<commit_message>
Uprava a  pridanie návrhu GUI do technickej dokumentacie
</commit_message>
<xml_diff>
--- a/Dokumentacie/Technicka doc/Technicka dokumentacia_1.0.docx
+++ b/Dokumentacie/Technicka doc/Technicka dokumentacia_1.0.docx
@@ -1288,7 +1288,7 @@
                 <w:noProof/>
                 <w:webHidden/>
               </w:rPr>
-              <w:t>9</w:t>
+              <w:t>12</w:t>
             </w:r>
             <w:r>
               <w:rPr>
@@ -1359,7 +1359,7 @@
                 <w:noProof/>
                 <w:webHidden/>
               </w:rPr>
-              <w:t>9</w:t>
+              <w:t>12</w:t>
             </w:r>
             <w:r>
               <w:rPr>
@@ -1528,6 +1528,58 @@
     </w:p>
     <w:p>
       <w:pPr>
+        <w:pStyle w:val="Bezriadkovania"/>
+      </w:pPr>
+      <w:r>
+        <w:t>/</w:t>
+      </w:r>
+      <w:r>
+        <w:t>/</w:t>
+      </w:r>
+      <w:r>
+        <w:t>Sem by mohli isť aj nejaké porovnania súčasných editorov (</w:t>
+      </w:r>
+      <w:proofErr w:type="spellStart"/>
+      <w:r>
+        <w:t>Scite</w:t>
+      </w:r>
+      <w:proofErr w:type="spellEnd"/>
+      <w:r>
+        <w:t xml:space="preserve">, </w:t>
+      </w:r>
+      <w:proofErr w:type="spellStart"/>
+      <w:r>
+        <w:t>JuffEed</w:t>
+      </w:r>
+      <w:proofErr w:type="spellEnd"/>
+      <w:r>
+        <w:t xml:space="preserve"> </w:t>
+      </w:r>
+      <w:proofErr w:type="spellStart"/>
+      <w:r>
+        <w:t>etc</w:t>
+      </w:r>
+      <w:proofErr w:type="spellEnd"/>
+      <w:r>
+        <w:t xml:space="preserve">.)  tak stručne </w:t>
+      </w:r>
+      <w:r>
+        <w:t>//</w:t>
+      </w:r>
+      <w:r>
+        <w:t xml:space="preserve">o editore klady a zápory a zhodnotenie. </w:t>
+      </w:r>
+    </w:p>
+    <w:p>
+      <w:pPr>
+        <w:pStyle w:val="Bezriadkovania"/>
+      </w:pPr>
+      <w:r>
+        <w:t xml:space="preserve">//Nakoniec nejaká tabuľka kde budú porovnania  funkcionality </w:t>
+      </w:r>
+    </w:p>
+    <w:p>
+      <w:pPr>
         <w:pStyle w:val="Nadpis2"/>
       </w:pPr>
       <w:bookmarkStart w:id="2" w:name="_Toc307515577"/>
@@ -1558,7 +1610,7 @@
         <w:pStyle w:val="Bezriadkovania"/>
       </w:pPr>
       <w:r>
-        <w:t xml:space="preserve">Zápory </w:t>
+        <w:t xml:space="preserve">Klady: </w:t>
       </w:r>
     </w:p>
     <w:p>
@@ -1566,6 +1618,20 @@
         <w:pStyle w:val="Bezriadkovania"/>
       </w:pPr>
       <w:r>
+        <w:t>Zápory</w:t>
+      </w:r>
+      <w:r>
+        <w:t>:</w:t>
+      </w:r>
+      <w:r>
+        <w:t xml:space="preserve"> </w:t>
+      </w:r>
+    </w:p>
+    <w:p>
+      <w:pPr>
+        <w:pStyle w:val="Bezriadkovania"/>
+      </w:pPr>
+      <w:r>
         <w:t>Analýza nájdených nedostatkov resp. chýb</w:t>
       </w:r>
     </w:p>
@@ -1630,10 +1696,20 @@
     </w:p>
     <w:p>
       <w:r>
+        <w:t>Klady a zápory:</w:t>
+      </w:r>
+    </w:p>
+    <w:p>
+      <w:r>
         <w:t xml:space="preserve">Prečo </w:t>
       </w:r>
       <w:r>
         <w:t xml:space="preserve">ich aj my použijeme </w:t>
+      </w:r>
+    </w:p>
+    <w:p>
+      <w:r>
+        <w:t xml:space="preserve">Zhodnotenie </w:t>
       </w:r>
     </w:p>
     <w:p>
@@ -1800,6 +1876,33 @@
       </w:r>
       <w:r>
         <w:t>, ktoré sú spísané nasledujúcej tabuľke.</w:t>
+      </w:r>
+    </w:p>
+    <w:p>
+      <w:pPr>
+        <w:pStyle w:val="Popis"/>
+      </w:pPr>
+      <w:r>
+        <w:t xml:space="preserve">Tab. </w:t>
+      </w:r>
+      <w:fldSimple w:instr=" SEQ Tab. \* ARABIC ">
+        <w:r>
+          <w:rPr>
+            <w:noProof/>
+          </w:rPr>
+          <w:t>1</w:t>
+        </w:r>
+      </w:fldSimple>
+      <w:r>
+        <w:t xml:space="preserve"> </w:t>
+      </w:r>
+      <w:proofErr w:type="spellStart"/>
+      <w:r>
+        <w:t>Funkcionálne</w:t>
+      </w:r>
+      <w:proofErr w:type="spellEnd"/>
+      <w:r>
+        <w:t xml:space="preserve"> požiadavky</w:t>
       </w:r>
     </w:p>
     <w:tbl>
@@ -2621,6 +2724,7 @@
                 <w:b/>
                 <w:sz w:val="20"/>
               </w:rPr>
+              <w:lastRenderedPageBreak/>
               <w:t>Legenda:</w:t>
             </w:r>
             <w:r>
@@ -2657,7 +2761,6 @@
               <w:rPr>
                 <w:sz w:val="20"/>
               </w:rPr>
-              <w:lastRenderedPageBreak/>
               <w:t>Stred</w:t>
             </w:r>
             <w:r>
@@ -2676,6 +2779,7 @@
           <w:p>
             <w:pPr>
               <w:pStyle w:val="Bezriadkovania"/>
+              <w:keepNext/>
               <w:jc w:val="left"/>
               <w:rPr>
                 <w:sz w:val="20"/>
@@ -2697,7 +2801,6 @@
       </w:pPr>
       <w:bookmarkStart w:id="6" w:name="_Toc307515581"/>
       <w:r>
-        <w:lastRenderedPageBreak/>
         <w:t xml:space="preserve">3.2 </w:t>
       </w:r>
       <w:proofErr w:type="spellStart"/>
@@ -2724,6 +2827,34 @@
       <w:proofErr w:type="spellEnd"/>
       <w:r>
         <w:t xml:space="preserve"> požiadavky pre správne zabezpečenie fungovania programu.</w:t>
+      </w:r>
+    </w:p>
+    <w:p>
+      <w:pPr>
+        <w:pStyle w:val="Popis"/>
+        <w:keepNext/>
+      </w:pPr>
+      <w:r>
+        <w:t xml:space="preserve">Tab. </w:t>
+      </w:r>
+      <w:fldSimple w:instr=" SEQ Tab. \* ARABIC ">
+        <w:r>
+          <w:rPr>
+            <w:noProof/>
+          </w:rPr>
+          <w:t>2</w:t>
+        </w:r>
+      </w:fldSimple>
+      <w:r>
+        <w:t xml:space="preserve"> </w:t>
+      </w:r>
+      <w:proofErr w:type="spellStart"/>
+      <w:r>
+        <w:t>Nefunkcionálne</w:t>
+      </w:r>
+      <w:proofErr w:type="spellEnd"/>
+      <w:r>
+        <w:t xml:space="preserve"> požiadavky</w:t>
       </w:r>
     </w:p>
     <w:tbl>
@@ -3060,24 +3191,81 @@
       </w:r>
     </w:p>
     <w:p>
-      <w:r>
+      <w:pPr>
+        <w:rPr>
+          <w:rFonts w:cs="Times New Roman"/>
+        </w:rPr>
+      </w:pPr>
+      <w:r>
+        <w:rPr>
+          <w:rFonts w:cs="Times New Roman"/>
+        </w:rPr>
         <w:t xml:space="preserve">V tejto  kapitole  je popísaný návrh </w:t>
       </w:r>
       <w:r>
+        <w:rPr>
+          <w:rFonts w:cs="Times New Roman"/>
+        </w:rPr>
         <w:t>programu</w:t>
       </w:r>
       <w:r>
+        <w:rPr>
+          <w:rFonts w:cs="Times New Roman"/>
+        </w:rPr>
         <w:t xml:space="preserve"> TrollEdit podľa pož</w:t>
       </w:r>
       <w:r>
+        <w:rPr>
+          <w:rFonts w:cs="Times New Roman"/>
+        </w:rPr>
         <w:t>iadaviek definovaných v predchádzaj</w:t>
       </w:r>
       <w:r>
+        <w:rPr>
+          <w:rFonts w:cs="Times New Roman"/>
+        </w:rPr>
         <w:t>úcej kapitole</w:t>
       </w:r>
       <w:r>
+        <w:rPr>
+          <w:rFonts w:cs="Times New Roman"/>
+        </w:rPr>
         <w:t xml:space="preserve">. </w:t>
       </w:r>
+      <w:proofErr w:type="spellStart"/>
+      <w:r>
+        <w:rPr>
+          <w:rFonts w:cs="Times New Roman"/>
+        </w:rPr>
+        <w:t>Funkcionálne</w:t>
+      </w:r>
+      <w:proofErr w:type="spellEnd"/>
+      <w:r>
+        <w:rPr>
+          <w:rFonts w:cs="Times New Roman"/>
+        </w:rPr>
+        <w:t xml:space="preserve">  požiadavky sa premietnu do diagramu  prípadov  použitia a </w:t>
+      </w:r>
+      <w:proofErr w:type="spellStart"/>
+      <w:r>
+        <w:rPr>
+          <w:rFonts w:cs="Times New Roman"/>
+        </w:rPr>
+        <w:t>nefunkcionálne</w:t>
+      </w:r>
+      <w:proofErr w:type="spellEnd"/>
+      <w:r>
+        <w:rPr>
+          <w:rFonts w:cs="Times New Roman"/>
+        </w:rPr>
+        <w:t xml:space="preserve"> </w:t>
+      </w:r>
+      <w:r>
+        <w:rPr>
+          <w:rFonts w:cs="Times New Roman"/>
+        </w:rPr>
+        <w:t xml:space="preserve"> do architektúry systému.</w:t>
+      </w:r>
     </w:p>
     <w:p>
       <w:pPr>
@@ -3089,6 +3277,100 @@
     </w:p>
     <w:p>
       <w:pPr>
+        <w:rPr>
+          <w:szCs w:val="24"/>
+        </w:rPr>
+      </w:pPr>
+      <w:r>
+        <w:rPr>
+          <w:szCs w:val="24"/>
+        </w:rPr>
+        <w:t xml:space="preserve">Na diagrame sú znázornené prípady  použitia  popisujúce  funkcionalitu, ktorá je súčasne implementovaná v programe TrollEdit a taktiež novu funkcionalitu, ktorú sme identifikovali na základe analýzy. Nové prípady použitia sú odlíšené od tých starších červenou farbou. </w:t>
+      </w:r>
+    </w:p>
+    <w:p>
+      <w:pPr>
+        <w:keepNext/>
+        <w:jc w:val="center"/>
+      </w:pPr>
+      <w:r>
+        <w:drawing>
+          <wp:inline distT="0" distB="0" distL="0" distR="0">
+            <wp:extent cx="5086350" cy="4152900"/>
+            <wp:effectExtent l="0" t="0" r="0" b="0"/>
+            <wp:docPr id="2" name="Obrázok 1"/>
+            <wp:cNvGraphicFramePr>
+              <a:graphicFrameLocks xmlns:a="http://schemas.openxmlformats.org/drawingml/2006/main" noChangeAspect="1"/>
+            </wp:cNvGraphicFramePr>
+            <a:graphic xmlns:a="http://schemas.openxmlformats.org/drawingml/2006/main">
+              <a:graphicData uri="http://schemas.openxmlformats.org/drawingml/2006/picture">
+                <pic:pic xmlns:pic="http://schemas.openxmlformats.org/drawingml/2006/picture">
+                  <pic:nvPicPr>
+                    <pic:cNvPr id="0" name="Picture 1"/>
+                    <pic:cNvPicPr>
+                      <a:picLocks noChangeAspect="1" noChangeArrowheads="1"/>
+                    </pic:cNvPicPr>
+                  </pic:nvPicPr>
+                  <pic:blipFill>
+                    <a:blip r:embed="rId8" cstate="print"/>
+                    <a:srcRect/>
+                    <a:stretch>
+                      <a:fillRect/>
+                    </a:stretch>
+                  </pic:blipFill>
+                  <pic:spPr bwMode="auto">
+                    <a:xfrm>
+                      <a:off x="0" y="0"/>
+                      <a:ext cx="5092840" cy="4158199"/>
+                    </a:xfrm>
+                    <a:prstGeom prst="rect">
+                      <a:avLst/>
+                    </a:prstGeom>
+                    <a:noFill/>
+                    <a:ln w="9525">
+                      <a:noFill/>
+                      <a:miter lim="800000"/>
+                      <a:headEnd/>
+                      <a:tailEnd/>
+                    </a:ln>
+                  </pic:spPr>
+                </pic:pic>
+              </a:graphicData>
+            </a:graphic>
+          </wp:inline>
+        </w:drawing>
+      </w:r>
+    </w:p>
+    <w:p>
+      <w:pPr>
+        <w:pStyle w:val="Popis"/>
+      </w:pPr>
+      <w:r>
+        <w:t xml:space="preserve">Obr. </w:t>
+      </w:r>
+      <w:fldSimple w:instr=" SEQ Obr. \* ARABIC ">
+        <w:r>
+          <w:rPr>
+            <w:noProof/>
+          </w:rPr>
+          <w:t>1</w:t>
+        </w:r>
+      </w:fldSimple>
+      <w:r>
+        <w:t xml:space="preserve"> Diagram prípadov použitia</w:t>
+      </w:r>
+    </w:p>
+    <w:p>
+      <w:pPr>
+        <w:pStyle w:val="Popis"/>
+        <w:rPr>
+          <w:b/>
+          <w:sz w:val="22"/>
+        </w:rPr>
+      </w:pPr>
+    </w:p>
+    <w:p>
+      <w:pPr>
         <w:pStyle w:val="Nadpis2"/>
       </w:pPr>
       <w:r>
@@ -3096,20 +3378,73 @@
       </w:r>
     </w:p>
     <w:p>
+      <w:r>
+        <w:t>Architektúra programu bude postavená na klasick</w:t>
+      </w:r>
+      <w:r>
+        <w:t>om</w:t>
+      </w:r>
+      <w:r>
+        <w:t xml:space="preserve"> </w:t>
+      </w:r>
+      <w:proofErr w:type="spellStart"/>
+      <w:r>
+        <w:t>trojvrstvom</w:t>
+      </w:r>
+      <w:proofErr w:type="spellEnd"/>
+      <w:r>
+        <w:t xml:space="preserve"> princípe t.j. rozdelená na prezenčnú, biznis a </w:t>
+      </w:r>
+      <w:r>
+        <w:t>dátovú</w:t>
+      </w:r>
+      <w:r>
+        <w:t xml:space="preserve"> vrstvu vid.</w:t>
+      </w:r>
+      <w:r>
+        <w:t xml:space="preserve"> </w:t>
+      </w:r>
+      <w:fldSimple w:instr=" REF _Ref307735463 \h  \* MERGEFORMAT ">
+        <w:r>
+          <w:rPr>
+            <w:szCs w:val="24"/>
+          </w:rPr>
+          <w:t xml:space="preserve">Obr. </w:t>
+        </w:r>
+        <w:r>
+          <w:rPr>
+            <w:noProof/>
+            <w:szCs w:val="24"/>
+          </w:rPr>
+          <w:t>2</w:t>
+        </w:r>
+      </w:fldSimple>
+      <w:r>
+        <w:rPr>
+          <w:szCs w:val="24"/>
+        </w:rPr>
+        <w:t>.</w:t>
+      </w:r>
+      <w:r>
+        <w:rPr>
+          <w:szCs w:val="24"/>
+        </w:rPr>
+        <w:t xml:space="preserve">  </w:t>
+      </w:r>
+    </w:p>
+    <w:p/>
+    <w:p>
       <w:pPr>
         <w:pStyle w:val="Normlnywebov"/>
+        <w:keepNext/>
         <w:spacing w:before="0" w:beforeAutospacing="0" w:after="0" w:afterAutospacing="0"/>
         <w:jc w:val="center"/>
-        <w:rPr>
-          <w:rFonts w:ascii="Calibri" w:hAnsi="Calibri" w:cs="Calibri"/>
-          <w:sz w:val="22"/>
-          <w:szCs w:val="22"/>
-        </w:rPr>
       </w:pPr>
       <w:r>
         <w:rPr>
           <w:noProof/>
         </w:rPr>
+        <w:lastRenderedPageBreak/>
         <w:drawing>
           <wp:inline distT="0" distB="0" distL="0" distR="0">
             <wp:extent cx="3914775" cy="3933825"/>
@@ -3128,7 +3463,7 @@
                     </pic:cNvPicPr>
                   </pic:nvPicPr>
                   <pic:blipFill>
-                    <a:blip r:embed="rId8" cstate="print"/>
+                    <a:blip r:embed="rId9" cstate="print"/>
                     <a:srcRect/>
                     <a:stretch>
                       <a:fillRect/>
@@ -3159,182 +3494,267 @@
     </w:p>
     <w:p>
       <w:pPr>
-        <w:pStyle w:val="Normlnywebov"/>
-        <w:spacing w:before="0" w:beforeAutospacing="0" w:after="0" w:afterAutospacing="0"/>
+        <w:pStyle w:val="Popis"/>
+      </w:pPr>
+      <w:bookmarkStart w:id="8" w:name="_Ref307735447"/>
+      <w:bookmarkStart w:id="9" w:name="_Ref307735463"/>
+      <w:r>
+        <w:t xml:space="preserve">Obr. </w:t>
+      </w:r>
+      <w:fldSimple w:instr=" SEQ Obr. \* ARABIC ">
+        <w:r>
+          <w:rPr>
+            <w:noProof/>
+          </w:rPr>
+          <w:t>2</w:t>
+        </w:r>
+      </w:fldSimple>
+      <w:bookmarkEnd w:id="9"/>
+      <w:r>
+        <w:t xml:space="preserve"> Architektúra programu</w:t>
+      </w:r>
+      <w:bookmarkEnd w:id="8"/>
+    </w:p>
+    <w:p>
+      <w:r>
+        <w:t>V </w:t>
+      </w:r>
+      <w:r>
+        <w:t>prezenčnej</w:t>
+      </w:r>
+      <w:r>
+        <w:t xml:space="preserve"> vrstve</w:t>
+      </w:r>
+      <w:r>
+        <w:t xml:space="preserve"> budú </w:t>
+      </w:r>
+      <w:r>
+        <w:t xml:space="preserve">implementované triedy pre grafické rozhranie editora od hlavného menu až po </w:t>
+      </w:r>
+      <w:proofErr w:type="spellStart"/>
+      <w:r>
+        <w:t>nápovedu</w:t>
+      </w:r>
+      <w:proofErr w:type="spellEnd"/>
+      <w:r>
+        <w:t xml:space="preserve">. </w:t>
+      </w:r>
+      <w:r>
+        <w:t>Prezenčná vrstva bude komunikovať s biznis vrstvou v ktorej bude spracovaná logika programu.</w:t>
+      </w:r>
+    </w:p>
+    <w:p>
+      <w:r>
+        <w:t xml:space="preserve">Biznis vrstva sa bude skladať z troch komponentov jeden pre jadro systému kde bude implementovaná základná funkcionalita programu, druhy pre </w:t>
+      </w:r>
+      <w:proofErr w:type="spellStart"/>
+      <w:r>
+        <w:t>parsovanie</w:t>
+      </w:r>
+      <w:proofErr w:type="spellEnd"/>
+      <w:r>
+        <w:t xml:space="preserve"> zdrojového kódu kde sa bude vytvárať AST v skriptovacom jazyku </w:t>
+      </w:r>
+      <w:proofErr w:type="spellStart"/>
+      <w:r>
+        <w:t>Lua</w:t>
+      </w:r>
+      <w:proofErr w:type="spellEnd"/>
+      <w:r>
+        <w:t xml:space="preserve"> a tretí pre pridávanie novej funkcionality, ktorá nenaruší základnú funkcionalitu jadra programu. </w:t>
+      </w:r>
+    </w:p>
+    <w:p>
+      <w:r>
+        <w:t xml:space="preserve">V dátovej vrstve budú dáta ktoré si bude program ukladať ako nastavenie programu dočasnú históriu zmien nad zdrojovým kódom a údaje o projekte.       </w:t>
+      </w:r>
+      <w:r>
+        <w:t xml:space="preserve">            </w:t>
+      </w:r>
+      <w:r>
+        <w:t xml:space="preserve">  </w:t>
+      </w:r>
+    </w:p>
+    <w:p>
+      <w:pPr>
+        <w:pStyle w:val="Popis"/>
         <w:rPr>
           <w:rFonts w:ascii="Calibri" w:hAnsi="Calibri" w:cs="Calibri"/>
           <w:sz w:val="22"/>
           <w:szCs w:val="22"/>
         </w:rPr>
       </w:pPr>
-      <w:r>
+    </w:p>
+    <w:p>
+      <w:pPr>
+        <w:pStyle w:val="Normlnywebov"/>
+        <w:spacing w:before="0" w:beforeAutospacing="0" w:after="0" w:afterAutospacing="0"/>
         <w:rPr>
           <w:rFonts w:ascii="Calibri" w:hAnsi="Calibri" w:cs="Calibri"/>
           <w:sz w:val="22"/>
           <w:szCs w:val="22"/>
         </w:rPr>
-        <w:t>//</w:t>
-      </w:r>
-      <w:proofErr w:type="spellStart"/>
+      </w:pPr>
       <w:r>
         <w:rPr>
           <w:rFonts w:ascii="Calibri" w:hAnsi="Calibri" w:cs="Calibri"/>
           <w:sz w:val="22"/>
           <w:szCs w:val="22"/>
         </w:rPr>
-        <w:t>Refactoring</w:t>
-      </w:r>
-      <w:proofErr w:type="spellEnd"/>
+        <w:t>//</w:t>
+      </w:r>
+      <w:proofErr w:type="spellStart"/>
       <w:r>
         <w:rPr>
           <w:rFonts w:ascii="Calibri" w:hAnsi="Calibri" w:cs="Calibri"/>
           <w:sz w:val="22"/>
           <w:szCs w:val="22"/>
         </w:rPr>
-        <w:t xml:space="preserve">  </w:t>
-      </w:r>
-      <w:proofErr w:type="spellStart"/>
+        <w:t>Refactoring</w:t>
+      </w:r>
+      <w:proofErr w:type="spellEnd"/>
       <w:r>
         <w:rPr>
           <w:rFonts w:ascii="Calibri" w:hAnsi="Calibri" w:cs="Calibri"/>
           <w:sz w:val="22"/>
           <w:szCs w:val="22"/>
         </w:rPr>
-        <w:t>použit</w:t>
-      </w:r>
-      <w:proofErr w:type="spellEnd"/>
+        <w:t xml:space="preserve">  </w:t>
+      </w:r>
+      <w:proofErr w:type="spellStart"/>
       <w:r>
         <w:rPr>
           <w:rFonts w:ascii="Calibri" w:hAnsi="Calibri" w:cs="Calibri"/>
           <w:sz w:val="22"/>
           <w:szCs w:val="22"/>
         </w:rPr>
-        <w:t xml:space="preserve"> </w:t>
-      </w:r>
-      <w:proofErr w:type="spellStart"/>
+        <w:t>použit</w:t>
+      </w:r>
+      <w:proofErr w:type="spellEnd"/>
       <w:r>
         <w:rPr>
           <w:rFonts w:ascii="Calibri" w:hAnsi="Calibri" w:cs="Calibri"/>
           <w:sz w:val="22"/>
           <w:szCs w:val="22"/>
         </w:rPr>
-        <w:t>nejake</w:t>
-      </w:r>
-      <w:proofErr w:type="spellEnd"/>
+        <w:t xml:space="preserve"> </w:t>
+      </w:r>
+      <w:proofErr w:type="spellStart"/>
       <w:r>
         <w:rPr>
           <w:rFonts w:ascii="Calibri" w:hAnsi="Calibri" w:cs="Calibri"/>
           <w:sz w:val="22"/>
           <w:szCs w:val="22"/>
         </w:rPr>
-        <w:t xml:space="preserve"> v</w:t>
-      </w:r>
+        <w:t>nejake</w:t>
+      </w:r>
+      <w:proofErr w:type="spellEnd"/>
       <w:r>
         <w:rPr>
           <w:rFonts w:ascii="Calibri" w:hAnsi="Calibri" w:cs="Calibri"/>
           <w:sz w:val="22"/>
           <w:szCs w:val="22"/>
         </w:rPr>
-        <w:t xml:space="preserve">zory </w:t>
-      </w:r>
-      <w:proofErr w:type="spellStart"/>
+        <w:t xml:space="preserve"> v</w:t>
+      </w:r>
       <w:r>
         <w:rPr>
           <w:rFonts w:ascii="Calibri" w:hAnsi="Calibri" w:cs="Calibri"/>
           <w:sz w:val="22"/>
           <w:szCs w:val="22"/>
         </w:rPr>
-        <w:t>ktore</w:t>
-      </w:r>
-      <w:proofErr w:type="spellEnd"/>
+        <w:t xml:space="preserve">zory </w:t>
+      </w:r>
+      <w:proofErr w:type="spellStart"/>
       <w:r>
         <w:rPr>
           <w:rFonts w:ascii="Calibri" w:hAnsi="Calibri" w:cs="Calibri"/>
           <w:sz w:val="22"/>
           <w:szCs w:val="22"/>
         </w:rPr>
-        <w:t xml:space="preserve"> by sa </w:t>
-      </w:r>
-      <w:proofErr w:type="spellStart"/>
+        <w:t>ktore</w:t>
+      </w:r>
+      <w:proofErr w:type="spellEnd"/>
       <w:r>
         <w:rPr>
           <w:rFonts w:ascii="Calibri" w:hAnsi="Calibri" w:cs="Calibri"/>
           <w:sz w:val="22"/>
           <w:szCs w:val="22"/>
         </w:rPr>
-        <w:t>nam</w:t>
-      </w:r>
-      <w:proofErr w:type="spellEnd"/>
+        <w:t xml:space="preserve"> by sa </w:t>
+      </w:r>
+      <w:proofErr w:type="spellStart"/>
       <w:r>
         <w:rPr>
           <w:rFonts w:ascii="Calibri" w:hAnsi="Calibri" w:cs="Calibri"/>
           <w:sz w:val="22"/>
           <w:szCs w:val="22"/>
         </w:rPr>
-        <w:t xml:space="preserve"> tam </w:t>
-      </w:r>
-      <w:proofErr w:type="spellStart"/>
+        <w:t>nam</w:t>
+      </w:r>
+      <w:proofErr w:type="spellEnd"/>
       <w:r>
         <w:rPr>
           <w:rFonts w:ascii="Calibri" w:hAnsi="Calibri" w:cs="Calibri"/>
           <w:sz w:val="22"/>
           <w:szCs w:val="22"/>
         </w:rPr>
-        <w:t>hodily</w:t>
-      </w:r>
-      <w:proofErr w:type="spellEnd"/>
+        <w:t xml:space="preserve"> tam </w:t>
+      </w:r>
+      <w:proofErr w:type="spellStart"/>
       <w:r>
         <w:rPr>
           <w:rFonts w:ascii="Calibri" w:hAnsi="Calibri" w:cs="Calibri"/>
           <w:sz w:val="22"/>
           <w:szCs w:val="22"/>
         </w:rPr>
-        <w:t xml:space="preserve"> </w:t>
-      </w:r>
-    </w:p>
-    <w:p>
-      <w:pPr>
-        <w:pStyle w:val="Normlnywebov"/>
-        <w:spacing w:before="0" w:beforeAutospacing="0" w:after="0" w:afterAutospacing="0"/>
+        <w:t>hodily</w:t>
+      </w:r>
+      <w:proofErr w:type="spellEnd"/>
+      <w:r>
         <w:rPr>
           <w:rFonts w:ascii="Calibri" w:hAnsi="Calibri" w:cs="Calibri"/>
           <w:sz w:val="22"/>
           <w:szCs w:val="22"/>
         </w:rPr>
-      </w:pPr>
-      <w:r>
+        <w:t xml:space="preserve"> </w:t>
+      </w:r>
+    </w:p>
+    <w:p>
+      <w:pPr>
+        <w:pStyle w:val="Normlnywebov"/>
+        <w:spacing w:before="0" w:beforeAutospacing="0" w:after="0" w:afterAutospacing="0"/>
         <w:rPr>
           <w:rFonts w:ascii="Calibri" w:hAnsi="Calibri" w:cs="Calibri"/>
           <w:sz w:val="22"/>
           <w:szCs w:val="22"/>
         </w:rPr>
-        <w:t>//</w:t>
-      </w:r>
-      <w:proofErr w:type="spellStart"/>
+      </w:pPr>
       <w:r>
         <w:rPr>
           <w:rFonts w:ascii="Calibri" w:hAnsi="Calibri" w:cs="Calibri"/>
           <w:sz w:val="22"/>
           <w:szCs w:val="22"/>
         </w:rPr>
-        <w:t>Nejaky</w:t>
-      </w:r>
-      <w:proofErr w:type="spellEnd"/>
+        <w:t>//</w:t>
+      </w:r>
+      <w:proofErr w:type="spellStart"/>
       <w:r>
         <w:rPr>
           <w:rFonts w:ascii="Calibri" w:hAnsi="Calibri" w:cs="Calibri"/>
           <w:sz w:val="22"/>
           <w:szCs w:val="22"/>
         </w:rPr>
-        <w:t xml:space="preserve"> diagram tried </w:t>
-      </w:r>
+        <w:t>Nejaky</w:t>
+      </w:r>
+      <w:proofErr w:type="spellEnd"/>
       <w:r>
         <w:rPr>
           <w:rFonts w:ascii="Calibri" w:hAnsi="Calibri" w:cs="Calibri"/>
           <w:sz w:val="22"/>
           <w:szCs w:val="22"/>
         </w:rPr>
-        <w:t xml:space="preserve"> </w:t>
+        <w:t xml:space="preserve"> diagram tried </w:t>
       </w:r>
       <w:r>
         <w:rPr>
@@ -3342,27 +3762,27 @@
           <w:sz w:val="22"/>
           <w:szCs w:val="22"/>
         </w:rPr>
-        <w:t xml:space="preserve">  </w:t>
-      </w:r>
-    </w:p>
-    <w:p>
-      <w:pPr>
-        <w:pStyle w:val="Normlnywebov"/>
-        <w:spacing w:before="0" w:beforeAutospacing="0" w:after="0" w:afterAutospacing="0"/>
+        <w:t xml:space="preserve"> </w:t>
+      </w:r>
+      <w:r>
         <w:rPr>
           <w:rFonts w:ascii="Calibri" w:hAnsi="Calibri" w:cs="Calibri"/>
           <w:sz w:val="22"/>
           <w:szCs w:val="22"/>
         </w:rPr>
-      </w:pPr>
-      <w:r>
+        <w:t xml:space="preserve">  </w:t>
+      </w:r>
+    </w:p>
+    <w:p>
+      <w:pPr>
+        <w:pStyle w:val="Normlnywebov"/>
+        <w:spacing w:before="0" w:beforeAutospacing="0" w:after="0" w:afterAutospacing="0"/>
         <w:rPr>
           <w:rFonts w:ascii="Calibri" w:hAnsi="Calibri" w:cs="Calibri"/>
           <w:sz w:val="22"/>
           <w:szCs w:val="22"/>
         </w:rPr>
-        <w:t xml:space="preserve"> </w:t>
-      </w:r>
+      </w:pPr>
       <w:r>
         <w:rPr>
           <w:rFonts w:ascii="Calibri" w:hAnsi="Calibri" w:cs="Calibri"/>
@@ -3371,24 +3791,400 @@
         </w:rPr>
         <w:t xml:space="preserve"> </w:t>
       </w:r>
+      <w:r>
+        <w:rPr>
+          <w:rFonts w:ascii="Calibri" w:hAnsi="Calibri" w:cs="Calibri"/>
+          <w:sz w:val="22"/>
+          <w:szCs w:val="22"/>
+        </w:rPr>
+        <w:t xml:space="preserve"> </w:t>
+      </w:r>
     </w:p>
     <w:p>
       <w:pPr>
         <w:pStyle w:val="Nadpis2"/>
       </w:pPr>
       <w:r>
+        <w:lastRenderedPageBreak/>
         <w:t xml:space="preserve">4.3 Návrh GUI </w:t>
       </w:r>
     </w:p>
     <w:p>
       <w:r>
+        <w:t>Na základe analýzy sme identifikovali 5 okien, ktoré budú v programe implementovane, tieto okna budú mať hierarchicky význam t.j. okno na vyššej úrovni môže volať iba okna na nižšej</w:t>
+      </w:r>
+      <w:r>
         <w:t xml:space="preserve"> </w:t>
       </w:r>
-    </w:p>
-    <w:p>
-      <w:pPr>
+      <w:r>
+        <w:t xml:space="preserve">úrovni nie však reverzne.  </w:t>
+      </w:r>
+    </w:p>
+    <w:p>
+      <w:pPr>
+        <w:keepNext/>
+        <w:jc w:val="center"/>
+      </w:pPr>
+      <w:r>
+        <w:drawing>
+          <wp:inline distT="0" distB="0" distL="0" distR="0">
+            <wp:extent cx="3381375" cy="1680932"/>
+            <wp:effectExtent l="0" t="0" r="0" b="0"/>
+            <wp:docPr id="8" name="Obrázok 3"/>
+            <wp:cNvGraphicFramePr>
+              <a:graphicFrameLocks xmlns:a="http://schemas.openxmlformats.org/drawingml/2006/main" noChangeAspect="1"/>
+            </wp:cNvGraphicFramePr>
+            <a:graphic xmlns:a="http://schemas.openxmlformats.org/drawingml/2006/main">
+              <a:graphicData uri="http://schemas.openxmlformats.org/drawingml/2006/picture">
+                <pic:pic xmlns:pic="http://schemas.openxmlformats.org/drawingml/2006/picture">
+                  <pic:nvPicPr>
+                    <pic:cNvPr id="0" name="Picture 3"/>
+                    <pic:cNvPicPr>
+                      <a:picLocks noChangeAspect="1" noChangeArrowheads="1"/>
+                    </pic:cNvPicPr>
+                  </pic:nvPicPr>
+                  <pic:blipFill>
+                    <a:blip r:embed="rId10" cstate="print"/>
+                    <a:srcRect/>
+                    <a:stretch>
+                      <a:fillRect/>
+                    </a:stretch>
+                  </pic:blipFill>
+                  <pic:spPr bwMode="auto">
+                    <a:xfrm>
+                      <a:off x="0" y="0"/>
+                      <a:ext cx="3393181" cy="1686801"/>
+                    </a:xfrm>
+                    <a:prstGeom prst="rect">
+                      <a:avLst/>
+                    </a:prstGeom>
+                    <a:noFill/>
+                  </pic:spPr>
+                </pic:pic>
+              </a:graphicData>
+            </a:graphic>
+          </wp:inline>
+        </w:drawing>
+      </w:r>
+    </w:p>
+    <w:p>
+      <w:pPr>
+        <w:pStyle w:val="Popis"/>
+      </w:pPr>
+      <w:r>
+        <w:t xml:space="preserve">Obr. </w:t>
+      </w:r>
+      <w:fldSimple w:instr=" SEQ Obr. \* ARABIC ">
+        <w:r>
+          <w:rPr>
+            <w:noProof/>
+          </w:rPr>
+          <w:t>3</w:t>
+        </w:r>
+      </w:fldSimple>
+      <w:r>
+        <w:t xml:space="preserve"> </w:t>
+      </w:r>
+      <w:r>
+        <w:t>Hierarchické rozdelenie okien programu</w:t>
+      </w:r>
+    </w:p>
+    <w:p>
+      <w:proofErr w:type="spellStart"/>
+      <w:r>
+        <w:rPr>
+          <w:b/>
+        </w:rPr>
+        <w:t>Splash</w:t>
+      </w:r>
+      <w:proofErr w:type="spellEnd"/>
+      <w:r>
+        <w:rPr>
+          <w:b/>
+        </w:rPr>
+        <w:t xml:space="preserve"> s</w:t>
+      </w:r>
+      <w:r>
+        <w:rPr>
+          <w:b/>
+        </w:rPr>
+        <w:t>creen</w:t>
+      </w:r>
+      <w:r>
+        <w:rPr>
+          <w:b/>
+        </w:rPr>
+        <w:t xml:space="preserve"> - </w:t>
+      </w:r>
+      <w:r>
+        <w:t xml:space="preserve">úvodné modálne okno, ktoré sa zobrazí vždy pri spustení </w:t>
+      </w:r>
+      <w:proofErr w:type="spellStart"/>
+      <w:r>
+        <w:t>TrollEditu</w:t>
+      </w:r>
+      <w:r>
+        <w:t>.</w:t>
+      </w:r>
+      <w:proofErr w:type="spellEnd"/>
+    </w:p>
+    <w:p>
+      <w:r>
+        <w:rPr>
+          <w:b/>
+        </w:rPr>
+        <w:t>Hlavne menu</w:t>
+      </w:r>
+      <w:r>
+        <w:rPr>
+          <w:b/>
+        </w:rPr>
+        <w:t xml:space="preserve"> - </w:t>
+      </w:r>
+      <w:r>
+        <w:t>nemodálne okno, ktoré slúži ako hlavne menu programu, z tohto okna je možne volať iné okna</w:t>
+      </w:r>
+      <w:r>
+        <w:t>.</w:t>
+      </w:r>
+    </w:p>
+    <w:p>
+      <w:r>
+        <w:rPr>
+          <w:b/>
+        </w:rPr>
+        <w:t>Nastavenie editora</w:t>
+      </w:r>
+      <w:r>
+        <w:rPr>
+          <w:b/>
+        </w:rPr>
+        <w:t xml:space="preserve"> - </w:t>
+      </w:r>
+      <w:r>
+        <w:t xml:space="preserve">modálne okno, ktoré slúži pre </w:t>
+      </w:r>
+      <w:r>
+        <w:t xml:space="preserve">detailne </w:t>
+      </w:r>
+      <w:r>
+        <w:t xml:space="preserve">nastavenie </w:t>
+      </w:r>
+      <w:r>
+        <w:t>editora</w:t>
+      </w:r>
+      <w:r>
+        <w:t>.</w:t>
+      </w:r>
+    </w:p>
+    <w:p>
+      <w:r>
+        <w:rPr>
+          <w:b/>
+        </w:rPr>
+        <w:t xml:space="preserve">Informácie o  programe  </w:t>
+      </w:r>
+      <w:r>
+        <w:rPr>
+          <w:b/>
+        </w:rPr>
+        <w:t xml:space="preserve">- </w:t>
+      </w:r>
+      <w:r>
+        <w:t xml:space="preserve"> </w:t>
+      </w:r>
+      <w:r>
+        <w:t>modálne okno, ktoré zobrazuje informácie o programe ako popis programu, dátum vytvorenia, verzia programu</w:t>
+      </w:r>
+      <w:r>
+        <w:t>.</w:t>
+      </w:r>
+    </w:p>
+    <w:p>
+      <w:r>
+        <w:rPr>
+          <w:b/>
+        </w:rPr>
+        <w:t>Napovedá</w:t>
+      </w:r>
+      <w:r>
+        <w:rPr>
+          <w:b/>
+        </w:rPr>
+        <w:t xml:space="preserve"> - </w:t>
+      </w:r>
+      <w:r>
+        <w:t>nemodálne okno pre zobrazenie nápovedi programu štandardný súbor .</w:t>
+      </w:r>
+      <w:proofErr w:type="spellStart"/>
+      <w:r>
+        <w:t>chm</w:t>
+      </w:r>
+      <w:proofErr w:type="spellEnd"/>
+      <w:r>
+        <w:t>.</w:t>
+      </w:r>
+    </w:p>
+    <w:p>
+      <w:pPr>
+        <w:spacing w:after="0"/>
+      </w:pPr>
+    </w:p>
+    <w:p>
+      <w:pPr>
+        <w:keepNext/>
+        <w:jc w:val="center"/>
+      </w:pPr>
+      <w:r>
+        <w:rPr>
+          <w:noProof/>
+          <w:lang w:eastAsia="sk-SK"/>
+        </w:rPr>
+        <w:drawing>
+          <wp:inline distT="0" distB="0" distL="0" distR="0">
+            <wp:extent cx="3114675" cy="1755380"/>
+            <wp:effectExtent l="19050" t="0" r="9525" b="0"/>
+            <wp:docPr id="10" name="Obrázok 9" descr="splashScreen.png"/>
+            <wp:cNvGraphicFramePr>
+              <a:graphicFrameLocks xmlns:a="http://schemas.openxmlformats.org/drawingml/2006/main" noChangeAspect="1"/>
+            </wp:cNvGraphicFramePr>
+            <a:graphic xmlns:a="http://schemas.openxmlformats.org/drawingml/2006/main">
+              <a:graphicData uri="http://schemas.openxmlformats.org/drawingml/2006/picture">
+                <pic:pic xmlns:pic="http://schemas.openxmlformats.org/drawingml/2006/picture">
+                  <pic:nvPicPr>
+                    <pic:cNvPr id="0" name="splashScreen.png"/>
+                    <pic:cNvPicPr/>
+                  </pic:nvPicPr>
+                  <pic:blipFill>
+                    <a:blip r:embed="rId11" cstate="print"/>
+                    <a:srcRect t="6075" r="2809" b="2804"/>
+                    <a:stretch>
+                      <a:fillRect/>
+                    </a:stretch>
+                  </pic:blipFill>
+                  <pic:spPr>
+                    <a:xfrm>
+                      <a:off x="0" y="0"/>
+                      <a:ext cx="3114675" cy="1755380"/>
+                    </a:xfrm>
+                    <a:prstGeom prst="rect">
+                      <a:avLst/>
+                    </a:prstGeom>
+                  </pic:spPr>
+                </pic:pic>
+              </a:graphicData>
+            </a:graphic>
+          </wp:inline>
+        </w:drawing>
+      </w:r>
+    </w:p>
+    <w:p>
+      <w:pPr>
+        <w:pStyle w:val="Popis"/>
+      </w:pPr>
+      <w:r>
+        <w:t xml:space="preserve">Obr. </w:t>
+      </w:r>
+      <w:fldSimple w:instr=" SEQ Obr. \* ARABIC ">
+        <w:r>
+          <w:rPr>
+            <w:noProof/>
+          </w:rPr>
+          <w:t>4</w:t>
+        </w:r>
+      </w:fldSimple>
+      <w:r>
+        <w:t xml:space="preserve"> </w:t>
+      </w:r>
+      <w:proofErr w:type="spellStart"/>
+      <w:r>
+        <w:t>Splash</w:t>
+      </w:r>
+      <w:proofErr w:type="spellEnd"/>
+      <w:r>
+        <w:t xml:space="preserve"> </w:t>
+      </w:r>
+      <w:proofErr w:type="spellStart"/>
+      <w:r>
+        <w:t>screen</w:t>
+      </w:r>
+      <w:proofErr w:type="spellEnd"/>
+      <w:r>
+        <w:t xml:space="preserve"> programu</w:t>
+      </w:r>
+    </w:p>
+    <w:p>
+      <w:pPr>
+        <w:keepNext/>
         <w:spacing w:line="276" w:lineRule="auto"/>
-        <w:jc w:val="left"/>
+        <w:jc w:val="center"/>
+      </w:pPr>
+      <w:r>
+        <w:rPr>
+          <w:noProof/>
+          <w:lang w:eastAsia="sk-SK"/>
+        </w:rPr>
+        <w:lastRenderedPageBreak/>
+        <w:drawing>
+          <wp:inline distT="0" distB="0" distL="0" distR="0">
+            <wp:extent cx="5760720" cy="3489325"/>
+            <wp:effectExtent l="19050" t="0" r="0" b="0"/>
+            <wp:docPr id="9" name="Obrázok 8" descr="trollEditGUI.png"/>
+            <wp:cNvGraphicFramePr>
+              <a:graphicFrameLocks xmlns:a="http://schemas.openxmlformats.org/drawingml/2006/main" noChangeAspect="1"/>
+            </wp:cNvGraphicFramePr>
+            <a:graphic xmlns:a="http://schemas.openxmlformats.org/drawingml/2006/main">
+              <a:graphicData uri="http://schemas.openxmlformats.org/drawingml/2006/picture">
+                <pic:pic xmlns:pic="http://schemas.openxmlformats.org/drawingml/2006/picture">
+                  <pic:nvPicPr>
+                    <pic:cNvPr id="0" name="trollEditGUI.png"/>
+                    <pic:cNvPicPr/>
+                  </pic:nvPicPr>
+                  <pic:blipFill>
+                    <a:blip r:embed="rId12" cstate="print"/>
+                    <a:stretch>
+                      <a:fillRect/>
+                    </a:stretch>
+                  </pic:blipFill>
+                  <pic:spPr>
+                    <a:xfrm>
+                      <a:off x="0" y="0"/>
+                      <a:ext cx="5760720" cy="3489325"/>
+                    </a:xfrm>
+                    <a:prstGeom prst="rect">
+                      <a:avLst/>
+                    </a:prstGeom>
+                  </pic:spPr>
+                </pic:pic>
+              </a:graphicData>
+            </a:graphic>
+          </wp:inline>
+        </w:drawing>
+      </w:r>
+    </w:p>
+    <w:p>
+      <w:pPr>
+        <w:pStyle w:val="Popis"/>
+      </w:pPr>
+      <w:r>
+        <w:t xml:space="preserve">Obr. </w:t>
+      </w:r>
+      <w:fldSimple w:instr=" SEQ Obr. \* ARABIC ">
+        <w:r>
+          <w:rPr>
+            <w:noProof/>
+          </w:rPr>
+          <w:t>5</w:t>
+        </w:r>
+      </w:fldSimple>
+      <w:r>
+        <w:t xml:space="preserve"> Hlavné menu programu</w:t>
+      </w:r>
+    </w:p>
+    <w:p>
+      <w:pPr>
+        <w:spacing w:line="276" w:lineRule="auto"/>
+        <w:jc w:val="center"/>
       </w:pPr>
       <w:r>
         <w:br w:type="page"/>
@@ -3398,12 +4194,12 @@
       <w:pPr>
         <w:pStyle w:val="Nadpis1"/>
       </w:pPr>
-      <w:bookmarkStart w:id="8" w:name="_Toc307515583"/>
+      <w:bookmarkStart w:id="10" w:name="_Toc307515583"/>
       <w:r>
         <w:lastRenderedPageBreak/>
         <w:t>5 Implementácia prototypu</w:t>
       </w:r>
-      <w:bookmarkEnd w:id="8"/>
+      <w:bookmarkEnd w:id="10"/>
       <w:r>
         <w:t xml:space="preserve"> </w:t>
       </w:r>
@@ -3417,11 +4213,11 @@
       <w:pPr>
         <w:pStyle w:val="Nadpis2"/>
       </w:pPr>
-      <w:bookmarkStart w:id="9" w:name="_Toc307515584"/>
+      <w:bookmarkStart w:id="11" w:name="_Toc307515584"/>
       <w:r>
         <w:t>5.1 Popis prototypu</w:t>
       </w:r>
-      <w:bookmarkEnd w:id="9"/>
+      <w:bookmarkEnd w:id="11"/>
       <w:r>
         <w:t xml:space="preserve"> </w:t>
       </w:r>
@@ -4148,10 +4944,10 @@
     <w:p/>
     <w:p/>
     <w:sectPr>
-      <w:headerReference w:type="default" r:id="rId9"/>
-      <w:footerReference w:type="default" r:id="rId10"/>
-      <w:headerReference w:type="first" r:id="rId11"/>
-      <w:footerReference w:type="first" r:id="rId12"/>
+      <w:headerReference w:type="default" r:id="rId13"/>
+      <w:footerReference w:type="default" r:id="rId14"/>
+      <w:headerReference w:type="first" r:id="rId15"/>
+      <w:footerReference w:type="first" r:id="rId16"/>
       <w:pgSz w:w="11906" w:h="16838"/>
       <w:pgMar w:top="1417" w:right="1417" w:bottom="1417" w:left="1417" w:header="708" w:footer="708" w:gutter="0"/>
       <w:cols w:space="708"/>
@@ -4229,7 +5025,7 @@
             <w:rPr>
               <w:noProof/>
             </w:rPr>
-            <w:t>6</w:t>
+            <w:t>10</w:t>
           </w:r>
         </w:fldSimple>
         <w:r>
@@ -7468,6 +8264,24 @@
       <w:sz w:val="24"/>
     </w:rPr>
   </w:style>
+  <w:style w:type="paragraph" w:styleId="Popis">
+    <w:name w:val="caption"/>
+    <w:basedOn w:val="Normlny"/>
+    <w:next w:val="Normlny"/>
+    <w:uiPriority w:val="35"/>
+    <w:unhideWhenUsed/>
+    <w:qFormat/>
+    <w:rsid w:val="00DD0E5E"/>
+    <w:pPr>
+      <w:spacing w:line="240" w:lineRule="auto"/>
+      <w:jc w:val="center"/>
+    </w:pPr>
+    <w:rPr>
+      <w:bCs/>
+      <w:sz w:val="20"/>
+      <w:szCs w:val="18"/>
+    </w:rPr>
+  </w:style>
 </w:styles>
 </file>
 
@@ -7759,7 +8573,7 @@
 </file>
 
 <file path=customXml/itemProps1.xml><?xml version="1.0" encoding="utf-8"?>
-<ds:datastoreItem xmlns:ds="http://schemas.openxmlformats.org/officeDocument/2006/customXml" ds:itemID="{1C17B022-C039-4A7E-AC79-0408A22A13F9}">
+<ds:datastoreItem xmlns:ds="http://schemas.openxmlformats.org/officeDocument/2006/customXml" ds:itemID="{F3859133-1569-4D01-8909-C97DDF7A61E8}">
   <ds:schemaRefs>
     <ds:schemaRef ds:uri="http://schemas.openxmlformats.org/officeDocument/2006/bibliography"/>
   </ds:schemaRefs>

</xml_diff>

<commit_message>
Menšie upravy v dokumentaciach
</commit_message>
<xml_diff>
--- a/Dokumentacie/Technicka doc/Technicka dokumentacia_1.0.docx
+++ b/Dokumentacie/Technicka doc/Technicka dokumentacia_1.0.docx
@@ -19,13 +19,15 @@
         <w:spacing w:line="276" w:lineRule="auto"/>
         <w:jc w:val="right"/>
         <w:rPr>
-          <w:sz w:val="64"/>
+          <w:b/>
+          <w:sz w:val="56"/>
           <w:szCs w:val="64"/>
         </w:rPr>
       </w:pPr>
       <w:r>
         <w:rPr>
-          <w:sz w:val="64"/>
+          <w:b/>
+          <w:sz w:val="56"/>
           <w:szCs w:val="64"/>
         </w:rPr>
         <w:t xml:space="preserve">Technická dokumentácia projektu </w:t>
@@ -3294,6 +3296,10 @@
         <w:jc w:val="center"/>
       </w:pPr>
       <w:r>
+        <w:rPr>
+          <w:noProof/>
+          <w:lang w:eastAsia="sk-SK"/>
+        </w:rPr>
         <w:drawing>
           <wp:inline distT="0" distB="0" distL="0" distR="0">
             <wp:extent cx="5086350" cy="4152900"/>
@@ -3496,8 +3502,8 @@
       <w:pPr>
         <w:pStyle w:val="Popis"/>
       </w:pPr>
-      <w:bookmarkStart w:id="8" w:name="_Ref307735447"/>
-      <w:bookmarkStart w:id="9" w:name="_Ref307735463"/>
+      <w:bookmarkStart w:id="8" w:name="_Ref307735463"/>
+      <w:bookmarkStart w:id="9" w:name="_Ref307735447"/>
       <w:r>
         <w:t xml:space="preserve">Obr. </w:t>
       </w:r>
@@ -3509,11 +3515,11 @@
           <w:t>2</w:t>
         </w:r>
       </w:fldSimple>
+      <w:bookmarkEnd w:id="8"/>
+      <w:r>
+        <w:t xml:space="preserve"> Architektúra programu</w:t>
+      </w:r>
       <w:bookmarkEnd w:id="9"/>
-      <w:r>
-        <w:t xml:space="preserve"> Architektúra programu</w:t>
-      </w:r>
-      <w:bookmarkEnd w:id="8"/>
     </w:p>
     <w:p>
       <w:r>
@@ -3826,6 +3832,10 @@
         <w:jc w:val="center"/>
       </w:pPr>
       <w:r>
+        <w:rPr>
+          <w:noProof/>
+          <w:lang w:eastAsia="sk-SK"/>
+        </w:rPr>
         <w:drawing>
           <wp:inline distT="0" distB="0" distL="0" distR="0">
             <wp:extent cx="3381375" cy="1680932"/>
@@ -3902,14 +3912,22 @@
         <w:rPr>
           <w:b/>
         </w:rPr>
-        <w:t xml:space="preserve"> s</w:t>
-      </w:r>
+        <w:t xml:space="preserve"> </w:t>
+      </w:r>
+      <w:proofErr w:type="spellStart"/>
       <w:r>
         <w:rPr>
           <w:b/>
         </w:rPr>
+        <w:t>s</w:t>
+      </w:r>
+      <w:r>
+        <w:rPr>
+          <w:b/>
+        </w:rPr>
         <w:t>creen</w:t>
       </w:r>
+      <w:proofErr w:type="spellEnd"/>
       <w:r>
         <w:rPr>
           <w:b/>
@@ -3923,10 +3941,13 @@
       <w:r>
         <w:t>TrollEditu</w:t>
       </w:r>
+      <w:proofErr w:type="spellEnd"/>
+      <w:r>
+        <w:t>, odstraňuje problémy studeného štartu</w:t>
+      </w:r>
       <w:r>
         <w:t>.</w:t>
       </w:r>
-      <w:proofErr w:type="spellEnd"/>
     </w:p>
     <w:p>
       <w:r>
@@ -3971,10 +3992,7 @@
         <w:t xml:space="preserve">nastavenie </w:t>
       </w:r>
       <w:r>
-        <w:t>editora</w:t>
-      </w:r>
-      <w:r>
-        <w:t>.</w:t>
+        <w:t>editora.</w:t>
       </w:r>
     </w:p>
     <w:p>
@@ -5025,7 +5043,7 @@
             <w:rPr>
               <w:noProof/>
             </w:rPr>
-            <w:t>10</w:t>
+            <w:t>13</w:t>
           </w:r>
         </w:fldSimple>
         <w:r>
@@ -5057,8 +5075,77 @@
       <w:pBdr>
         <w:top w:val="single" w:sz="2" w:space="1" w:color="auto"/>
       </w:pBdr>
-      <w:jc w:val="left"/>
+      <w:jc w:val="right"/>
     </w:pPr>
+    <w:r>
+      <w:rPr>
+        <w:rFonts w:cs="Times New Roman"/>
+        <w:noProof/>
+        <w:szCs w:val="24"/>
+        <w:lang w:eastAsia="sk-SK"/>
+      </w:rPr>
+      <w:drawing>
+        <wp:anchor distT="0" distB="0" distL="114300" distR="114300" simplePos="0" relativeHeight="251663360" behindDoc="0" locked="0" layoutInCell="1" allowOverlap="1">
+          <wp:simplePos x="0" y="0"/>
+          <wp:positionH relativeFrom="margin">
+            <wp:align>left</wp:align>
+          </wp:positionH>
+          <wp:positionV relativeFrom="margin">
+            <wp:posOffset>9006205</wp:posOffset>
+          </wp:positionV>
+          <wp:extent cx="1371600" cy="314325"/>
+          <wp:effectExtent l="19050" t="0" r="0" b="0"/>
+          <wp:wrapSquare wrapText="bothSides"/>
+          <wp:docPr id="7" name="Obrázok 0" descr="logo-innovators.png"/>
+          <wp:cNvGraphicFramePr>
+            <a:graphicFrameLocks xmlns:a="http://schemas.openxmlformats.org/drawingml/2006/main" noChangeAspect="1"/>
+          </wp:cNvGraphicFramePr>
+          <a:graphic xmlns:a="http://schemas.openxmlformats.org/drawingml/2006/main">
+            <a:graphicData uri="http://schemas.openxmlformats.org/drawingml/2006/picture">
+              <pic:pic xmlns:pic="http://schemas.openxmlformats.org/drawingml/2006/picture">
+                <pic:nvPicPr>
+                  <pic:cNvPr id="0" name="Obrázok 0" descr="logo-innovators.png"/>
+                  <pic:cNvPicPr>
+                    <a:picLocks noChangeAspect="1" noChangeArrowheads="1"/>
+                  </pic:cNvPicPr>
+                </pic:nvPicPr>
+                <pic:blipFill>
+                  <a:blip r:embed="rId1"/>
+                  <a:srcRect/>
+                  <a:stretch>
+                    <a:fillRect/>
+                  </a:stretch>
+                </pic:blipFill>
+                <pic:spPr bwMode="auto">
+                  <a:xfrm>
+                    <a:off x="0" y="0"/>
+                    <a:ext cx="1371600" cy="314325"/>
+                  </a:xfrm>
+                  <a:prstGeom prst="rect">
+                    <a:avLst/>
+                  </a:prstGeom>
+                  <a:noFill/>
+                </pic:spPr>
+              </pic:pic>
+            </a:graphicData>
+          </a:graphic>
+        </wp:anchor>
+      </w:drawing>
+    </w:r>
+    <w:r>
+      <w:rPr>
+        <w:b/>
+        <w:noProof/>
+        <w:lang w:eastAsia="sk-SK"/>
+      </w:rPr>
+      <w:t xml:space="preserve">                                                                               </w:t>
+    </w:r>
+    <w:r>
+      <w:rPr>
+        <w:b/>
+      </w:rPr>
+      <w:t xml:space="preserve">  </w:t>
+    </w:r>
     <w:r>
       <w:rPr>
         <w:b/>
@@ -5075,7 +5162,7 @@
       <w:pBdr>
         <w:top w:val="single" w:sz="2" w:space="1" w:color="auto"/>
       </w:pBdr>
-      <w:jc w:val="left"/>
+      <w:jc w:val="right"/>
     </w:pPr>
     <w:r>
       <w:rPr>
@@ -8573,7 +8660,7 @@
 </file>
 
 <file path=customXml/itemProps1.xml><?xml version="1.0" encoding="utf-8"?>
-<ds:datastoreItem xmlns:ds="http://schemas.openxmlformats.org/officeDocument/2006/customXml" ds:itemID="{F3859133-1569-4D01-8909-C97DDF7A61E8}">
+<ds:datastoreItem xmlns:ds="http://schemas.openxmlformats.org/officeDocument/2006/customXml" ds:itemID="{CF96D1DF-372E-4935-98C8-DF5F5E8AABE6}">
   <ds:schemaRefs>
     <ds:schemaRef ds:uri="http://schemas.openxmlformats.org/officeDocument/2006/bibliography"/>
   </ds:schemaRefs>

</xml_diff>

<commit_message>
Dolnenie use casov a popis technologie QtQuick, doplenie pouzitych technologii
</commit_message>
<xml_diff>
--- a/Dokumentacie/Technicka doc/Technicka dokumentacia_1.0.docx
+++ b/Dokumentacie/Technicka doc/Technicka dokumentacia_1.0.docx
@@ -1678,45 +1678,2003 @@
     </w:p>
     <w:p>
       <w:r>
-        <w:t xml:space="preserve">Aké použili </w:t>
-      </w:r>
-      <w:r>
-        <w:t xml:space="preserve">aké </w:t>
-      </w:r>
-      <w:r>
-        <w:t>technológie a</w:t>
-      </w:r>
-      <w:r>
-        <w:t> </w:t>
-      </w:r>
-      <w:r>
-        <w:t>prečo</w:t>
-      </w:r>
-      <w:r>
-        <w:t>?</w:t>
+        <w:t>Pri implementácií budeme používať nástroje a technológie, ktoré používali predchádzajúci tím UFOPAK pri vývoji editora. Sú tu</w:t>
+      </w:r>
+      <w:r>
+        <w:t xml:space="preserve"> </w:t>
+      </w:r>
+      <w:r>
+        <w:t xml:space="preserve">technológie </w:t>
+      </w:r>
+      <w:proofErr w:type="spellStart"/>
+      <w:r>
+        <w:t>Qt</w:t>
+      </w:r>
+      <w:proofErr w:type="spellEnd"/>
+      <w:r>
+        <w:t xml:space="preserve"> SDK, </w:t>
+      </w:r>
+      <w:proofErr w:type="spellStart"/>
+      <w:r>
+        <w:t>Lua</w:t>
+      </w:r>
+      <w:proofErr w:type="spellEnd"/>
+      <w:r>
+        <w:t>, RTF</w:t>
+      </w:r>
+      <w:r>
+        <w:t xml:space="preserve">, ktoré si v skratke </w:t>
+      </w:r>
+      <w:r>
+        <w:t xml:space="preserve">predstavíme </w:t>
+      </w:r>
+      <w:r>
+        <w:t xml:space="preserve">a prečo sme sa rozhodli použiť aj my </w:t>
+      </w:r>
+      <w:r>
+        <w:t>jednotlivé technológie</w:t>
+      </w:r>
+      <w:r>
+        <w:t>.</w:t>
       </w:r>
     </w:p>
     <w:p>
-      <w:r>
-        <w:t>Klady a zápory:</w:t>
+      <w:pPr>
+        <w:pStyle w:val="Nadpis3"/>
+      </w:pPr>
+      <w:r>
+        <w:t xml:space="preserve">2.1.1 </w:t>
+      </w:r>
+      <w:proofErr w:type="spellStart"/>
+      <w:r>
+        <w:t>Qt</w:t>
+      </w:r>
+      <w:proofErr w:type="spellEnd"/>
+      <w:r>
+        <w:t xml:space="preserve"> </w:t>
+      </w:r>
+      <w:r>
+        <w:t xml:space="preserve"> </w:t>
       </w:r>
     </w:p>
     <w:p>
-      <w:r>
-        <w:t xml:space="preserve">Prečo </w:t>
-      </w:r>
-      <w:r>
-        <w:t xml:space="preserve">ich aj my použijeme </w:t>
+      <w:proofErr w:type="spellStart"/>
+      <w:r>
+        <w:t>Qt</w:t>
+      </w:r>
+      <w:proofErr w:type="spellEnd"/>
+      <w:r>
+        <w:t xml:space="preserve"> je implementačný nástroj založený na jazyku C++. Je to technológia, pomocou ktorej je možné vyvíjať aplikácie pre rôzne platformy. </w:t>
+      </w:r>
+      <w:proofErr w:type="spellStart"/>
+      <w:r>
+        <w:t>Qt</w:t>
+      </w:r>
+      <w:proofErr w:type="spellEnd"/>
+      <w:r>
+        <w:t xml:space="preserve"> umožňuje vytvárať a jednoducho nasadzovať aplikácie pre počítače, mobilné telefóny, ale aj vnorené systémy (MP3prehrávače), bežiace pod operačnými systémami Windows, Linux, MAC OS, </w:t>
+      </w:r>
+      <w:proofErr w:type="spellStart"/>
+      <w:r>
+        <w:t>Symbian</w:t>
+      </w:r>
+      <w:proofErr w:type="spellEnd"/>
+      <w:r>
+        <w:t xml:space="preserve">. Multiplatformovosť je práve jedna z rozhodujúcich výhod, kvôli ktorým chceme implementovať editor pomocou tohto nástroja. </w:t>
+      </w:r>
+      <w:proofErr w:type="spellStart"/>
+      <w:r>
+        <w:t>Qt</w:t>
+      </w:r>
+      <w:proofErr w:type="spellEnd"/>
+      <w:r>
+        <w:t xml:space="preserve">  je v súčasnosti dostupn</w:t>
+      </w:r>
+      <w:r>
+        <w:t>é</w:t>
+      </w:r>
+      <w:r>
+        <w:t xml:space="preserve"> pod </w:t>
+      </w:r>
+      <w:r>
+        <w:t xml:space="preserve">komerčnou ale aj </w:t>
+      </w:r>
+      <w:r>
+        <w:t>GNU GPL v 3.0</w:t>
+      </w:r>
+      <w:r>
+        <w:t xml:space="preserve"> licenciou.</w:t>
       </w:r>
     </w:p>
     <w:p>
-      <w:r>
-        <w:t xml:space="preserve">Zhodnotenie </w:t>
+      <w:pPr>
+        <w:spacing w:after="0"/>
+      </w:pPr>
+      <w:r>
+        <w:t xml:space="preserve">Nástroj </w:t>
+      </w:r>
+      <w:proofErr w:type="spellStart"/>
+      <w:r>
+        <w:t>Qt</w:t>
+      </w:r>
+      <w:proofErr w:type="spellEnd"/>
+      <w:r>
+        <w:t xml:space="preserve"> ponúka okrem množstva tried a knižníc pre tvorbu GUI aplikácií aj vlastné</w:t>
+      </w:r>
+      <w:r>
+        <w:t xml:space="preserve"> </w:t>
+      </w:r>
+      <w:r>
+        <w:t xml:space="preserve">vývojové prostredie (IDE) </w:t>
+      </w:r>
+      <w:proofErr w:type="spellStart"/>
+      <w:r>
+        <w:t>Qt</w:t>
+      </w:r>
+      <w:proofErr w:type="spellEnd"/>
+      <w:r>
+        <w:t xml:space="preserve"> </w:t>
+      </w:r>
+      <w:proofErr w:type="spellStart"/>
+      <w:r>
+        <w:t>Creator</w:t>
+      </w:r>
+      <w:proofErr w:type="spellEnd"/>
+      <w:r>
+        <w:t xml:space="preserve">. Uvažované možnosti práce s nástrojom </w:t>
+      </w:r>
+      <w:proofErr w:type="spellStart"/>
+      <w:r>
+        <w:t>Qt</w:t>
+      </w:r>
+      <w:proofErr w:type="spellEnd"/>
+      <w:r>
+        <w:t xml:space="preserve"> boli</w:t>
+      </w:r>
+      <w:r>
+        <w:t xml:space="preserve"> </w:t>
+      </w:r>
+      <w:r>
+        <w:t>nasledovné:</w:t>
       </w:r>
     </w:p>
     <w:p>
-      <w:r>
-        <w:t xml:space="preserve">Vytvorí Ľuboš </w:t>
+      <w:pPr>
+        <w:pStyle w:val="Odsekzoznamu"/>
+        <w:numPr>
+          <w:ilvl w:val="0"/>
+          <w:numId w:val="17"/>
+        </w:numPr>
+        <w:spacing w:after="0"/>
+      </w:pPr>
+      <w:proofErr w:type="spellStart"/>
+      <w:r>
+        <w:t>Qt</w:t>
+      </w:r>
+      <w:proofErr w:type="spellEnd"/>
+      <w:r>
+        <w:t xml:space="preserve"> modul pre vývojové prostredie </w:t>
+      </w:r>
+      <w:proofErr w:type="spellStart"/>
+      <w:r>
+        <w:t>Eclipse</w:t>
+      </w:r>
+      <w:proofErr w:type="spellEnd"/>
+    </w:p>
+    <w:p>
+      <w:pPr>
+        <w:pStyle w:val="Odsekzoznamu"/>
+        <w:numPr>
+          <w:ilvl w:val="0"/>
+          <w:numId w:val="17"/>
+        </w:numPr>
+        <w:spacing w:after="0"/>
+      </w:pPr>
+      <w:proofErr w:type="spellStart"/>
+      <w:r>
+        <w:t>Qt</w:t>
+      </w:r>
+      <w:proofErr w:type="spellEnd"/>
+      <w:r>
+        <w:t xml:space="preserve"> modul pre vývojové prostredie </w:t>
+      </w:r>
+      <w:proofErr w:type="spellStart"/>
+      <w:r>
+        <w:t>Visual</w:t>
+      </w:r>
+      <w:proofErr w:type="spellEnd"/>
+      <w:r>
+        <w:t xml:space="preserve"> </w:t>
+      </w:r>
+      <w:proofErr w:type="spellStart"/>
+      <w:r>
+        <w:t>Studio</w:t>
+      </w:r>
+      <w:proofErr w:type="spellEnd"/>
+    </w:p>
+    <w:p>
+      <w:pPr>
+        <w:pStyle w:val="Odsekzoznamu"/>
+        <w:numPr>
+          <w:ilvl w:val="0"/>
+          <w:numId w:val="17"/>
+        </w:numPr>
+      </w:pPr>
+      <w:r>
+        <w:t>I</w:t>
+      </w:r>
+      <w:r>
+        <w:t xml:space="preserve">ntegrované vývojové prostredie </w:t>
+      </w:r>
+      <w:proofErr w:type="spellStart"/>
+      <w:r>
+        <w:t>Qt</w:t>
+      </w:r>
+      <w:proofErr w:type="spellEnd"/>
+      <w:r>
+        <w:t xml:space="preserve"> </w:t>
+      </w:r>
+      <w:proofErr w:type="spellStart"/>
+      <w:r>
+        <w:t>Creator</w:t>
+      </w:r>
+      <w:proofErr w:type="spellEnd"/>
+    </w:p>
+    <w:p>
+      <w:r>
+        <w:lastRenderedPageBreak/>
+        <w:t xml:space="preserve">Rozhodli sme sa pre použitie prostredia </w:t>
+      </w:r>
+      <w:proofErr w:type="spellStart"/>
+      <w:r>
+        <w:t>Qt</w:t>
+      </w:r>
+      <w:proofErr w:type="spellEnd"/>
+      <w:r>
+        <w:t xml:space="preserve"> </w:t>
+      </w:r>
+      <w:proofErr w:type="spellStart"/>
+      <w:r>
+        <w:t>Creator</w:t>
+      </w:r>
+      <w:proofErr w:type="spellEnd"/>
+      <w:r>
+        <w:t xml:space="preserve"> lebo náš prípad je to najideálnejšie a taktiež obsahuje novú technológiu </w:t>
+      </w:r>
+      <w:proofErr w:type="spellStart"/>
+      <w:r>
+        <w:t>Qt</w:t>
+      </w:r>
+      <w:proofErr w:type="spellEnd"/>
+      <w:r>
+        <w:t xml:space="preserve"> </w:t>
+      </w:r>
+      <w:proofErr w:type="spellStart"/>
+      <w:r>
+        <w:t>Quick</w:t>
+      </w:r>
+      <w:proofErr w:type="spellEnd"/>
+      <w:r>
+        <w:t xml:space="preserve">.  </w:t>
+      </w:r>
+    </w:p>
+    <w:p>
+      <w:pPr>
+        <w:pStyle w:val="Nadpis4"/>
+      </w:pPr>
+      <w:r>
+        <w:t xml:space="preserve">2.1.1.1 </w:t>
+      </w:r>
+      <w:proofErr w:type="spellStart"/>
+      <w:r>
+        <w:t>Qt</w:t>
+      </w:r>
+      <w:proofErr w:type="spellEnd"/>
+      <w:r>
+        <w:t xml:space="preserve"> </w:t>
+      </w:r>
+      <w:proofErr w:type="spellStart"/>
+      <w:r>
+        <w:t>Quick</w:t>
+      </w:r>
+      <w:proofErr w:type="spellEnd"/>
+      <w:r>
+        <w:t xml:space="preserve"> a jazyk QML</w:t>
+      </w:r>
+    </w:p>
+    <w:p>
+      <w:proofErr w:type="spellStart"/>
+      <w:r>
+        <w:t>Qt</w:t>
+      </w:r>
+      <w:proofErr w:type="spellEnd"/>
+      <w:r>
+        <w:t xml:space="preserve"> </w:t>
+      </w:r>
+      <w:proofErr w:type="spellStart"/>
+      <w:r>
+        <w:t>Qu</w:t>
+      </w:r>
+      <w:r>
+        <w:t>ick</w:t>
+      </w:r>
+      <w:proofErr w:type="spellEnd"/>
+      <w:r>
+        <w:t xml:space="preserve"> je nová technológia</w:t>
+      </w:r>
+      <w:r>
+        <w:t xml:space="preserve"> určená pre vytváranie </w:t>
+      </w:r>
+      <w:r>
+        <w:t>jednoducho a rýchlo bohaté</w:t>
+      </w:r>
+      <w:r>
+        <w:t xml:space="preserve"> </w:t>
+      </w:r>
+      <w:r>
+        <w:t>používateľské rozhrania</w:t>
+      </w:r>
+      <w:r>
+        <w:t xml:space="preserve"> </w:t>
+      </w:r>
+      <w:r>
+        <w:t>aplikácií pre rôzne platformy.</w:t>
+      </w:r>
+      <w:r>
+        <w:t xml:space="preserve"> </w:t>
+      </w:r>
+      <w:proofErr w:type="spellStart"/>
+      <w:r>
+        <w:t>Qt</w:t>
+      </w:r>
+      <w:proofErr w:type="spellEnd"/>
+      <w:r>
+        <w:t xml:space="preserve"> </w:t>
+      </w:r>
+      <w:proofErr w:type="spellStart"/>
+      <w:r>
+        <w:t>Quick</w:t>
+      </w:r>
+      <w:proofErr w:type="spellEnd"/>
+      <w:r>
+        <w:t xml:space="preserve"> obsahuje jazyk QML, ktorý je </w:t>
+      </w:r>
+      <w:r>
+        <w:t>navrhnutí podľa jazykov HTML, CSS, JavaScript</w:t>
+      </w:r>
+      <w:r>
+        <w:t xml:space="preserve"> a obsahuje všetky ich výhody</w:t>
+      </w:r>
+      <w:r>
+        <w:t>.</w:t>
+      </w:r>
+      <w:r>
+        <w:t xml:space="preserve"> </w:t>
+      </w:r>
+      <w:r>
+        <w:t xml:space="preserve"> </w:t>
+      </w:r>
+    </w:p>
+    <w:p>
+      <w:r>
+        <w:t xml:space="preserve">S použitým technológie </w:t>
+      </w:r>
+      <w:proofErr w:type="spellStart"/>
+      <w:r>
+        <w:t>Qt</w:t>
+      </w:r>
+      <w:proofErr w:type="spellEnd"/>
+      <w:r>
+        <w:t xml:space="preserve"> </w:t>
+      </w:r>
+      <w:proofErr w:type="spellStart"/>
+      <w:r>
+        <w:t>Quick</w:t>
+      </w:r>
+      <w:proofErr w:type="spellEnd"/>
+      <w:r>
+        <w:t xml:space="preserve"> je možne aby dizajnér navrhol UI podľa </w:t>
+      </w:r>
+      <w:r>
+        <w:t xml:space="preserve">vlastnej </w:t>
+      </w:r>
+      <w:r>
+        <w:t>fantázie a v</w:t>
+      </w:r>
+      <w:r>
+        <w:t>ývojár len doplnil logiku aplikácie</w:t>
+      </w:r>
+      <w:r>
+        <w:t>, čo prináša obrovskú výhodu keďže vývojár a dizajnér majú každý iný pohľad na svet</w:t>
+      </w:r>
+      <w:r>
+        <w:t xml:space="preserve"> a nie vždy bolo možne nájsť konsenzus pri vytváraní aplikácie</w:t>
+      </w:r>
+      <w:r>
+        <w:t>.</w:t>
+      </w:r>
+    </w:p>
+    <w:p>
+      <w:pPr>
+        <w:keepNext/>
+        <w:spacing w:before="100" w:beforeAutospacing="1" w:after="100" w:afterAutospacing="1" w:line="240" w:lineRule="auto"/>
+        <w:jc w:val="center"/>
+      </w:pPr>
+      <w:r>
+        <w:rPr>
+          <w:noProof/>
+          <w:lang w:eastAsia="sk-SK"/>
+        </w:rPr>
+        <w:drawing>
+          <wp:inline distT="0" distB="0" distL="0" distR="0">
+            <wp:extent cx="3638550" cy="1898688"/>
+            <wp:effectExtent l="19050" t="0" r="0" b="0"/>
+            <wp:docPr id="5" name="Obrázok 4" descr="Qt Quick.png"/>
+            <wp:cNvGraphicFramePr>
+              <a:graphicFrameLocks xmlns:a="http://schemas.openxmlformats.org/drawingml/2006/main" noChangeAspect="1"/>
+            </wp:cNvGraphicFramePr>
+            <a:graphic xmlns:a="http://schemas.openxmlformats.org/drawingml/2006/main">
+              <a:graphicData uri="http://schemas.openxmlformats.org/drawingml/2006/picture">
+                <pic:pic xmlns:pic="http://schemas.openxmlformats.org/drawingml/2006/picture">
+                  <pic:nvPicPr>
+                    <pic:cNvPr id="0" name="Qt Quick.png"/>
+                    <pic:cNvPicPr/>
+                  </pic:nvPicPr>
+                  <pic:blipFill>
+                    <a:blip r:embed="rId8" cstate="print"/>
+                    <a:stretch>
+                      <a:fillRect/>
+                    </a:stretch>
+                  </pic:blipFill>
+                  <pic:spPr>
+                    <a:xfrm>
+                      <a:off x="0" y="0"/>
+                      <a:ext cx="3643516" cy="1901279"/>
+                    </a:xfrm>
+                    <a:prstGeom prst="rect">
+                      <a:avLst/>
+                    </a:prstGeom>
+                  </pic:spPr>
+                </pic:pic>
+              </a:graphicData>
+            </a:graphic>
+          </wp:inline>
+        </w:drawing>
+      </w:r>
+    </w:p>
+    <w:p>
+      <w:pPr>
+        <w:pStyle w:val="Popis"/>
+      </w:pPr>
+      <w:r>
+        <w:t xml:space="preserve">Obrázok </w:t>
+      </w:r>
+      <w:fldSimple w:instr=" SEQ Obrázok \* ARABIC ">
+        <w:r>
+          <w:rPr>
+            <w:noProof/>
+          </w:rPr>
+          <w:t>1</w:t>
+        </w:r>
+      </w:fldSimple>
+      <w:r>
+        <w:t xml:space="preserve"> Pracovný cyklus s použitým </w:t>
+      </w:r>
+      <w:proofErr w:type="spellStart"/>
+      <w:r>
+        <w:t>Qt</w:t>
+      </w:r>
+      <w:proofErr w:type="spellEnd"/>
+      <w:r>
+        <w:t xml:space="preserve"> </w:t>
+      </w:r>
+      <w:proofErr w:type="spellStart"/>
+      <w:r>
+        <w:t>Quick</w:t>
+      </w:r>
+      <w:proofErr w:type="spellEnd"/>
+    </w:p>
+    <w:p>
+      <w:proofErr w:type="spellStart"/>
+      <w:r>
+        <w:t>Qt</w:t>
+      </w:r>
+      <w:proofErr w:type="spellEnd"/>
+      <w:r>
+        <w:t xml:space="preserve"> </w:t>
+      </w:r>
+      <w:proofErr w:type="spellStart"/>
+      <w:r>
+        <w:t>quick</w:t>
+      </w:r>
+      <w:proofErr w:type="spellEnd"/>
+      <w:r>
+        <w:t xml:space="preserve"> umo</w:t>
+      </w:r>
+      <w:r>
+        <w:t>žňuje vytvárať rôzne animácie pre,</w:t>
+      </w:r>
+      <w:r>
+        <w:t xml:space="preserve"> ktor</w:t>
+      </w:r>
+      <w:r>
+        <w:t>é</w:t>
+      </w:r>
+      <w:r>
+        <w:t xml:space="preserve"> využíva knižnicu </w:t>
+      </w:r>
+      <w:proofErr w:type="spellStart"/>
+      <w:r>
+        <w:t>OpenGL</w:t>
+      </w:r>
+      <w:proofErr w:type="spellEnd"/>
+      <w:r>
+        <w:t>, takisto umožňuje navrhnúť dizajn jednotlivých používateľských prvkov</w:t>
+      </w:r>
+      <w:r>
+        <w:t xml:space="preserve"> aplikácie ako napr. tlačidlo  v grafických editoroch </w:t>
+      </w:r>
+      <w:r>
+        <w:t xml:space="preserve">Adobe </w:t>
+      </w:r>
+      <w:proofErr w:type="spellStart"/>
+      <w:r>
+        <w:t>Photoshop</w:t>
+      </w:r>
+      <w:proofErr w:type="spellEnd"/>
+      <w:r>
+        <w:t xml:space="preserve">, </w:t>
+      </w:r>
+      <w:proofErr w:type="spellStart"/>
+      <w:r>
+        <w:t>Autodesk</w:t>
+      </w:r>
+      <w:proofErr w:type="spellEnd"/>
+      <w:r>
+        <w:t xml:space="preserve"> </w:t>
+      </w:r>
+      <w:proofErr w:type="spellStart"/>
+      <w:r>
+        <w:t>Maya</w:t>
+      </w:r>
+      <w:proofErr w:type="spellEnd"/>
+      <w:r>
+        <w:t xml:space="preserve">, </w:t>
+      </w:r>
+      <w:proofErr w:type="spellStart"/>
+      <w:r>
+        <w:t>Gimp</w:t>
+      </w:r>
+      <w:proofErr w:type="spellEnd"/>
+      <w:r>
+        <w:t>.</w:t>
+      </w:r>
+      <w:r>
+        <w:t xml:space="preserve"> </w:t>
+      </w:r>
+    </w:p>
+    <w:p>
+      <w:r>
+        <w:t xml:space="preserve">Jednoduchosť technológie </w:t>
+      </w:r>
+      <w:proofErr w:type="spellStart"/>
+      <w:r>
+        <w:t>Quick</w:t>
+      </w:r>
+      <w:proofErr w:type="spellEnd"/>
+      <w:r>
+        <w:t xml:space="preserve"> možno v</w:t>
+      </w:r>
+      <w:r>
+        <w:t>idieť v rozdiele medzi definovaným</w:t>
+      </w:r>
+      <w:r>
+        <w:t xml:space="preserve"> jednoduchého tlačidla klasickým spôsobom cez </w:t>
+      </w:r>
+      <w:proofErr w:type="spellStart"/>
+      <w:r>
+        <w:t>actionscript</w:t>
+      </w:r>
+      <w:proofErr w:type="spellEnd"/>
+      <w:r>
+        <w:t xml:space="preserve"> a novým pomocou jazyka QML.</w:t>
+      </w:r>
+    </w:p>
+    <w:p>
+      <w:pPr>
+        <w:pStyle w:val="Bezriadkovania"/>
+        <w:rPr>
+          <w:sz w:val="22"/>
+        </w:rPr>
+      </w:pPr>
+      <w:proofErr w:type="spellStart"/>
+      <w:r>
+        <w:rPr>
+          <w:sz w:val="22"/>
+        </w:rPr>
+        <w:t>Actionscript</w:t>
+      </w:r>
+      <w:proofErr w:type="spellEnd"/>
+      <w:r>
+        <w:rPr>
+          <w:sz w:val="22"/>
+        </w:rPr>
+        <w:t xml:space="preserve">: </w:t>
+      </w:r>
+      <w:proofErr w:type="spellStart"/>
+      <w:r>
+        <w:rPr>
+          <w:sz w:val="22"/>
+        </w:rPr>
+        <w:t>MenuButton.as</w:t>
+      </w:r>
+      <w:proofErr w:type="spellEnd"/>
+    </w:p>
+    <w:p>
+      <w:pPr>
+        <w:pStyle w:val="Bezriadkovania"/>
+      </w:pPr>
+    </w:p>
+    <w:p>
+      <w:pPr>
+        <w:pStyle w:val="Bezriadkovania"/>
+        <w:shd w:val="clear" w:color="auto" w:fill="F2F2F2" w:themeFill="background1" w:themeFillShade="F2"/>
+        <w:rPr>
+          <w:sz w:val="20"/>
+        </w:rPr>
+      </w:pPr>
+      <w:proofErr w:type="spellStart"/>
+      <w:r>
+        <w:rPr>
+          <w:color w:val="548DD4" w:themeColor="text2" w:themeTint="99"/>
+          <w:sz w:val="20"/>
+        </w:rPr>
+        <w:t>public</w:t>
+      </w:r>
+      <w:proofErr w:type="spellEnd"/>
+      <w:r>
+        <w:rPr>
+          <w:color w:val="548DD4" w:themeColor="text2" w:themeTint="99"/>
+          <w:sz w:val="20"/>
+        </w:rPr>
+        <w:t xml:space="preserve"> </w:t>
+      </w:r>
+      <w:proofErr w:type="spellStart"/>
+      <w:r>
+        <w:rPr>
+          <w:color w:val="548DD4" w:themeColor="text2" w:themeTint="99"/>
+          <w:sz w:val="20"/>
+        </w:rPr>
+        <w:t>class</w:t>
+      </w:r>
+      <w:proofErr w:type="spellEnd"/>
+      <w:r>
+        <w:rPr>
+          <w:sz w:val="20"/>
+        </w:rPr>
+        <w:t xml:space="preserve"> </w:t>
+      </w:r>
+      <w:proofErr w:type="spellStart"/>
+      <w:r>
+        <w:rPr>
+          <w:sz w:val="20"/>
+        </w:rPr>
+        <w:t>MenuButton</w:t>
+      </w:r>
+      <w:proofErr w:type="spellEnd"/>
+      <w:r>
+        <w:rPr>
+          <w:sz w:val="20"/>
+        </w:rPr>
+        <w:t xml:space="preserve"> </w:t>
+      </w:r>
+      <w:proofErr w:type="spellStart"/>
+      <w:r>
+        <w:rPr>
+          <w:color w:val="548DD4" w:themeColor="text2" w:themeTint="99"/>
+          <w:sz w:val="20"/>
+        </w:rPr>
+        <w:t>extends</w:t>
+      </w:r>
+      <w:proofErr w:type="spellEnd"/>
+      <w:r>
+        <w:rPr>
+          <w:color w:val="548DD4" w:themeColor="text2" w:themeTint="99"/>
+          <w:sz w:val="20"/>
+        </w:rPr>
+        <w:t xml:space="preserve"> </w:t>
+      </w:r>
+      <w:proofErr w:type="spellStart"/>
+      <w:r>
+        <w:rPr>
+          <w:color w:val="548DD4" w:themeColor="text2" w:themeTint="99"/>
+          <w:sz w:val="20"/>
+        </w:rPr>
+        <w:t>MovieClip</w:t>
+      </w:r>
+      <w:proofErr w:type="spellEnd"/>
+      <w:r>
+        <w:rPr>
+          <w:color w:val="548DD4" w:themeColor="text2" w:themeTint="99"/>
+          <w:sz w:val="20"/>
+        </w:rPr>
+        <w:t xml:space="preserve"> </w:t>
+      </w:r>
+    </w:p>
+    <w:p>
+      <w:pPr>
+        <w:pStyle w:val="Bezriadkovania"/>
+        <w:shd w:val="clear" w:color="auto" w:fill="F2F2F2" w:themeFill="background1" w:themeFillShade="F2"/>
+        <w:ind w:firstLine="708"/>
+        <w:rPr>
+          <w:sz w:val="20"/>
+        </w:rPr>
+      </w:pPr>
+      <w:proofErr w:type="spellStart"/>
+      <w:r>
+        <w:rPr>
+          <w:color w:val="548DD4" w:themeColor="text2" w:themeTint="99"/>
+          <w:sz w:val="20"/>
+        </w:rPr>
+        <w:t>public</w:t>
+      </w:r>
+      <w:proofErr w:type="spellEnd"/>
+      <w:r>
+        <w:rPr>
+          <w:color w:val="548DD4" w:themeColor="text2" w:themeTint="99"/>
+          <w:sz w:val="20"/>
+        </w:rPr>
+        <w:t xml:space="preserve"> </w:t>
+      </w:r>
+      <w:proofErr w:type="spellStart"/>
+      <w:r>
+        <w:rPr>
+          <w:color w:val="548DD4" w:themeColor="text2" w:themeTint="99"/>
+          <w:sz w:val="20"/>
+        </w:rPr>
+        <w:t>function</w:t>
+      </w:r>
+      <w:proofErr w:type="spellEnd"/>
+      <w:r>
+        <w:rPr>
+          <w:sz w:val="20"/>
+        </w:rPr>
+        <w:t xml:space="preserve"> </w:t>
+      </w:r>
+      <w:proofErr w:type="spellStart"/>
+      <w:r>
+        <w:rPr>
+          <w:sz w:val="20"/>
+        </w:rPr>
+        <w:t>MenuButton</w:t>
+      </w:r>
+      <w:proofErr w:type="spellEnd"/>
+      <w:r>
+        <w:rPr>
+          <w:sz w:val="20"/>
+        </w:rPr>
+        <w:t xml:space="preserve">() { </w:t>
+      </w:r>
+    </w:p>
+    <w:p>
+      <w:pPr>
+        <w:pStyle w:val="Bezriadkovania"/>
+        <w:shd w:val="clear" w:color="auto" w:fill="F2F2F2" w:themeFill="background1" w:themeFillShade="F2"/>
+        <w:rPr>
+          <w:sz w:val="20"/>
+        </w:rPr>
+      </w:pPr>
+      <w:r>
+        <w:rPr>
+          <w:color w:val="548DD4" w:themeColor="text2" w:themeTint="99"/>
+          <w:sz w:val="20"/>
+        </w:rPr>
+        <w:t xml:space="preserve">                          </w:t>
+      </w:r>
+      <w:proofErr w:type="spellStart"/>
+      <w:r>
+        <w:rPr>
+          <w:color w:val="548DD4" w:themeColor="text2" w:themeTint="99"/>
+          <w:sz w:val="20"/>
+        </w:rPr>
+        <w:t>this.x</w:t>
+      </w:r>
+      <w:proofErr w:type="spellEnd"/>
+      <w:r>
+        <w:rPr>
+          <w:sz w:val="20"/>
+        </w:rPr>
+        <w:t xml:space="preserve"> = 60; </w:t>
+      </w:r>
+    </w:p>
+    <w:p>
+      <w:pPr>
+        <w:pStyle w:val="Bezriadkovania"/>
+        <w:shd w:val="clear" w:color="auto" w:fill="F2F2F2" w:themeFill="background1" w:themeFillShade="F2"/>
+        <w:rPr>
+          <w:sz w:val="20"/>
+        </w:rPr>
+      </w:pPr>
+      <w:r>
+        <w:rPr>
+          <w:color w:val="548DD4" w:themeColor="text2" w:themeTint="99"/>
+          <w:sz w:val="20"/>
+        </w:rPr>
+        <w:t xml:space="preserve">                          </w:t>
+      </w:r>
+      <w:proofErr w:type="spellStart"/>
+      <w:r>
+        <w:rPr>
+          <w:color w:val="548DD4" w:themeColor="text2" w:themeTint="99"/>
+          <w:sz w:val="20"/>
+        </w:rPr>
+        <w:t>this.addEventListener</w:t>
+      </w:r>
+      <w:proofErr w:type="spellEnd"/>
+      <w:r>
+        <w:rPr>
+          <w:color w:val="548DD4" w:themeColor="text2" w:themeTint="99"/>
+          <w:sz w:val="20"/>
+        </w:rPr>
+        <w:t>(</w:t>
+      </w:r>
+      <w:proofErr w:type="spellStart"/>
+      <w:r>
+        <w:rPr>
+          <w:color w:val="548DD4" w:themeColor="text2" w:themeTint="99"/>
+          <w:sz w:val="20"/>
+        </w:rPr>
+        <w:t>MouseEvent.MOUSE_DOWN</w:t>
+      </w:r>
+      <w:proofErr w:type="spellEnd"/>
+      <w:r>
+        <w:rPr>
+          <w:color w:val="548DD4" w:themeColor="text2" w:themeTint="99"/>
+          <w:sz w:val="20"/>
+        </w:rPr>
+        <w:t xml:space="preserve">, </w:t>
+      </w:r>
+      <w:proofErr w:type="spellStart"/>
+      <w:r>
+        <w:rPr>
+          <w:sz w:val="20"/>
+        </w:rPr>
+        <w:t>ClickBt</w:t>
+      </w:r>
+      <w:proofErr w:type="spellEnd"/>
+      <w:r>
+        <w:rPr>
+          <w:sz w:val="20"/>
+        </w:rPr>
+        <w:t xml:space="preserve">); </w:t>
+      </w:r>
+    </w:p>
+    <w:p>
+      <w:pPr>
+        <w:pStyle w:val="Bezriadkovania"/>
+        <w:shd w:val="clear" w:color="auto" w:fill="F2F2F2" w:themeFill="background1" w:themeFillShade="F2"/>
+        <w:ind w:firstLine="708"/>
+        <w:rPr>
+          <w:sz w:val="20"/>
+        </w:rPr>
+      </w:pPr>
+      <w:r>
+        <w:rPr>
+          <w:sz w:val="20"/>
+        </w:rPr>
+        <w:t xml:space="preserve">} </w:t>
+      </w:r>
+    </w:p>
+    <w:p>
+      <w:pPr>
+        <w:pStyle w:val="Bezriadkovania"/>
+        <w:shd w:val="clear" w:color="auto" w:fill="F2F2F2" w:themeFill="background1" w:themeFillShade="F2"/>
+        <w:ind w:firstLine="708"/>
+        <w:rPr>
+          <w:sz w:val="20"/>
+        </w:rPr>
+      </w:pPr>
+      <w:proofErr w:type="spellStart"/>
+      <w:r>
+        <w:rPr>
+          <w:color w:val="548DD4" w:themeColor="text2" w:themeTint="99"/>
+          <w:sz w:val="20"/>
+        </w:rPr>
+        <w:t>function</w:t>
+      </w:r>
+      <w:proofErr w:type="spellEnd"/>
+      <w:r>
+        <w:rPr>
+          <w:color w:val="548DD4" w:themeColor="text2" w:themeTint="99"/>
+          <w:sz w:val="20"/>
+        </w:rPr>
+        <w:t xml:space="preserve"> </w:t>
+      </w:r>
+      <w:proofErr w:type="spellStart"/>
+      <w:r>
+        <w:rPr>
+          <w:sz w:val="20"/>
+        </w:rPr>
+        <w:t>ClickBt</w:t>
+      </w:r>
+      <w:proofErr w:type="spellEnd"/>
+      <w:r>
+        <w:rPr>
+          <w:sz w:val="20"/>
+        </w:rPr>
+        <w:t>(</w:t>
+      </w:r>
+      <w:proofErr w:type="spellStart"/>
+      <w:r>
+        <w:rPr>
+          <w:color w:val="548DD4" w:themeColor="text2" w:themeTint="99"/>
+          <w:sz w:val="20"/>
+        </w:rPr>
+        <w:t>e:MouseEvent</w:t>
+      </w:r>
+      <w:proofErr w:type="spellEnd"/>
+      <w:r>
+        <w:rPr>
+          <w:sz w:val="20"/>
+        </w:rPr>
+        <w:t xml:space="preserve">) { </w:t>
+      </w:r>
+    </w:p>
+    <w:p>
+      <w:pPr>
+        <w:pStyle w:val="Bezriadkovania"/>
+        <w:shd w:val="clear" w:color="auto" w:fill="F2F2F2" w:themeFill="background1" w:themeFillShade="F2"/>
+        <w:rPr>
+          <w:sz w:val="20"/>
+        </w:rPr>
+      </w:pPr>
+      <w:r>
+        <w:rPr>
+          <w:color w:val="548DD4" w:themeColor="text2" w:themeTint="99"/>
+          <w:sz w:val="20"/>
+        </w:rPr>
+        <w:t xml:space="preserve">                          </w:t>
+      </w:r>
+      <w:proofErr w:type="spellStart"/>
+      <w:r>
+        <w:rPr>
+          <w:color w:val="548DD4" w:themeColor="text2" w:themeTint="99"/>
+          <w:sz w:val="20"/>
+        </w:rPr>
+        <w:t>trace</w:t>
+      </w:r>
+      <w:proofErr w:type="spellEnd"/>
+      <w:r>
+        <w:rPr>
+          <w:sz w:val="20"/>
+        </w:rPr>
+        <w:t>(</w:t>
+      </w:r>
+      <w:r>
+        <w:rPr>
+          <w:color w:val="76923C" w:themeColor="accent3" w:themeShade="BF"/>
+          <w:sz w:val="20"/>
+        </w:rPr>
+        <w:t>“</w:t>
+      </w:r>
+      <w:proofErr w:type="spellStart"/>
+      <w:r>
+        <w:rPr>
+          <w:color w:val="76923C" w:themeColor="accent3" w:themeShade="BF"/>
+          <w:sz w:val="20"/>
+        </w:rPr>
+        <w:t>clicked</w:t>
+      </w:r>
+      <w:proofErr w:type="spellEnd"/>
+      <w:r>
+        <w:rPr>
+          <w:color w:val="76923C" w:themeColor="accent3" w:themeShade="BF"/>
+          <w:sz w:val="20"/>
+        </w:rPr>
+        <w:t>”</w:t>
+      </w:r>
+      <w:r>
+        <w:rPr>
+          <w:sz w:val="20"/>
+        </w:rPr>
+        <w:t xml:space="preserve">); </w:t>
+      </w:r>
+    </w:p>
+    <w:p>
+      <w:pPr>
+        <w:pStyle w:val="Bezriadkovania"/>
+        <w:shd w:val="clear" w:color="auto" w:fill="F2F2F2" w:themeFill="background1" w:themeFillShade="F2"/>
+        <w:rPr>
+          <w:sz w:val="20"/>
+        </w:rPr>
+      </w:pPr>
+      <w:r>
+        <w:rPr>
+          <w:sz w:val="20"/>
+        </w:rPr>
+        <w:t xml:space="preserve"> </w:t>
+      </w:r>
+      <w:r>
+        <w:rPr>
+          <w:sz w:val="20"/>
+        </w:rPr>
+        <w:tab/>
+      </w:r>
+      <w:r>
+        <w:rPr>
+          <w:sz w:val="20"/>
+        </w:rPr>
+        <w:t xml:space="preserve">} </w:t>
+      </w:r>
+    </w:p>
+    <w:p>
+      <w:pPr>
+        <w:pStyle w:val="Bezriadkovania"/>
+        <w:shd w:val="clear" w:color="auto" w:fill="F2F2F2" w:themeFill="background1" w:themeFillShade="F2"/>
+        <w:rPr>
+          <w:sz w:val="20"/>
+        </w:rPr>
+      </w:pPr>
+      <w:r>
+        <w:rPr>
+          <w:sz w:val="20"/>
+        </w:rPr>
+        <w:t>}</w:t>
+      </w:r>
+    </w:p>
+    <w:p>
+      <w:pPr>
+        <w:spacing w:line="276" w:lineRule="auto"/>
+        <w:jc w:val="left"/>
+        <w:rPr>
+          <w:sz w:val="20"/>
+        </w:rPr>
+      </w:pPr>
+      <w:r>
+        <w:rPr>
+          <w:sz w:val="20"/>
+        </w:rPr>
+        <w:br w:type="page"/>
+      </w:r>
+    </w:p>
+    <w:p>
+      <w:pPr>
+        <w:spacing w:line="276" w:lineRule="auto"/>
+        <w:jc w:val="left"/>
+        <w:rPr>
+          <w:sz w:val="22"/>
+        </w:rPr>
+      </w:pPr>
+      <w:proofErr w:type="spellStart"/>
+      <w:r>
+        <w:rPr>
+          <w:sz w:val="22"/>
+        </w:rPr>
+        <w:lastRenderedPageBreak/>
+        <w:t>QtQuick</w:t>
+      </w:r>
+      <w:proofErr w:type="spellEnd"/>
+      <w:r>
+        <w:rPr>
+          <w:sz w:val="22"/>
+        </w:rPr>
+        <w:t xml:space="preserve">: </w:t>
+      </w:r>
+      <w:proofErr w:type="spellStart"/>
+      <w:r>
+        <w:rPr>
+          <w:sz w:val="22"/>
+        </w:rPr>
+        <w:t>MenuButton.qml</w:t>
+      </w:r>
+      <w:proofErr w:type="spellEnd"/>
+    </w:p>
+    <w:p>
+      <w:pPr>
+        <w:pStyle w:val="Bezriadkovania"/>
+        <w:shd w:val="clear" w:color="auto" w:fill="F2F2F2" w:themeFill="background1" w:themeFillShade="F2"/>
+        <w:rPr>
+          <w:sz w:val="20"/>
+        </w:rPr>
+      </w:pPr>
+      <w:proofErr w:type="spellStart"/>
+      <w:r>
+        <w:rPr>
+          <w:color w:val="943634" w:themeColor="accent2" w:themeShade="BF"/>
+          <w:sz w:val="20"/>
+        </w:rPr>
+        <w:t>Item</w:t>
+      </w:r>
+      <w:proofErr w:type="spellEnd"/>
+      <w:r>
+        <w:rPr>
+          <w:sz w:val="20"/>
+        </w:rPr>
+        <w:t xml:space="preserve"> { </w:t>
+      </w:r>
+    </w:p>
+    <w:p>
+      <w:pPr>
+        <w:pStyle w:val="Bezriadkovania"/>
+        <w:shd w:val="clear" w:color="auto" w:fill="F2F2F2" w:themeFill="background1" w:themeFillShade="F2"/>
+        <w:rPr>
+          <w:color w:val="943634" w:themeColor="accent2" w:themeShade="BF"/>
+          <w:sz w:val="20"/>
+        </w:rPr>
+      </w:pPr>
+      <w:r>
+        <w:rPr>
+          <w:sz w:val="20"/>
+        </w:rPr>
+        <w:t xml:space="preserve">   </w:t>
+      </w:r>
+      <w:r>
+        <w:rPr>
+          <w:color w:val="943634" w:themeColor="accent2" w:themeShade="BF"/>
+          <w:sz w:val="20"/>
+        </w:rPr>
+        <w:t>x:</w:t>
+      </w:r>
+      <w:r>
+        <w:rPr>
+          <w:sz w:val="20"/>
+        </w:rPr>
+        <w:t>60</w:t>
+      </w:r>
+      <w:r>
+        <w:rPr>
+          <w:color w:val="943634" w:themeColor="accent2" w:themeShade="BF"/>
+          <w:sz w:val="20"/>
+        </w:rPr>
+        <w:t xml:space="preserve">; </w:t>
+      </w:r>
+    </w:p>
+    <w:p>
+      <w:pPr>
+        <w:pStyle w:val="Bezriadkovania"/>
+        <w:shd w:val="clear" w:color="auto" w:fill="F2F2F2" w:themeFill="background1" w:themeFillShade="F2"/>
+        <w:rPr>
+          <w:sz w:val="20"/>
+        </w:rPr>
+      </w:pPr>
+      <w:r>
+        <w:rPr>
+          <w:color w:val="943634" w:themeColor="accent2" w:themeShade="BF"/>
+          <w:sz w:val="20"/>
+        </w:rPr>
+        <w:t xml:space="preserve">   </w:t>
+      </w:r>
+      <w:proofErr w:type="spellStart"/>
+      <w:r>
+        <w:rPr>
+          <w:color w:val="943634" w:themeColor="accent2" w:themeShade="BF"/>
+          <w:sz w:val="20"/>
+        </w:rPr>
+        <w:t>MouseArea</w:t>
+      </w:r>
+      <w:proofErr w:type="spellEnd"/>
+      <w:r>
+        <w:rPr>
+          <w:color w:val="943634" w:themeColor="accent2" w:themeShade="BF"/>
+          <w:sz w:val="20"/>
+        </w:rPr>
+        <w:t>:</w:t>
+      </w:r>
+      <w:r>
+        <w:rPr>
+          <w:sz w:val="20"/>
+        </w:rPr>
+        <w:t xml:space="preserve"> { </w:t>
+      </w:r>
+    </w:p>
+    <w:p>
+      <w:pPr>
+        <w:pStyle w:val="Bezriadkovania"/>
+        <w:shd w:val="clear" w:color="auto" w:fill="F2F2F2" w:themeFill="background1" w:themeFillShade="F2"/>
+        <w:rPr>
+          <w:sz w:val="20"/>
+        </w:rPr>
+      </w:pPr>
+      <w:r>
+        <w:rPr>
+          <w:sz w:val="20"/>
+        </w:rPr>
+        <w:t xml:space="preserve">         </w:t>
+      </w:r>
+      <w:proofErr w:type="spellStart"/>
+      <w:r>
+        <w:rPr>
+          <w:color w:val="943634" w:themeColor="accent2" w:themeShade="BF"/>
+          <w:sz w:val="20"/>
+        </w:rPr>
+        <w:t>anchors.fill</w:t>
+      </w:r>
+      <w:proofErr w:type="spellEnd"/>
+      <w:r>
+        <w:rPr>
+          <w:sz w:val="20"/>
+        </w:rPr>
+        <w:t xml:space="preserve">: </w:t>
+      </w:r>
+      <w:proofErr w:type="spellStart"/>
+      <w:r>
+        <w:rPr>
+          <w:sz w:val="20"/>
+        </w:rPr>
+        <w:t>parent</w:t>
+      </w:r>
+      <w:proofErr w:type="spellEnd"/>
+      <w:r>
+        <w:rPr>
+          <w:sz w:val="20"/>
+        </w:rPr>
+        <w:t xml:space="preserve">; </w:t>
+      </w:r>
+    </w:p>
+    <w:p>
+      <w:pPr>
+        <w:pStyle w:val="Bezriadkovania"/>
+        <w:shd w:val="clear" w:color="auto" w:fill="F2F2F2" w:themeFill="background1" w:themeFillShade="F2"/>
+        <w:rPr>
+          <w:sz w:val="20"/>
+        </w:rPr>
+      </w:pPr>
+      <w:r>
+        <w:rPr>
+          <w:sz w:val="20"/>
+        </w:rPr>
+        <w:t xml:space="preserve">         </w:t>
+      </w:r>
+      <w:proofErr w:type="spellStart"/>
+      <w:r>
+        <w:rPr>
+          <w:color w:val="943634" w:themeColor="accent2" w:themeShade="BF"/>
+          <w:sz w:val="20"/>
+        </w:rPr>
+        <w:t>onClicked</w:t>
+      </w:r>
+      <w:proofErr w:type="spellEnd"/>
+      <w:r>
+        <w:rPr>
+          <w:color w:val="943634" w:themeColor="accent2" w:themeShade="BF"/>
+          <w:sz w:val="20"/>
+        </w:rPr>
+        <w:t>:</w:t>
+      </w:r>
+      <w:r>
+        <w:rPr>
+          <w:sz w:val="20"/>
+        </w:rPr>
+        <w:t xml:space="preserve"> </w:t>
+      </w:r>
+      <w:proofErr w:type="spellStart"/>
+      <w:r>
+        <w:rPr>
+          <w:sz w:val="20"/>
+        </w:rPr>
+        <w:t>print</w:t>
+      </w:r>
+      <w:proofErr w:type="spellEnd"/>
+      <w:r>
+        <w:rPr>
+          <w:sz w:val="20"/>
+        </w:rPr>
+        <w:t>(</w:t>
+      </w:r>
+      <w:r>
+        <w:rPr>
+          <w:color w:val="76923C" w:themeColor="accent3" w:themeShade="BF"/>
+          <w:sz w:val="20"/>
+        </w:rPr>
+        <w:t>"</w:t>
+      </w:r>
+      <w:proofErr w:type="spellStart"/>
+      <w:r>
+        <w:rPr>
+          <w:color w:val="76923C" w:themeColor="accent3" w:themeShade="BF"/>
+          <w:sz w:val="20"/>
+        </w:rPr>
+        <w:t>clicked</w:t>
+      </w:r>
+      <w:proofErr w:type="spellEnd"/>
+      <w:r>
+        <w:rPr>
+          <w:color w:val="76923C" w:themeColor="accent3" w:themeShade="BF"/>
+          <w:sz w:val="20"/>
+        </w:rPr>
+        <w:t>"</w:t>
+      </w:r>
+      <w:r>
+        <w:rPr>
+          <w:sz w:val="20"/>
+        </w:rPr>
+        <w:t xml:space="preserve">); </w:t>
+      </w:r>
+    </w:p>
+    <w:p>
+      <w:pPr>
+        <w:pStyle w:val="Bezriadkovania"/>
+        <w:shd w:val="clear" w:color="auto" w:fill="F2F2F2" w:themeFill="background1" w:themeFillShade="F2"/>
+        <w:rPr>
+          <w:sz w:val="20"/>
+        </w:rPr>
+      </w:pPr>
+      <w:r>
+        <w:rPr>
+          <w:sz w:val="20"/>
+        </w:rPr>
+        <w:t xml:space="preserve">   } </w:t>
+      </w:r>
+    </w:p>
+    <w:p>
+      <w:pPr>
+        <w:pStyle w:val="Bezriadkovania"/>
+        <w:shd w:val="clear" w:color="auto" w:fill="F2F2F2" w:themeFill="background1" w:themeFillShade="F2"/>
+        <w:rPr>
+          <w:sz w:val="20"/>
+        </w:rPr>
+      </w:pPr>
+      <w:r>
+        <w:rPr>
+          <w:sz w:val="20"/>
+        </w:rPr>
+        <w:t>}</w:t>
+      </w:r>
+    </w:p>
+    <w:p>
+      <w:pPr>
+        <w:pStyle w:val="Bezriadkovania"/>
+        <w:rPr>
+          <w:sz w:val="20"/>
+        </w:rPr>
+      </w:pPr>
+    </w:p>
+    <w:p>
+      <w:r>
+        <w:t xml:space="preserve">Použitie technológie </w:t>
+      </w:r>
+      <w:proofErr w:type="spellStart"/>
+      <w:r>
+        <w:t>Qt</w:t>
+      </w:r>
+      <w:proofErr w:type="spellEnd"/>
+      <w:r>
+        <w:t xml:space="preserve"> </w:t>
+      </w:r>
+      <w:proofErr w:type="spellStart"/>
+      <w:r>
+        <w:t>Quick</w:t>
+      </w:r>
+      <w:proofErr w:type="spellEnd"/>
+      <w:r>
+        <w:t xml:space="preserve"> má pre nás veľký význam keďže nám umožňuje navrhnúť UI pre TrollEdit podľa vlastnej fantázie, ktorý bude zaujímavejší ako súčasne riešenia UI editorov, to nám dáva možnosť vytvoriť kvalitnejší produkt. </w:t>
+      </w:r>
+    </w:p>
+    <w:p>
+      <w:r>
+        <w:t xml:space="preserve">Príklad dizajnu navrhnutého s použitým technológie  </w:t>
+      </w:r>
+      <w:proofErr w:type="spellStart"/>
+      <w:r>
+        <w:t>Qt</w:t>
+      </w:r>
+      <w:proofErr w:type="spellEnd"/>
+      <w:r>
+        <w:t xml:space="preserve"> </w:t>
+      </w:r>
+      <w:proofErr w:type="spellStart"/>
+      <w:r>
+        <w:t>Quick</w:t>
+      </w:r>
+      <w:proofErr w:type="spellEnd"/>
+      <w:r>
+        <w:t xml:space="preserve"> je možno vidieť v takých aplikáciách ako </w:t>
+      </w:r>
+      <w:proofErr w:type="spellStart"/>
+      <w:r>
+        <w:t>Skype</w:t>
+      </w:r>
+      <w:proofErr w:type="spellEnd"/>
+      <w:r>
+        <w:t xml:space="preserve">, VL </w:t>
+      </w:r>
+      <w:proofErr w:type="spellStart"/>
+      <w:r>
+        <w:t>Media</w:t>
+      </w:r>
+      <w:proofErr w:type="spellEnd"/>
+      <w:r>
+        <w:t xml:space="preserve"> </w:t>
+      </w:r>
+      <w:proofErr w:type="spellStart"/>
+      <w:r>
+        <w:t>Player</w:t>
+      </w:r>
+      <w:proofErr w:type="spellEnd"/>
+      <w:r>
+        <w:t xml:space="preserve"> atď.  </w:t>
+      </w:r>
+      <w:r>
+        <w:t xml:space="preserve"> </w:t>
+      </w:r>
+    </w:p>
+    <w:p>
+      <w:pPr>
+        <w:pStyle w:val="Nadpis3"/>
+      </w:pPr>
+      <w:r>
+        <w:t>2.1.2</w:t>
+      </w:r>
+      <w:r>
+        <w:t xml:space="preserve"> Jazyk </w:t>
+      </w:r>
+      <w:proofErr w:type="spellStart"/>
+      <w:r>
+        <w:t>Lua</w:t>
+      </w:r>
+      <w:proofErr w:type="spellEnd"/>
+    </w:p>
+    <w:p>
+      <w:proofErr w:type="spellStart"/>
+      <w:r>
+        <w:rPr>
+          <w:bCs/>
+          <w:iCs/>
+        </w:rPr>
+        <w:t>Lua</w:t>
+      </w:r>
+      <w:proofErr w:type="spellEnd"/>
+      <w:r>
+        <w:rPr>
+          <w:b/>
+          <w:bCs/>
+          <w:i/>
+          <w:iCs/>
+        </w:rPr>
+        <w:t xml:space="preserve"> </w:t>
+      </w:r>
+      <w:r>
+        <w:t>je rýchly procedurálny skriptovací jazyk, určený hlavne na vnorené používanie.</w:t>
+      </w:r>
+      <w:r>
+        <w:t xml:space="preserve"> </w:t>
+      </w:r>
+      <w:r>
+        <w:t>Programátorské rozhranie (API) je navrhnuté tak, aby umožňovalo integráciu s pro</w:t>
+      </w:r>
+      <w:r>
+        <w:t>gra</w:t>
+      </w:r>
+      <w:r>
+        <w:t xml:space="preserve">mami napísanými v iných jazykoch (C, C++, </w:t>
+      </w:r>
+      <w:proofErr w:type="spellStart"/>
+      <w:r>
+        <w:t>Java</w:t>
+      </w:r>
+      <w:proofErr w:type="spellEnd"/>
+      <w:r>
+        <w:t>, C#, . . . ) vrátane skriptovacích (</w:t>
+      </w:r>
+      <w:proofErr w:type="spellStart"/>
+      <w:r>
+        <w:t>Perl</w:t>
+      </w:r>
+      <w:proofErr w:type="spellEnd"/>
+      <w:r>
+        <w:t>,</w:t>
+      </w:r>
+      <w:r>
+        <w:t xml:space="preserve"> </w:t>
+      </w:r>
+      <w:r>
+        <w:t>Ruby).</w:t>
+      </w:r>
+    </w:p>
+    <w:p>
+      <w:r>
+        <w:t>Filozofi</w:t>
+      </w:r>
+      <w:r>
+        <w:t xml:space="preserve">ou jazyka </w:t>
+      </w:r>
+      <w:proofErr w:type="spellStart"/>
+      <w:r>
+        <w:t>Lua</w:t>
+      </w:r>
+      <w:proofErr w:type="spellEnd"/>
+      <w:r>
+        <w:t xml:space="preserve"> je jednoduchosť a rozšíriteľnosť, obsahuje základnú funkcionalitu</w:t>
+      </w:r>
+      <w:r>
+        <w:t xml:space="preserve"> a mechanizmy ako defi</w:t>
+      </w:r>
+      <w:r>
+        <w:t>novať čokoľvek, čo považujeme za potrebné</w:t>
+      </w:r>
+      <w:r>
+        <w:t>. Týmto spôso</w:t>
+      </w:r>
+      <w:r>
+        <w:t>bom je možné</w:t>
+      </w:r>
+      <w:r>
+        <w:t xml:space="preserve"> získať aj schopnosti objektovo </w:t>
+      </w:r>
+      <w:r>
+        <w:t>orientovaných</w:t>
+      </w:r>
+      <w:r>
+        <w:t xml:space="preserve"> (rozhrania, dedenie) alebo </w:t>
+      </w:r>
+      <w:proofErr w:type="spellStart"/>
+      <w:r>
+        <w:t>fun</w:t>
+      </w:r>
+      <w:r>
+        <w:t>kcionálnych</w:t>
+      </w:r>
+      <w:proofErr w:type="spellEnd"/>
+      <w:r>
+        <w:t xml:space="preserve"> jazykov. </w:t>
+      </w:r>
+      <w:proofErr w:type="spellStart"/>
+      <w:r>
+        <w:t>Lua</w:t>
+      </w:r>
+      <w:proofErr w:type="spellEnd"/>
+      <w:r>
+        <w:t xml:space="preserve"> je dynamicky </w:t>
+      </w:r>
+      <w:proofErr w:type="spellStart"/>
+      <w:r>
+        <w:t>typovaná</w:t>
+      </w:r>
+      <w:proofErr w:type="spellEnd"/>
+      <w:r>
+        <w:t xml:space="preserve"> a obsahuje niekoľko </w:t>
+      </w:r>
+      <w:proofErr w:type="spellStart"/>
+      <w:r>
+        <w:t>atomických</w:t>
+      </w:r>
+      <w:proofErr w:type="spellEnd"/>
+      <w:r>
+        <w:t xml:space="preserve"> dátových</w:t>
+      </w:r>
+      <w:r>
+        <w:t xml:space="preserve"> </w:t>
+      </w:r>
+      <w:r>
+        <w:t>typov doplnených o jednu dátovú štruktúru – tabuľku. Tabuľka funguje ako asociatívne</w:t>
+      </w:r>
+      <w:r>
+        <w:t xml:space="preserve"> </w:t>
+      </w:r>
+      <w:r>
+        <w:t xml:space="preserve">pole a jej pomocou je možné simulovať iné štruktúry (pole, množina, </w:t>
+      </w:r>
+      <w:proofErr w:type="spellStart"/>
+      <w:r>
+        <w:t>hash</w:t>
+      </w:r>
+      <w:proofErr w:type="spellEnd"/>
+      <w:r>
+        <w:t xml:space="preserve"> tabuľka, strom,</w:t>
+      </w:r>
+      <w:r>
+        <w:t xml:space="preserve"> </w:t>
+      </w:r>
+      <w:r>
+        <w:t>atď.) a tiež objekty v zmysle OO paradigmy.</w:t>
+      </w:r>
+    </w:p>
+    <w:p>
+      <w:proofErr w:type="spellStart"/>
+      <w:r>
+        <w:t>Lua</w:t>
+      </w:r>
+      <w:proofErr w:type="spellEnd"/>
+      <w:r>
+        <w:t xml:space="preserve"> patrí medzi najrý</w:t>
+      </w:r>
+      <w:r>
+        <w:t>chlejšie skriptovacie jazyky. Je implementovaná v štandard</w:t>
+      </w:r>
+      <w:r>
+        <w:t>nom ANSI (ISO) C, čo sa prejavuje n</w:t>
+      </w:r>
+      <w:r>
+        <w:t xml:space="preserve">a jej vysokej prenositeľnosti, </w:t>
+      </w:r>
+      <w:r>
+        <w:t>funguje pod všetkými</w:t>
+      </w:r>
+      <w:r>
+        <w:t xml:space="preserve"> </w:t>
+      </w:r>
+      <w:r>
+        <w:t xml:space="preserve">známymi platformami. Výhodou </w:t>
+      </w:r>
+      <w:proofErr w:type="spellStart"/>
+      <w:r>
+        <w:t>Lua</w:t>
+      </w:r>
+      <w:proofErr w:type="spellEnd"/>
+      <w:r>
+        <w:t xml:space="preserve"> je jej veľkosť (aktuálna verzia </w:t>
+      </w:r>
+      <w:proofErr w:type="spellStart"/>
+      <w:r>
+        <w:t>Lua</w:t>
+      </w:r>
+      <w:proofErr w:type="spellEnd"/>
+      <w:r>
+        <w:t xml:space="preserve"> 5.1.4 má 860K</w:t>
+      </w:r>
+      <w:r>
+        <w:t xml:space="preserve">B </w:t>
+      </w:r>
+      <w:r>
+        <w:t>aj s dokumentáciou), vďaka ktorej nie je problém pripojiť ju celú k aplikácii, ktorá to</w:t>
+      </w:r>
+      <w:r>
+        <w:t xml:space="preserve"> </w:t>
+      </w:r>
+      <w:r>
+        <w:t>potrebuje.</w:t>
+      </w:r>
+    </w:p>
+    <w:p>
+      <w:proofErr w:type="spellStart"/>
+      <w:r>
+        <w:t>Lua</w:t>
+      </w:r>
+      <w:proofErr w:type="spellEnd"/>
+      <w:r>
+        <w:t xml:space="preserve"> je vyvíjaná pod voľnou licenciou (MIT) a môže</w:t>
+      </w:r>
+      <w:r>
+        <w:rPr>
+          <w:bCs/>
+          <w:iCs/>
+        </w:rPr>
+        <w:t xml:space="preserve"> byť používaná zdarma na akékoľ</w:t>
+      </w:r>
+      <w:r>
+        <w:t xml:space="preserve">vek (aj komerčné) účely. </w:t>
+      </w:r>
+      <w:proofErr w:type="spellStart"/>
+      <w:r>
+        <w:t>Lua</w:t>
+      </w:r>
+      <w:proofErr w:type="spellEnd"/>
+      <w:r>
+        <w:t xml:space="preserve"> sa dnes často používa pri skr</w:t>
+      </w:r>
+      <w:r>
+        <w:rPr>
+          <w:bCs/>
+          <w:iCs/>
+        </w:rPr>
+        <w:t xml:space="preserve">iptovaní počítačových hier, ale </w:t>
+      </w:r>
+      <w:r>
+        <w:t xml:space="preserve">využívajú ju aj iné programy ako napríklad </w:t>
+      </w:r>
+      <w:proofErr w:type="spellStart"/>
+      <w:r>
+        <w:rPr>
+          <w:bCs/>
+          <w:iCs/>
+        </w:rPr>
+        <w:t>Skype</w:t>
+      </w:r>
+      <w:proofErr w:type="spellEnd"/>
+      <w:r>
+        <w:rPr>
+          <w:bCs/>
+          <w:iCs/>
+        </w:rPr>
+        <w:t xml:space="preserve">, </w:t>
+      </w:r>
+      <w:proofErr w:type="spellStart"/>
+      <w:r>
+        <w:rPr>
+          <w:bCs/>
+          <w:iCs/>
+        </w:rPr>
+        <w:t>Wireshark</w:t>
+      </w:r>
+      <w:proofErr w:type="spellEnd"/>
+      <w:r>
+        <w:rPr>
+          <w:bCs/>
+          <w:iCs/>
+        </w:rPr>
+        <w:t xml:space="preserve">, </w:t>
+      </w:r>
+      <w:r>
+        <w:t xml:space="preserve">VLC </w:t>
+      </w:r>
+      <w:proofErr w:type="spellStart"/>
+      <w:r>
+        <w:t>media</w:t>
+      </w:r>
+      <w:proofErr w:type="spellEnd"/>
+      <w:r>
+        <w:t xml:space="preserve"> </w:t>
+      </w:r>
+      <w:proofErr w:type="spellStart"/>
+      <w:r>
+        <w:t>player</w:t>
+      </w:r>
+      <w:proofErr w:type="spellEnd"/>
+      <w:r>
+        <w:rPr>
+          <w:bCs/>
+          <w:iCs/>
+        </w:rPr>
+        <w:t xml:space="preserve"> a</w:t>
+      </w:r>
+      <w:r>
+        <w:rPr>
+          <w:bCs/>
+          <w:iCs/>
+        </w:rPr>
+        <w:t>tď</w:t>
+      </w:r>
+      <w:r>
+        <w:t>.</w:t>
+      </w:r>
+    </w:p>
+    <w:p>
+      <w:pPr>
+        <w:pStyle w:val="Nadpis4"/>
+      </w:pPr>
+      <w:r>
+        <w:lastRenderedPageBreak/>
+        <w:t xml:space="preserve">2.1.2.1 Knižnica </w:t>
+      </w:r>
+      <w:proofErr w:type="spellStart"/>
+      <w:r>
+        <w:t>LP</w:t>
+      </w:r>
+      <w:r>
+        <w:t>eg</w:t>
+      </w:r>
+      <w:proofErr w:type="spellEnd"/>
+      <w:r>
+        <w:t xml:space="preserve"> </w:t>
+      </w:r>
+    </w:p>
+    <w:p>
+      <w:proofErr w:type="spellStart"/>
+      <w:r>
+        <w:t>LPeg</w:t>
+      </w:r>
+      <w:proofErr w:type="spellEnd"/>
+      <w:r>
+        <w:t xml:space="preserve">  je knižnica jazyka </w:t>
+      </w:r>
+      <w:proofErr w:type="spellStart"/>
+      <w:r>
+        <w:t>Lua</w:t>
+      </w:r>
+      <w:proofErr w:type="spellEnd"/>
+      <w:r>
+        <w:t xml:space="preserve"> určená na hľadanie vzoriek v texte (</w:t>
+      </w:r>
+      <w:proofErr w:type="spellStart"/>
+      <w:r>
+        <w:t>pattern</w:t>
+      </w:r>
+      <w:proofErr w:type="spellEnd"/>
+      <w:r>
+        <w:t xml:space="preserve"> </w:t>
+      </w:r>
+      <w:proofErr w:type="spellStart"/>
+      <w:r>
+        <w:t>matching</w:t>
+      </w:r>
+      <w:proofErr w:type="spellEnd"/>
+      <w:r>
+        <w:t>). Snaží sa odstrániť problémy spojené s používaním regulárnych výrazov, ktoré môžu byť pri komplikovanejších úlohách neprehľadné. Je postavená na gramatikách typu PEG (</w:t>
+      </w:r>
+      <w:proofErr w:type="spellStart"/>
+      <w:r>
+        <w:t>Parsing</w:t>
+      </w:r>
+      <w:proofErr w:type="spellEnd"/>
+      <w:r>
+        <w:t xml:space="preserve"> </w:t>
+      </w:r>
+      <w:proofErr w:type="spellStart"/>
+      <w:r>
+        <w:t>Expression</w:t>
+      </w:r>
+      <w:proofErr w:type="spellEnd"/>
+      <w:r>
+        <w:t xml:space="preserve"> </w:t>
+      </w:r>
+      <w:proofErr w:type="spellStart"/>
+      <w:r>
+        <w:t>Grammar</w:t>
+      </w:r>
+      <w:proofErr w:type="spellEnd"/>
+      <w:r>
+        <w:t xml:space="preserve">), formalizme podobnom bez kontextovým gramatikám. Na rozdiel od bežných gramatík, PEG </w:t>
+      </w:r>
+      <w:proofErr w:type="spellStart"/>
+      <w:r>
+        <w:t>nedeﬁnuje</w:t>
+      </w:r>
+      <w:proofErr w:type="spellEnd"/>
+      <w:r>
+        <w:t xml:space="preserve"> jazyk, ale algoritmus na jeho rozpoznanie. </w:t>
+      </w:r>
+      <w:proofErr w:type="spellStart"/>
+      <w:r>
+        <w:t>LPeg</w:t>
+      </w:r>
+      <w:proofErr w:type="spellEnd"/>
+      <w:r>
+        <w:t xml:space="preserve"> poskytuje dva moduly s rozličným spôsobom práce. </w:t>
+      </w:r>
+      <w:r>
+        <w:t xml:space="preserve">V prvom module </w:t>
+      </w:r>
+      <w:proofErr w:type="spellStart"/>
+      <w:r>
+        <w:t>re</w:t>
+      </w:r>
+      <w:proofErr w:type="spellEnd"/>
+      <w:r>
+        <w:t xml:space="preserve"> (skratka z </w:t>
+      </w:r>
+      <w:proofErr w:type="spellStart"/>
+      <w:r>
+        <w:t>regex</w:t>
+      </w:r>
+      <w:proofErr w:type="spellEnd"/>
+      <w:r>
+        <w:t>) sú vzory popisova</w:t>
+      </w:r>
+      <w:r>
+        <w:t>né reťazcami so syntaxou odvode</w:t>
+      </w:r>
+      <w:r>
+        <w:t xml:space="preserve">nou z regulárnych výrazov. </w:t>
+      </w:r>
+      <w:r>
+        <w:t xml:space="preserve">Druhý modul </w:t>
+      </w:r>
+      <w:proofErr w:type="spellStart"/>
+      <w:r>
+        <w:t>lpeg</w:t>
+      </w:r>
+      <w:proofErr w:type="spellEnd"/>
+      <w:r>
+        <w:t xml:space="preserve"> pracuje so vzormi ako s premennými vlastného dátového typu a obsahuje viac spôsobov na ich vytváranie a spájanie.</w:t>
+      </w:r>
+      <w:r>
+        <w:t xml:space="preserve"> </w:t>
+      </w:r>
+      <w:r>
+        <w:t xml:space="preserve">Obidva moduly podporujú vyhľadávanie (vyjadrené priamo vzorom) rovnako ako zachytávanie reťazcov na pokročilej úrovni. Vybraný text je možné ukladať do tabuliek, ľubovoľne zamieňať a inak transformovať. </w:t>
+      </w:r>
+      <w:proofErr w:type="spellStart"/>
+      <w:r>
+        <w:t>LPeg</w:t>
+      </w:r>
+      <w:proofErr w:type="spellEnd"/>
+      <w:r>
+        <w:t xml:space="preserve"> používa tzv. limitovaný </w:t>
+      </w:r>
+      <w:proofErr w:type="spellStart"/>
+      <w:r>
+        <w:t>backtracking</w:t>
+      </w:r>
+      <w:proofErr w:type="spellEnd"/>
+      <w:r>
+        <w:t>, vďaka ktorému je veľmi rýchly a efektívny.</w:t>
+      </w:r>
+    </w:p>
+    <w:p>
+      <w:pPr>
+        <w:pStyle w:val="Nadpis3"/>
+      </w:pPr>
+      <w:r>
+        <w:t>2.1.3 RTF</w:t>
+      </w:r>
+    </w:p>
+    <w:p>
+      <w:proofErr w:type="spellStart"/>
+      <w:r>
+        <w:t>Rich</w:t>
+      </w:r>
+      <w:proofErr w:type="spellEnd"/>
+      <w:r>
+        <w:t xml:space="preserve"> Text </w:t>
+      </w:r>
+      <w:proofErr w:type="spellStart"/>
+      <w:r>
+        <w:t>Format</w:t>
+      </w:r>
+      <w:proofErr w:type="spellEnd"/>
+      <w:r>
+        <w:t>(RTF) je metóda slúžiaca na zakódovanie formátovaného textu a obrázkov v textovom dokumente. RTF bolo vyvinuté pre prenášanie dokumentov medzi rôznymi platformami bez straty formátovania.</w:t>
+      </w:r>
+    </w:p>
+    <w:p>
+      <w:r>
+        <w:t xml:space="preserve">Každý RTF súbor obsahuje neformátovaný text, riadiace slová, riadiace symboly a grupy. Pre zjednodušenie prenositeľnosti štandardný RTF dokument obsahuje 7-bitové znaky. Riadiace slovo je špeciálne formátovaný príkaz, ktorý sa používa na označenie riadiaceho kódu a informácií používaných pri manažovaní zobrazenia dokumentov. Riadiace slovo </w:t>
+      </w:r>
+      <w:proofErr w:type="spellStart"/>
+      <w:r>
+        <w:t>mámaximálnu</w:t>
+      </w:r>
+      <w:proofErr w:type="spellEnd"/>
+      <w:r>
+        <w:t xml:space="preserve"> dĺžku 32 znakov a jeho forma je:</w:t>
+      </w:r>
+    </w:p>
+    <w:p>
+      <w:r>
+        <w:t>\</w:t>
+      </w:r>
+      <w:proofErr w:type="spellStart"/>
+      <w:r>
+        <w:t>LetterSequence</w:t>
+      </w:r>
+      <w:proofErr w:type="spellEnd"/>
+      <w:r>
+        <w:t>&lt;</w:t>
+      </w:r>
+      <w:proofErr w:type="spellStart"/>
+      <w:r>
+        <w:t>Delimiter</w:t>
+      </w:r>
+      <w:proofErr w:type="spellEnd"/>
+      <w:r>
+        <w:t>&gt;</w:t>
+      </w:r>
+    </w:p>
+    <w:p>
+      <w:r>
+        <w:t xml:space="preserve">Každé riadiace slovo začína spätným </w:t>
+      </w:r>
+      <w:proofErr w:type="spellStart"/>
+      <w:r>
+        <w:t>lomítkom</w:t>
+      </w:r>
+      <w:proofErr w:type="spellEnd"/>
+      <w:r>
+        <w:t xml:space="preserve"> (</w:t>
+      </w:r>
+      <w:proofErr w:type="spellStart"/>
+      <w:r>
+        <w:t>backslash</w:t>
+      </w:r>
+      <w:proofErr w:type="spellEnd"/>
+      <w:r>
+        <w:t>). Nasleduje postupnosť písmen (</w:t>
+      </w:r>
+      <w:proofErr w:type="spellStart"/>
+      <w:r>
+        <w:t>LetterSequence</w:t>
+      </w:r>
+      <w:proofErr w:type="spellEnd"/>
+      <w:r>
+        <w:t>) tvorených malými písmenami v rozsahu „a“ až „z“ vrátane. RTF je citlivý na veľkosť písmen a každé riadiace slovo musí byť tvorené malými písmenami. Nakoniec nasleduje oddeľovač (</w:t>
+      </w:r>
+      <w:proofErr w:type="spellStart"/>
+      <w:r>
+        <w:t>Delimiter</w:t>
+      </w:r>
+      <w:proofErr w:type="spellEnd"/>
+      <w:r>
+        <w:t>), ktorý označuje koniec riadiaceho slova.</w:t>
       </w:r>
     </w:p>
     <w:p/>
@@ -1874,10 +3832,22 @@
         <w:t xml:space="preserve">dôkladnej analýzy predchádzajúceho riešenia a taktiež </w:t>
       </w:r>
       <w:r>
-        <w:t>od nášho vedúceho tímu</w:t>
-      </w:r>
-      <w:r>
-        <w:t>, ktoré sú spísané nasledujúcej tabuľke.</w:t>
+        <w:t xml:space="preserve">od </w:t>
+      </w:r>
+      <w:r>
+        <w:t xml:space="preserve">podnetov </w:t>
+      </w:r>
+      <w:r>
+        <w:t>nášho vedúceho tímu</w:t>
+      </w:r>
+      <w:r>
+        <w:t xml:space="preserve">, ktoré sú spísané </w:t>
+      </w:r>
+      <w:r>
+        <w:t>v Tab.1</w:t>
+      </w:r>
+      <w:r>
+        <w:t>.</w:t>
       </w:r>
     </w:p>
     <w:p>
@@ -2287,6 +4257,15 @@
             <w:pPr>
               <w:spacing w:line="276" w:lineRule="auto"/>
             </w:pPr>
+            <w:r>
+              <w:t xml:space="preserve">Prvý by bol klasický editor na úpravu kódu a po prepnutí by editor prešiel do </w:t>
+            </w:r>
+            <w:r>
+              <w:t xml:space="preserve">druhého </w:t>
+            </w:r>
+            <w:r>
+              <w:t>grafického módu.</w:t>
+            </w:r>
           </w:p>
         </w:tc>
         <w:tc>
@@ -2689,7 +4668,11 @@
             </w:r>
             <w:proofErr w:type="spellEnd"/>
             <w:r>
-              <w:t xml:space="preserve"> aut, ktoré by boli zobrazene v určitej tabuľke prípadne vizualizované  v podobe grafov </w:t>
+              <w:t xml:space="preserve"> aut, </w:t>
+            </w:r>
+            <w:r>
+              <w:lastRenderedPageBreak/>
+              <w:t xml:space="preserve">ktoré by boli zobrazene v určitej tabuľke prípadne vizualizované  v podobe grafov </w:t>
             </w:r>
           </w:p>
         </w:tc>
@@ -2702,6 +4685,7 @@
               <w:spacing w:line="276" w:lineRule="auto"/>
             </w:pPr>
             <w:r>
+              <w:lastRenderedPageBreak/>
               <w:t>nízka</w:t>
             </w:r>
           </w:p>
@@ -3320,7 +5304,7 @@
                     </pic:cNvPicPr>
                   </pic:nvPicPr>
                   <pic:blipFill>
-                    <a:blip r:embed="rId8" cstate="print"/>
+                    <a:blip r:embed="rId9" cstate="print"/>
                     <a:srcRect/>
                     <a:stretch>
                       <a:fillRect/>
@@ -3329,7 +5313,7 @@
                   <pic:spPr bwMode="auto">
                     <a:xfrm>
                       <a:off x="0" y="0"/>
-                      <a:ext cx="5756910" cy="5347064"/>
+                      <a:ext cx="5753099" cy="5343525"/>
                     </a:xfrm>
                     <a:prstGeom prst="rect">
                       <a:avLst/>
@@ -3534,7 +5518,7 @@
           </w:tcPr>
           <w:p>
             <w:pPr>
-              <w:spacing w:line="240" w:lineRule="auto"/>
+              <w:spacing w:line="276" w:lineRule="auto"/>
               <w:jc w:val="left"/>
               <w:rPr>
                 <w:b/>
@@ -3558,7 +5542,7 @@
           </w:tcPr>
           <w:p>
             <w:pPr>
-              <w:spacing w:line="240" w:lineRule="auto"/>
+              <w:spacing w:line="276" w:lineRule="auto"/>
               <w:jc w:val="left"/>
               <w:rPr>
                 <w:sz w:val="20"/>
@@ -3583,7 +5567,7 @@
           </w:tcPr>
           <w:p>
             <w:pPr>
-              <w:spacing w:line="240" w:lineRule="auto"/>
+              <w:spacing w:line="276" w:lineRule="auto"/>
               <w:jc w:val="left"/>
               <w:rPr>
                 <w:b/>
@@ -3606,17 +5590,23 @@
           </w:tcPr>
           <w:p>
             <w:pPr>
-              <w:spacing w:line="240" w:lineRule="auto"/>
-              <w:jc w:val="left"/>
-              <w:rPr>
-                <w:sz w:val="20"/>
-              </w:rPr>
-            </w:pPr>
-            <w:r>
-              <w:rPr>
-                <w:sz w:val="20"/>
-              </w:rPr>
-              <w:t xml:space="preserve">Možnosť voľby </w:t>
+              <w:spacing w:line="276" w:lineRule="auto"/>
+              <w:jc w:val="left"/>
+              <w:rPr>
+                <w:sz w:val="20"/>
+              </w:rPr>
+            </w:pPr>
+            <w:r>
+              <w:rPr>
+                <w:sz w:val="20"/>
+              </w:rPr>
+              <w:t>m</w:t>
+            </w:r>
+            <w:r>
+              <w:rPr>
+                <w:sz w:val="20"/>
+              </w:rPr>
+              <w:t xml:space="preserve">ožnosť voľby </w:t>
             </w:r>
             <w:proofErr w:type="spellStart"/>
             <w:r>
@@ -3654,7 +5644,7 @@
           </w:tcPr>
           <w:p>
             <w:pPr>
-              <w:spacing w:line="240" w:lineRule="auto"/>
+              <w:spacing w:line="276" w:lineRule="auto"/>
               <w:jc w:val="left"/>
               <w:rPr>
                 <w:b/>
@@ -3676,7 +5666,7 @@
           </w:tcPr>
           <w:p>
             <w:pPr>
-              <w:spacing w:line="240" w:lineRule="auto"/>
+              <w:spacing w:line="276" w:lineRule="auto"/>
               <w:jc w:val="left"/>
               <w:rPr>
                 <w:sz w:val="20"/>
@@ -3701,7 +5691,7 @@
           </w:tcPr>
           <w:p>
             <w:pPr>
-              <w:spacing w:line="240" w:lineRule="auto"/>
+              <w:spacing w:line="276" w:lineRule="auto"/>
               <w:jc w:val="left"/>
               <w:rPr>
                 <w:b/>
@@ -3731,7 +5721,7 @@
           </w:tcPr>
           <w:p>
             <w:pPr>
-              <w:spacing w:line="240" w:lineRule="auto"/>
+              <w:spacing w:line="276" w:lineRule="auto"/>
               <w:jc w:val="left"/>
               <w:rPr>
                 <w:sz w:val="20"/>
@@ -3756,7 +5746,7 @@
           </w:tcPr>
           <w:p>
             <w:pPr>
-              <w:spacing w:line="240" w:lineRule="auto"/>
+              <w:spacing w:line="276" w:lineRule="auto"/>
               <w:jc w:val="left"/>
               <w:rPr>
                 <w:b/>
@@ -3786,7 +5776,7 @@
           </w:tcPr>
           <w:p>
             <w:pPr>
-              <w:spacing w:line="240" w:lineRule="auto"/>
+              <w:spacing w:line="276" w:lineRule="auto"/>
               <w:jc w:val="left"/>
               <w:rPr>
                 <w:sz w:val="20"/>
@@ -3811,7 +5801,7 @@
           </w:tcPr>
           <w:p>
             <w:pPr>
-              <w:spacing w:line="240" w:lineRule="auto"/>
+              <w:spacing w:line="276" w:lineRule="auto"/>
               <w:jc w:val="left"/>
               <w:rPr>
                 <w:b/>
@@ -3834,7 +5824,7 @@
           </w:tcPr>
           <w:p>
             <w:pPr>
-              <w:spacing w:line="240" w:lineRule="auto"/>
+              <w:spacing w:line="276" w:lineRule="auto"/>
               <w:jc w:val="left"/>
               <w:rPr>
                 <w:sz w:val="20"/>
@@ -3874,7 +5864,7 @@
           </w:tcPr>
           <w:p>
             <w:pPr>
-              <w:spacing w:line="240" w:lineRule="auto"/>
+              <w:spacing w:line="276" w:lineRule="auto"/>
               <w:jc w:val="left"/>
               <w:rPr>
                 <w:b/>
@@ -3897,7 +5887,7 @@
           </w:tcPr>
           <w:p>
             <w:pPr>
-              <w:spacing w:line="240" w:lineRule="auto"/>
+              <w:spacing w:line="276" w:lineRule="auto"/>
               <w:jc w:val="left"/>
               <w:rPr>
                 <w:b/>
@@ -3920,7 +5910,7 @@
           </w:tcPr>
           <w:p>
             <w:pPr>
-              <w:spacing w:line="240" w:lineRule="auto"/>
+              <w:spacing w:line="276" w:lineRule="auto"/>
               <w:jc w:val="left"/>
               <w:rPr>
                 <w:b/>
@@ -3944,7 +5934,7 @@
           </w:tcPr>
           <w:p>
             <w:pPr>
-              <w:spacing w:line="240" w:lineRule="auto"/>
+              <w:spacing w:line="276" w:lineRule="auto"/>
               <w:jc w:val="left"/>
               <w:rPr>
                 <w:b/>
@@ -3972,7 +5962,7 @@
           </w:tcPr>
           <w:p>
             <w:pPr>
-              <w:spacing w:line="240" w:lineRule="auto"/>
+              <w:spacing w:line="276" w:lineRule="auto"/>
               <w:jc w:val="left"/>
               <w:rPr>
                 <w:b/>
@@ -3987,7 +5977,7 @@
           </w:tcPr>
           <w:p>
             <w:pPr>
-              <w:spacing w:line="240" w:lineRule="auto"/>
+              <w:spacing w:line="276" w:lineRule="auto"/>
               <w:jc w:val="left"/>
               <w:rPr>
                 <w:sz w:val="20"/>
@@ -4013,7 +6003,7 @@
           </w:tcPr>
           <w:p>
             <w:pPr>
-              <w:spacing w:line="240" w:lineRule="auto"/>
+              <w:spacing w:line="276" w:lineRule="auto"/>
               <w:jc w:val="left"/>
               <w:rPr>
                 <w:sz w:val="20"/>
@@ -4042,7 +6032,7 @@
           </w:tcPr>
           <w:p>
             <w:pPr>
-              <w:spacing w:line="240" w:lineRule="auto"/>
+              <w:spacing w:line="276" w:lineRule="auto"/>
               <w:jc w:val="left"/>
               <w:rPr>
                 <w:sz w:val="20"/>
@@ -4096,7 +6086,7 @@
           </w:tcPr>
           <w:p>
             <w:pPr>
-              <w:spacing w:line="240" w:lineRule="auto"/>
+              <w:spacing w:line="276" w:lineRule="auto"/>
               <w:jc w:val="left"/>
               <w:rPr>
                 <w:b/>
@@ -4111,7 +6101,7 @@
           </w:tcPr>
           <w:p>
             <w:pPr>
-              <w:spacing w:line="240" w:lineRule="auto"/>
+              <w:spacing w:line="276" w:lineRule="auto"/>
               <w:jc w:val="left"/>
               <w:rPr>
                 <w:sz w:val="20"/>
@@ -4137,7 +6127,7 @@
           </w:tcPr>
           <w:p>
             <w:pPr>
-              <w:spacing w:line="240" w:lineRule="auto"/>
+              <w:spacing w:line="276" w:lineRule="auto"/>
               <w:jc w:val="left"/>
               <w:rPr>
                 <w:sz w:val="20"/>
@@ -4158,7 +6148,7 @@
           </w:tcPr>
           <w:p>
             <w:pPr>
-              <w:spacing w:line="240" w:lineRule="auto"/>
+              <w:spacing w:line="276" w:lineRule="auto"/>
               <w:jc w:val="left"/>
               <w:rPr>
                 <w:sz w:val="20"/>
@@ -4184,7 +6174,7 @@
           </w:tcPr>
           <w:p>
             <w:pPr>
-              <w:spacing w:line="240" w:lineRule="auto"/>
+              <w:spacing w:line="276" w:lineRule="auto"/>
               <w:jc w:val="left"/>
               <w:rPr>
                 <w:b/>
@@ -4207,7 +6197,7 @@
           </w:tcPr>
           <w:p>
             <w:pPr>
-              <w:spacing w:line="240" w:lineRule="auto"/>
+              <w:spacing w:line="276" w:lineRule="auto"/>
               <w:jc w:val="left"/>
               <w:rPr>
                 <w:rFonts w:cs="Times New Roman"/>
@@ -4234,7 +6224,7 @@
           </w:tcPr>
           <w:p>
             <w:pPr>
-              <w:spacing w:line="240" w:lineRule="auto"/>
+              <w:spacing w:line="276" w:lineRule="auto"/>
               <w:jc w:val="left"/>
               <w:rPr>
                 <w:rFonts w:cs="Times New Roman"/>
@@ -4262,7 +6252,7 @@
           </w:tcPr>
           <w:p>
             <w:pPr>
-              <w:spacing w:line="240" w:lineRule="auto"/>
+              <w:spacing w:line="276" w:lineRule="auto"/>
               <w:jc w:val="left"/>
               <w:rPr>
                 <w:rFonts w:cs="Times New Roman"/>
@@ -4293,7 +6283,7 @@
           </w:tcPr>
           <w:p>
             <w:pPr>
-              <w:spacing w:line="240" w:lineRule="auto"/>
+              <w:spacing w:line="276" w:lineRule="auto"/>
               <w:jc w:val="left"/>
               <w:rPr>
                 <w:b/>
@@ -4315,7 +6305,7 @@
           </w:tcPr>
           <w:p>
             <w:pPr>
-              <w:spacing w:line="240" w:lineRule="auto"/>
+              <w:spacing w:line="276" w:lineRule="auto"/>
               <w:jc w:val="left"/>
               <w:rPr>
                 <w:sz w:val="20"/>
@@ -4329,7 +6319,7 @@
           </w:tcPr>
           <w:p>
             <w:pPr>
-              <w:spacing w:line="240" w:lineRule="auto"/>
+              <w:spacing w:line="276" w:lineRule="auto"/>
               <w:jc w:val="left"/>
               <w:rPr>
                 <w:sz w:val="20"/>
@@ -4344,7 +6334,7 @@
           </w:tcPr>
           <w:p>
             <w:pPr>
-              <w:spacing w:line="240" w:lineRule="auto"/>
+              <w:spacing w:line="276" w:lineRule="auto"/>
               <w:jc w:val="left"/>
               <w:rPr>
                 <w:sz w:val="20"/>
@@ -4363,7 +6353,7 @@
           </w:tcPr>
           <w:p>
             <w:pPr>
-              <w:spacing w:line="240" w:lineRule="auto"/>
+              <w:spacing w:line="276" w:lineRule="auto"/>
               <w:jc w:val="left"/>
               <w:rPr>
                 <w:b/>
@@ -4387,7 +6377,7 @@
           <w:p>
             <w:pPr>
               <w:keepNext/>
-              <w:spacing w:line="240" w:lineRule="auto"/>
+              <w:spacing w:line="276" w:lineRule="auto"/>
               <w:jc w:val="left"/>
               <w:rPr>
                 <w:sz w:val="20"/>
@@ -4442,7 +6432,7 @@
       <w:tblGrid>
         <w:gridCol w:w="2089"/>
         <w:gridCol w:w="729"/>
-        <w:gridCol w:w="709"/>
+        <w:gridCol w:w="805"/>
         <w:gridCol w:w="3542"/>
         <w:gridCol w:w="894"/>
         <w:gridCol w:w="790"/>
@@ -4567,7 +6557,7 @@
           </w:tcPr>
           <w:p>
             <w:pPr>
-              <w:spacing w:line="240" w:lineRule="auto"/>
+              <w:spacing w:line="276" w:lineRule="auto"/>
               <w:jc w:val="left"/>
               <w:rPr>
                 <w:b/>
@@ -4591,7 +6581,7 @@
           </w:tcPr>
           <w:p>
             <w:pPr>
-              <w:spacing w:line="240" w:lineRule="auto"/>
+              <w:spacing w:line="276" w:lineRule="auto"/>
               <w:jc w:val="left"/>
               <w:rPr>
                 <w:sz w:val="20"/>
@@ -4616,7 +6606,7 @@
           </w:tcPr>
           <w:p>
             <w:pPr>
-              <w:spacing w:line="240" w:lineRule="auto"/>
+              <w:spacing w:line="276" w:lineRule="auto"/>
               <w:jc w:val="left"/>
               <w:rPr>
                 <w:b/>
@@ -4639,12 +6629,48 @@
           </w:tcPr>
           <w:p>
             <w:pPr>
-              <w:spacing w:line="240" w:lineRule="auto"/>
-              <w:jc w:val="left"/>
-              <w:rPr>
-                <w:sz w:val="20"/>
-              </w:rPr>
-            </w:pPr>
+              <w:spacing w:line="276" w:lineRule="auto"/>
+              <w:jc w:val="left"/>
+              <w:rPr>
+                <w:sz w:val="20"/>
+              </w:rPr>
+            </w:pPr>
+            <w:r>
+              <w:rPr>
+                <w:sz w:val="20"/>
+              </w:rPr>
+              <w:t>p</w:t>
+            </w:r>
+            <w:r>
+              <w:rPr>
+                <w:sz w:val="20"/>
+              </w:rPr>
+              <w:t xml:space="preserve">rvý </w:t>
+            </w:r>
+            <w:r>
+              <w:rPr>
+                <w:sz w:val="20"/>
+              </w:rPr>
+              <w:t xml:space="preserve">mód pre </w:t>
+            </w:r>
+            <w:r>
+              <w:rPr>
+                <w:sz w:val="20"/>
+              </w:rPr>
+              <w:t>klasický editor na úpravu kódu a po prepnutí by editor prešiel</w:t>
+            </w:r>
+            <w:r>
+              <w:rPr>
+                <w:sz w:val="20"/>
+              </w:rPr>
+              <w:t xml:space="preserve"> do druhého </w:t>
+            </w:r>
+            <w:r>
+              <w:rPr>
+                <w:sz w:val="20"/>
+              </w:rPr>
+              <w:t>grafického módu</w:t>
+            </w:r>
           </w:p>
         </w:tc>
         <w:tc>
@@ -4653,7 +6679,7 @@
           </w:tcPr>
           <w:p>
             <w:pPr>
-              <w:spacing w:line="240" w:lineRule="auto"/>
+              <w:spacing w:line="276" w:lineRule="auto"/>
               <w:jc w:val="left"/>
               <w:rPr>
                 <w:b/>
@@ -4675,7 +6701,7 @@
           </w:tcPr>
           <w:p>
             <w:pPr>
-              <w:spacing w:line="240" w:lineRule="auto"/>
+              <w:spacing w:line="276" w:lineRule="auto"/>
               <w:jc w:val="left"/>
               <w:rPr>
                 <w:sz w:val="20"/>
@@ -4700,7 +6726,7 @@
           </w:tcPr>
           <w:p>
             <w:pPr>
-              <w:spacing w:line="240" w:lineRule="auto"/>
+              <w:spacing w:line="276" w:lineRule="auto"/>
               <w:jc w:val="left"/>
               <w:rPr>
                 <w:b/>
@@ -4730,7 +6756,7 @@
           </w:tcPr>
           <w:p>
             <w:pPr>
-              <w:spacing w:line="240" w:lineRule="auto"/>
+              <w:spacing w:line="276" w:lineRule="auto"/>
               <w:jc w:val="left"/>
               <w:rPr>
                 <w:sz w:val="20"/>
@@ -4755,7 +6781,7 @@
           </w:tcPr>
           <w:p>
             <w:pPr>
-              <w:spacing w:line="240" w:lineRule="auto"/>
+              <w:spacing w:line="276" w:lineRule="auto"/>
               <w:jc w:val="left"/>
               <w:rPr>
                 <w:b/>
@@ -4785,7 +6811,7 @@
           </w:tcPr>
           <w:p>
             <w:pPr>
-              <w:spacing w:line="240" w:lineRule="auto"/>
+              <w:spacing w:line="276" w:lineRule="auto"/>
               <w:jc w:val="left"/>
               <w:rPr>
                 <w:sz w:val="20"/>
@@ -4810,7 +6836,7 @@
           </w:tcPr>
           <w:p>
             <w:pPr>
-              <w:spacing w:line="240" w:lineRule="auto"/>
+              <w:spacing w:line="276" w:lineRule="auto"/>
               <w:jc w:val="left"/>
               <w:rPr>
                 <w:b/>
@@ -4833,7 +6859,7 @@
           </w:tcPr>
           <w:p>
             <w:pPr>
-              <w:spacing w:line="240" w:lineRule="auto"/>
+              <w:spacing w:line="276" w:lineRule="auto"/>
               <w:jc w:val="left"/>
               <w:rPr>
                 <w:sz w:val="20"/>
@@ -4873,7 +6899,7 @@
           </w:tcPr>
           <w:p>
             <w:pPr>
-              <w:spacing w:line="240" w:lineRule="auto"/>
+              <w:spacing w:line="276" w:lineRule="auto"/>
               <w:jc w:val="left"/>
               <w:rPr>
                 <w:b/>
@@ -4896,7 +6922,7 @@
           </w:tcPr>
           <w:p>
             <w:pPr>
-              <w:spacing w:line="240" w:lineRule="auto"/>
+              <w:spacing w:line="276" w:lineRule="auto"/>
               <w:jc w:val="left"/>
               <w:rPr>
                 <w:b/>
@@ -4919,7 +6945,7 @@
           </w:tcPr>
           <w:p>
             <w:pPr>
-              <w:spacing w:line="240" w:lineRule="auto"/>
+              <w:spacing w:line="276" w:lineRule="auto"/>
               <w:jc w:val="left"/>
               <w:rPr>
                 <w:b/>
@@ -4943,7 +6969,7 @@
           </w:tcPr>
           <w:p>
             <w:pPr>
-              <w:spacing w:line="240" w:lineRule="auto"/>
+              <w:spacing w:line="276" w:lineRule="auto"/>
               <w:jc w:val="left"/>
               <w:rPr>
                 <w:b/>
@@ -4971,7 +6997,7 @@
           </w:tcPr>
           <w:p>
             <w:pPr>
-              <w:spacing w:line="240" w:lineRule="auto"/>
+              <w:spacing w:line="276" w:lineRule="auto"/>
               <w:jc w:val="left"/>
               <w:rPr>
                 <w:b/>
@@ -4986,7 +7012,7 @@
           </w:tcPr>
           <w:p>
             <w:pPr>
-              <w:spacing w:line="240" w:lineRule="auto"/>
+              <w:spacing w:line="276" w:lineRule="auto"/>
               <w:jc w:val="left"/>
               <w:rPr>
                 <w:sz w:val="20"/>
@@ -5012,12 +7038,26 @@
           </w:tcPr>
           <w:p>
             <w:pPr>
-              <w:spacing w:line="240" w:lineRule="auto"/>
-              <w:jc w:val="left"/>
-              <w:rPr>
-                <w:sz w:val="20"/>
-              </w:rPr>
-            </w:pPr>
+              <w:spacing w:line="276" w:lineRule="auto"/>
+              <w:jc w:val="left"/>
+              <w:rPr>
+                <w:sz w:val="20"/>
+              </w:rPr>
+            </w:pPr>
+            <w:proofErr w:type="spellStart"/>
+            <w:r>
+              <w:rPr>
+                <w:sz w:val="20"/>
+              </w:rPr>
+              <w:t>Použ</w:t>
+            </w:r>
+            <w:proofErr w:type="spellEnd"/>
+            <w:r>
+              <w:rPr>
+                <w:sz w:val="20"/>
+              </w:rPr>
+              <w:t>.</w:t>
+            </w:r>
           </w:p>
         </w:tc>
         <w:tc>
@@ -5027,12 +7067,30 @@
           </w:tcPr>
           <w:p>
             <w:pPr>
-              <w:spacing w:line="240" w:lineRule="auto"/>
-              <w:jc w:val="left"/>
-              <w:rPr>
-                <w:sz w:val="20"/>
-              </w:rPr>
-            </w:pPr>
+              <w:spacing w:line="276" w:lineRule="auto"/>
+              <w:jc w:val="left"/>
+              <w:rPr>
+                <w:sz w:val="20"/>
+              </w:rPr>
+            </w:pPr>
+            <w:r>
+              <w:rPr>
+                <w:sz w:val="20"/>
+              </w:rPr>
+              <w:t>V pop menu si z</w:t>
+            </w:r>
+            <w:r>
+              <w:rPr>
+                <w:sz w:val="20"/>
+              </w:rPr>
+              <w:t xml:space="preserve">volí možnosť prepnutia </w:t>
+            </w:r>
+            <w:r>
+              <w:rPr>
+                <w:sz w:val="20"/>
+              </w:rPr>
+              <w:t xml:space="preserve">do druhého módu písania kódu </w:t>
+            </w:r>
           </w:p>
         </w:tc>
       </w:tr>
@@ -5047,7 +7105,7 @@
           </w:tcPr>
           <w:p>
             <w:pPr>
-              <w:spacing w:line="240" w:lineRule="auto"/>
+              <w:spacing w:line="276" w:lineRule="auto"/>
               <w:jc w:val="left"/>
               <w:rPr>
                 <w:b/>
@@ -5062,7 +7120,7 @@
           </w:tcPr>
           <w:p>
             <w:pPr>
-              <w:spacing w:line="240" w:lineRule="auto"/>
+              <w:spacing w:line="276" w:lineRule="auto"/>
               <w:jc w:val="left"/>
               <w:rPr>
                 <w:sz w:val="20"/>
@@ -5088,12 +7146,18 @@
           </w:tcPr>
           <w:p>
             <w:pPr>
-              <w:spacing w:line="240" w:lineRule="auto"/>
-              <w:jc w:val="left"/>
-              <w:rPr>
-                <w:sz w:val="20"/>
-              </w:rPr>
-            </w:pPr>
+              <w:spacing w:line="276" w:lineRule="auto"/>
+              <w:jc w:val="left"/>
+              <w:rPr>
+                <w:sz w:val="20"/>
+              </w:rPr>
+            </w:pPr>
+            <w:r>
+              <w:rPr>
+                <w:sz w:val="20"/>
+              </w:rPr>
+              <w:t>Systém</w:t>
+            </w:r>
           </w:p>
         </w:tc>
         <w:tc>
@@ -5103,12 +7167,18 @@
           </w:tcPr>
           <w:p>
             <w:pPr>
-              <w:spacing w:line="240" w:lineRule="auto"/>
-              <w:jc w:val="left"/>
-              <w:rPr>
-                <w:sz w:val="20"/>
-              </w:rPr>
-            </w:pPr>
+              <w:spacing w:line="276" w:lineRule="auto"/>
+              <w:jc w:val="left"/>
+              <w:rPr>
+                <w:sz w:val="20"/>
+              </w:rPr>
+            </w:pPr>
+            <w:r>
+              <w:rPr>
+                <w:sz w:val="20"/>
+              </w:rPr>
+              <w:t xml:space="preserve">prepne úpravu kódu do grafického módu </w:t>
+            </w:r>
           </w:p>
         </w:tc>
       </w:tr>
@@ -5123,7 +7193,7 @@
           </w:tcPr>
           <w:p>
             <w:pPr>
-              <w:spacing w:line="240" w:lineRule="auto"/>
+              <w:spacing w:line="276" w:lineRule="auto"/>
               <w:jc w:val="left"/>
               <w:rPr>
                 <w:b/>
@@ -5138,7 +7208,7 @@
           </w:tcPr>
           <w:p>
             <w:pPr>
-              <w:spacing w:line="240" w:lineRule="auto"/>
+              <w:spacing w:line="276" w:lineRule="auto"/>
               <w:jc w:val="left"/>
               <w:rPr>
                 <w:sz w:val="20"/>
@@ -5164,12 +7234,18 @@
           </w:tcPr>
           <w:p>
             <w:pPr>
-              <w:spacing w:line="240" w:lineRule="auto"/>
-              <w:jc w:val="left"/>
-              <w:rPr>
-                <w:sz w:val="20"/>
-              </w:rPr>
-            </w:pPr>
+              <w:spacing w:line="276" w:lineRule="auto"/>
+              <w:jc w:val="left"/>
+              <w:rPr>
+                <w:sz w:val="20"/>
+              </w:rPr>
+            </w:pPr>
+            <w:r>
+              <w:rPr>
+                <w:sz w:val="20"/>
+              </w:rPr>
+              <w:t>Systém</w:t>
+            </w:r>
           </w:p>
         </w:tc>
         <w:tc>
@@ -5179,12 +7255,18 @@
           </w:tcPr>
           <w:p>
             <w:pPr>
-              <w:spacing w:line="240" w:lineRule="auto"/>
-              <w:jc w:val="left"/>
-              <w:rPr>
-                <w:sz w:val="20"/>
-              </w:rPr>
-            </w:pPr>
+              <w:spacing w:line="276" w:lineRule="auto"/>
+              <w:jc w:val="left"/>
+              <w:rPr>
+                <w:sz w:val="20"/>
+              </w:rPr>
+            </w:pPr>
+            <w:r>
+              <w:rPr>
+                <w:sz w:val="20"/>
+              </w:rPr>
+              <w:t xml:space="preserve">rozšíri možnosti funkcionality pre graficky mód úpravy kódu  </w:t>
+            </w:r>
           </w:p>
         </w:tc>
       </w:tr>
@@ -5199,7 +7281,7 @@
           </w:tcPr>
           <w:p>
             <w:pPr>
-              <w:spacing w:line="240" w:lineRule="auto"/>
+              <w:spacing w:line="276" w:lineRule="auto"/>
               <w:jc w:val="left"/>
               <w:rPr>
                 <w:b/>
@@ -5222,7 +7304,7 @@
           </w:tcPr>
           <w:p>
             <w:pPr>
-              <w:spacing w:line="240" w:lineRule="auto"/>
+              <w:spacing w:line="276" w:lineRule="auto"/>
               <w:jc w:val="left"/>
               <w:rPr>
                 <w:rFonts w:cs="Times New Roman"/>
@@ -5249,7 +7331,7 @@
           </w:tcPr>
           <w:p>
             <w:pPr>
-              <w:spacing w:line="240" w:lineRule="auto"/>
+              <w:spacing w:line="276" w:lineRule="auto"/>
               <w:jc w:val="left"/>
               <w:rPr>
                 <w:rFonts w:cs="Times New Roman"/>
@@ -5277,7 +7359,7 @@
           </w:tcPr>
           <w:p>
             <w:pPr>
-              <w:spacing w:line="240" w:lineRule="auto"/>
+              <w:spacing w:line="276" w:lineRule="auto"/>
               <w:jc w:val="left"/>
               <w:rPr>
                 <w:rFonts w:cs="Times New Roman"/>
@@ -5308,13 +7390,20 @@
           </w:tcPr>
           <w:p>
             <w:pPr>
-              <w:spacing w:line="240" w:lineRule="auto"/>
-              <w:jc w:val="left"/>
-              <w:rPr>
-                <w:b/>
-                <w:sz w:val="20"/>
-              </w:rPr>
-            </w:pPr>
+              <w:spacing w:line="276" w:lineRule="auto"/>
+              <w:jc w:val="left"/>
+              <w:rPr>
+                <w:b/>
+                <w:sz w:val="20"/>
+              </w:rPr>
+            </w:pPr>
+            <w:r>
+              <w:rPr>
+                <w:b/>
+                <w:sz w:val="20"/>
+              </w:rPr>
+              <w:t>-</w:t>
+            </w:r>
           </w:p>
         </w:tc>
         <w:tc>
@@ -5323,7 +7412,7 @@
           </w:tcPr>
           <w:p>
             <w:pPr>
-              <w:spacing w:line="240" w:lineRule="auto"/>
+              <w:spacing w:line="276" w:lineRule="auto"/>
               <w:jc w:val="left"/>
               <w:rPr>
                 <w:sz w:val="20"/>
@@ -5337,7 +7426,7 @@
           </w:tcPr>
           <w:p>
             <w:pPr>
-              <w:spacing w:line="240" w:lineRule="auto"/>
+              <w:spacing w:line="276" w:lineRule="auto"/>
               <w:jc w:val="left"/>
               <w:rPr>
                 <w:sz w:val="20"/>
@@ -5352,7 +7441,7 @@
           </w:tcPr>
           <w:p>
             <w:pPr>
-              <w:spacing w:line="240" w:lineRule="auto"/>
+              <w:spacing w:line="276" w:lineRule="auto"/>
               <w:jc w:val="left"/>
               <w:rPr>
                 <w:sz w:val="20"/>
@@ -5371,7 +7460,7 @@
           </w:tcPr>
           <w:p>
             <w:pPr>
-              <w:spacing w:line="240" w:lineRule="auto"/>
+              <w:spacing w:line="276" w:lineRule="auto"/>
               <w:jc w:val="left"/>
               <w:rPr>
                 <w:b/>
@@ -5386,7 +7475,7 @@
           </w:tcPr>
           <w:p>
             <w:pPr>
-              <w:spacing w:line="240" w:lineRule="auto"/>
+              <w:spacing w:line="276" w:lineRule="auto"/>
               <w:jc w:val="left"/>
               <w:rPr>
                 <w:sz w:val="20"/>
@@ -5400,7 +7489,7 @@
           </w:tcPr>
           <w:p>
             <w:pPr>
-              <w:spacing w:line="240" w:lineRule="auto"/>
+              <w:spacing w:line="276" w:lineRule="auto"/>
               <w:jc w:val="left"/>
               <w:rPr>
                 <w:sz w:val="20"/>
@@ -5415,7 +7504,7 @@
           </w:tcPr>
           <w:p>
             <w:pPr>
-              <w:spacing w:line="240" w:lineRule="auto"/>
+              <w:spacing w:line="276" w:lineRule="auto"/>
               <w:jc w:val="left"/>
               <w:rPr>
                 <w:sz w:val="20"/>
@@ -5434,7 +7523,7 @@
           </w:tcPr>
           <w:p>
             <w:pPr>
-              <w:spacing w:line="240" w:lineRule="auto"/>
+              <w:spacing w:line="276" w:lineRule="auto"/>
               <w:jc w:val="left"/>
               <w:rPr>
                 <w:b/>
@@ -5458,7 +7547,7 @@
           <w:p>
             <w:pPr>
               <w:keepNext/>
-              <w:spacing w:line="240" w:lineRule="auto"/>
+              <w:spacing w:line="276" w:lineRule="auto"/>
               <w:jc w:val="left"/>
               <w:rPr>
                 <w:sz w:val="20"/>
@@ -5604,7 +7693,7 @@
           </w:tcPr>
           <w:p>
             <w:pPr>
-              <w:spacing w:line="240" w:lineRule="auto"/>
+              <w:spacing w:line="276" w:lineRule="auto"/>
               <w:jc w:val="left"/>
               <w:rPr>
                 <w:b/>
@@ -5628,7 +7717,7 @@
           </w:tcPr>
           <w:p>
             <w:pPr>
-              <w:spacing w:line="240" w:lineRule="auto"/>
+              <w:spacing w:line="276" w:lineRule="auto"/>
               <w:jc w:val="left"/>
               <w:rPr>
                 <w:sz w:val="20"/>
@@ -5653,7 +7742,7 @@
           </w:tcPr>
           <w:p>
             <w:pPr>
-              <w:spacing w:line="240" w:lineRule="auto"/>
+              <w:spacing w:line="276" w:lineRule="auto"/>
               <w:jc w:val="left"/>
               <w:rPr>
                 <w:b/>
@@ -5676,7 +7765,7 @@
           </w:tcPr>
           <w:p>
             <w:pPr>
-              <w:spacing w:line="240" w:lineRule="auto"/>
+              <w:spacing w:line="276" w:lineRule="auto"/>
               <w:jc w:val="left"/>
               <w:rPr>
                 <w:sz w:val="20"/>
@@ -5690,7 +7779,7 @@
           </w:tcPr>
           <w:p>
             <w:pPr>
-              <w:spacing w:line="240" w:lineRule="auto"/>
+              <w:spacing w:line="276" w:lineRule="auto"/>
               <w:jc w:val="left"/>
               <w:rPr>
                 <w:b/>
@@ -5712,7 +7801,7 @@
           </w:tcPr>
           <w:p>
             <w:pPr>
-              <w:spacing w:line="240" w:lineRule="auto"/>
+              <w:spacing w:line="276" w:lineRule="auto"/>
               <w:jc w:val="left"/>
               <w:rPr>
                 <w:sz w:val="20"/>
@@ -5737,7 +7826,7 @@
           </w:tcPr>
           <w:p>
             <w:pPr>
-              <w:spacing w:line="240" w:lineRule="auto"/>
+              <w:spacing w:line="276" w:lineRule="auto"/>
               <w:jc w:val="left"/>
               <w:rPr>
                 <w:b/>
@@ -5767,7 +7856,7 @@
           </w:tcPr>
           <w:p>
             <w:pPr>
-              <w:spacing w:line="240" w:lineRule="auto"/>
+              <w:spacing w:line="276" w:lineRule="auto"/>
               <w:jc w:val="left"/>
               <w:rPr>
                 <w:sz w:val="20"/>
@@ -5792,7 +7881,7 @@
           </w:tcPr>
           <w:p>
             <w:pPr>
-              <w:spacing w:line="240" w:lineRule="auto"/>
+              <w:spacing w:line="276" w:lineRule="auto"/>
               <w:jc w:val="left"/>
               <w:rPr>
                 <w:b/>
@@ -5822,7 +7911,7 @@
           </w:tcPr>
           <w:p>
             <w:pPr>
-              <w:spacing w:line="240" w:lineRule="auto"/>
+              <w:spacing w:line="276" w:lineRule="auto"/>
               <w:jc w:val="left"/>
               <w:rPr>
                 <w:sz w:val="20"/>
@@ -5847,7 +7936,7 @@
           </w:tcPr>
           <w:p>
             <w:pPr>
-              <w:spacing w:line="240" w:lineRule="auto"/>
+              <w:spacing w:line="276" w:lineRule="auto"/>
               <w:jc w:val="left"/>
               <w:rPr>
                 <w:b/>
@@ -5870,7 +7959,7 @@
           </w:tcPr>
           <w:p>
             <w:pPr>
-              <w:spacing w:line="240" w:lineRule="auto"/>
+              <w:spacing w:line="276" w:lineRule="auto"/>
               <w:jc w:val="left"/>
               <w:rPr>
                 <w:sz w:val="20"/>
@@ -5910,7 +7999,7 @@
           </w:tcPr>
           <w:p>
             <w:pPr>
-              <w:spacing w:line="240" w:lineRule="auto"/>
+              <w:spacing w:line="276" w:lineRule="auto"/>
               <w:jc w:val="left"/>
               <w:rPr>
                 <w:b/>
@@ -5933,7 +8022,7 @@
           </w:tcPr>
           <w:p>
             <w:pPr>
-              <w:spacing w:line="240" w:lineRule="auto"/>
+              <w:spacing w:line="276" w:lineRule="auto"/>
               <w:jc w:val="left"/>
               <w:rPr>
                 <w:b/>
@@ -5956,7 +8045,7 @@
           </w:tcPr>
           <w:p>
             <w:pPr>
-              <w:spacing w:line="240" w:lineRule="auto"/>
+              <w:spacing w:line="276" w:lineRule="auto"/>
               <w:jc w:val="left"/>
               <w:rPr>
                 <w:b/>
@@ -5980,7 +8069,7 @@
           </w:tcPr>
           <w:p>
             <w:pPr>
-              <w:spacing w:line="240" w:lineRule="auto"/>
+              <w:spacing w:line="276" w:lineRule="auto"/>
               <w:jc w:val="left"/>
               <w:rPr>
                 <w:b/>
@@ -6008,7 +8097,7 @@
           </w:tcPr>
           <w:p>
             <w:pPr>
-              <w:spacing w:line="240" w:lineRule="auto"/>
+              <w:spacing w:line="276" w:lineRule="auto"/>
               <w:jc w:val="left"/>
               <w:rPr>
                 <w:b/>
@@ -6023,7 +8112,7 @@
           </w:tcPr>
           <w:p>
             <w:pPr>
-              <w:spacing w:line="240" w:lineRule="auto"/>
+              <w:spacing w:line="276" w:lineRule="auto"/>
               <w:jc w:val="left"/>
               <w:rPr>
                 <w:sz w:val="20"/>
@@ -6049,7 +8138,7 @@
           </w:tcPr>
           <w:p>
             <w:pPr>
-              <w:spacing w:line="240" w:lineRule="auto"/>
+              <w:spacing w:line="276" w:lineRule="auto"/>
               <w:jc w:val="left"/>
               <w:rPr>
                 <w:sz w:val="20"/>
@@ -6064,7 +8153,7 @@
           </w:tcPr>
           <w:p>
             <w:pPr>
-              <w:spacing w:line="240" w:lineRule="auto"/>
+              <w:spacing w:line="276" w:lineRule="auto"/>
               <w:jc w:val="left"/>
               <w:rPr>
                 <w:sz w:val="20"/>
@@ -6084,7 +8173,7 @@
           </w:tcPr>
           <w:p>
             <w:pPr>
-              <w:spacing w:line="240" w:lineRule="auto"/>
+              <w:spacing w:line="276" w:lineRule="auto"/>
               <w:jc w:val="left"/>
               <w:rPr>
                 <w:b/>
@@ -6099,7 +8188,7 @@
           </w:tcPr>
           <w:p>
             <w:pPr>
-              <w:spacing w:line="240" w:lineRule="auto"/>
+              <w:spacing w:line="276" w:lineRule="auto"/>
               <w:jc w:val="left"/>
               <w:rPr>
                 <w:sz w:val="20"/>
@@ -6125,7 +8214,7 @@
           </w:tcPr>
           <w:p>
             <w:pPr>
-              <w:spacing w:line="240" w:lineRule="auto"/>
+              <w:spacing w:line="276" w:lineRule="auto"/>
               <w:jc w:val="left"/>
               <w:rPr>
                 <w:sz w:val="20"/>
@@ -6140,7 +8229,7 @@
           </w:tcPr>
           <w:p>
             <w:pPr>
-              <w:spacing w:line="240" w:lineRule="auto"/>
+              <w:spacing w:line="276" w:lineRule="auto"/>
               <w:jc w:val="left"/>
               <w:rPr>
                 <w:sz w:val="20"/>
@@ -6160,7 +8249,7 @@
           </w:tcPr>
           <w:p>
             <w:pPr>
-              <w:spacing w:line="240" w:lineRule="auto"/>
+              <w:spacing w:line="276" w:lineRule="auto"/>
               <w:jc w:val="left"/>
               <w:rPr>
                 <w:b/>
@@ -6175,7 +8264,7 @@
           </w:tcPr>
           <w:p>
             <w:pPr>
-              <w:spacing w:line="240" w:lineRule="auto"/>
+              <w:spacing w:line="276" w:lineRule="auto"/>
               <w:jc w:val="left"/>
               <w:rPr>
                 <w:sz w:val="20"/>
@@ -6201,7 +8290,7 @@
           </w:tcPr>
           <w:p>
             <w:pPr>
-              <w:spacing w:line="240" w:lineRule="auto"/>
+              <w:spacing w:line="276" w:lineRule="auto"/>
               <w:jc w:val="left"/>
               <w:rPr>
                 <w:sz w:val="20"/>
@@ -6216,7 +8305,7 @@
           </w:tcPr>
           <w:p>
             <w:pPr>
-              <w:spacing w:line="240" w:lineRule="auto"/>
+              <w:spacing w:line="276" w:lineRule="auto"/>
               <w:jc w:val="left"/>
               <w:rPr>
                 <w:sz w:val="20"/>
@@ -6236,7 +8325,7 @@
           </w:tcPr>
           <w:p>
             <w:pPr>
-              <w:spacing w:line="240" w:lineRule="auto"/>
+              <w:spacing w:line="276" w:lineRule="auto"/>
               <w:jc w:val="left"/>
               <w:rPr>
                 <w:b/>
@@ -6259,7 +8348,7 @@
           </w:tcPr>
           <w:p>
             <w:pPr>
-              <w:spacing w:line="240" w:lineRule="auto"/>
+              <w:spacing w:line="276" w:lineRule="auto"/>
               <w:jc w:val="left"/>
               <w:rPr>
                 <w:rFonts w:cs="Times New Roman"/>
@@ -6286,7 +8375,7 @@
           </w:tcPr>
           <w:p>
             <w:pPr>
-              <w:spacing w:line="240" w:lineRule="auto"/>
+              <w:spacing w:line="276" w:lineRule="auto"/>
               <w:jc w:val="left"/>
               <w:rPr>
                 <w:rFonts w:cs="Times New Roman"/>
@@ -6314,7 +8403,7 @@
           </w:tcPr>
           <w:p>
             <w:pPr>
-              <w:spacing w:line="240" w:lineRule="auto"/>
+              <w:spacing w:line="276" w:lineRule="auto"/>
               <w:jc w:val="left"/>
               <w:rPr>
                 <w:rFonts w:cs="Times New Roman"/>
@@ -6345,7 +8434,7 @@
           </w:tcPr>
           <w:p>
             <w:pPr>
-              <w:spacing w:line="240" w:lineRule="auto"/>
+              <w:spacing w:line="276" w:lineRule="auto"/>
               <w:jc w:val="left"/>
               <w:rPr>
                 <w:b/>
@@ -6360,7 +8449,7 @@
           </w:tcPr>
           <w:p>
             <w:pPr>
-              <w:spacing w:line="240" w:lineRule="auto"/>
+              <w:spacing w:line="276" w:lineRule="auto"/>
               <w:jc w:val="left"/>
               <w:rPr>
                 <w:sz w:val="20"/>
@@ -6374,7 +8463,7 @@
           </w:tcPr>
           <w:p>
             <w:pPr>
-              <w:spacing w:line="240" w:lineRule="auto"/>
+              <w:spacing w:line="276" w:lineRule="auto"/>
               <w:jc w:val="left"/>
               <w:rPr>
                 <w:sz w:val="20"/>
@@ -6389,7 +8478,7 @@
           </w:tcPr>
           <w:p>
             <w:pPr>
-              <w:spacing w:line="240" w:lineRule="auto"/>
+              <w:spacing w:line="276" w:lineRule="auto"/>
               <w:jc w:val="left"/>
               <w:rPr>
                 <w:sz w:val="20"/>
@@ -6408,7 +8497,7 @@
           </w:tcPr>
           <w:p>
             <w:pPr>
-              <w:spacing w:line="240" w:lineRule="auto"/>
+              <w:spacing w:line="276" w:lineRule="auto"/>
               <w:jc w:val="left"/>
               <w:rPr>
                 <w:b/>
@@ -6423,7 +8512,7 @@
           </w:tcPr>
           <w:p>
             <w:pPr>
-              <w:spacing w:line="240" w:lineRule="auto"/>
+              <w:spacing w:line="276" w:lineRule="auto"/>
               <w:jc w:val="left"/>
               <w:rPr>
                 <w:sz w:val="20"/>
@@ -6437,7 +8526,7 @@
           </w:tcPr>
           <w:p>
             <w:pPr>
-              <w:spacing w:line="240" w:lineRule="auto"/>
+              <w:spacing w:line="276" w:lineRule="auto"/>
               <w:jc w:val="left"/>
               <w:rPr>
                 <w:sz w:val="20"/>
@@ -6452,7 +8541,7 @@
           </w:tcPr>
           <w:p>
             <w:pPr>
-              <w:spacing w:line="240" w:lineRule="auto"/>
+              <w:spacing w:line="276" w:lineRule="auto"/>
               <w:jc w:val="left"/>
               <w:rPr>
                 <w:sz w:val="20"/>
@@ -6471,7 +8560,7 @@
           </w:tcPr>
           <w:p>
             <w:pPr>
-              <w:spacing w:line="240" w:lineRule="auto"/>
+              <w:spacing w:line="276" w:lineRule="auto"/>
               <w:jc w:val="left"/>
               <w:rPr>
                 <w:b/>
@@ -6495,7 +8584,7 @@
           <w:p>
             <w:pPr>
               <w:keepNext/>
-              <w:spacing w:line="240" w:lineRule="auto"/>
+              <w:spacing w:line="276" w:lineRule="auto"/>
               <w:jc w:val="left"/>
               <w:rPr>
                 <w:sz w:val="20"/>
@@ -6527,7 +8616,6 @@
         <w:keepNext/>
       </w:pPr>
       <w:r>
-        <w:lastRenderedPageBreak/>
         <w:t xml:space="preserve">Tab. </w:t>
       </w:r>
       <w:fldSimple w:instr=" SEQ Tab. \* ARABIC ">
@@ -6671,7 +8759,7 @@
           </w:tcPr>
           <w:p>
             <w:pPr>
-              <w:spacing w:line="240" w:lineRule="auto"/>
+              <w:spacing w:line="276" w:lineRule="auto"/>
               <w:jc w:val="left"/>
               <w:rPr>
                 <w:b/>
@@ -6695,7 +8783,7 @@
           </w:tcPr>
           <w:p>
             <w:pPr>
-              <w:spacing w:line="240" w:lineRule="auto"/>
+              <w:spacing w:line="276" w:lineRule="auto"/>
               <w:jc w:val="left"/>
               <w:rPr>
                 <w:sz w:val="20"/>
@@ -6720,7 +8808,7 @@
           </w:tcPr>
           <w:p>
             <w:pPr>
-              <w:spacing w:line="240" w:lineRule="auto"/>
+              <w:spacing w:line="276" w:lineRule="auto"/>
               <w:jc w:val="left"/>
               <w:rPr>
                 <w:b/>
@@ -6743,7 +8831,7 @@
           </w:tcPr>
           <w:p>
             <w:pPr>
-              <w:spacing w:line="240" w:lineRule="auto"/>
+              <w:spacing w:line="276" w:lineRule="auto"/>
               <w:jc w:val="left"/>
               <w:rPr>
                 <w:sz w:val="20"/>
@@ -6763,7 +8851,7 @@
           </w:tcPr>
           <w:p>
             <w:pPr>
-              <w:spacing w:line="240" w:lineRule="auto"/>
+              <w:spacing w:line="276" w:lineRule="auto"/>
               <w:jc w:val="left"/>
               <w:rPr>
                 <w:b/>
@@ -6785,7 +8873,7 @@
           </w:tcPr>
           <w:p>
             <w:pPr>
-              <w:spacing w:line="240" w:lineRule="auto"/>
+              <w:spacing w:line="276" w:lineRule="auto"/>
               <w:jc w:val="left"/>
               <w:rPr>
                 <w:sz w:val="20"/>
@@ -6810,7 +8898,7 @@
           </w:tcPr>
           <w:p>
             <w:pPr>
-              <w:spacing w:line="240" w:lineRule="auto"/>
+              <w:spacing w:line="276" w:lineRule="auto"/>
               <w:jc w:val="left"/>
               <w:rPr>
                 <w:b/>
@@ -6840,7 +8928,7 @@
           </w:tcPr>
           <w:p>
             <w:pPr>
-              <w:spacing w:line="240" w:lineRule="auto"/>
+              <w:spacing w:line="276" w:lineRule="auto"/>
               <w:jc w:val="left"/>
               <w:rPr>
                 <w:sz w:val="20"/>
@@ -6871,7 +8959,7 @@
           </w:tcPr>
           <w:p>
             <w:pPr>
-              <w:spacing w:line="240" w:lineRule="auto"/>
+              <w:spacing w:line="276" w:lineRule="auto"/>
               <w:jc w:val="left"/>
               <w:rPr>
                 <w:b/>
@@ -6901,7 +8989,7 @@
           </w:tcPr>
           <w:p>
             <w:pPr>
-              <w:spacing w:line="240" w:lineRule="auto"/>
+              <w:spacing w:line="276" w:lineRule="auto"/>
               <w:jc w:val="left"/>
               <w:rPr>
                 <w:sz w:val="20"/>
@@ -6926,7 +9014,7 @@
           </w:tcPr>
           <w:p>
             <w:pPr>
-              <w:spacing w:line="240" w:lineRule="auto"/>
+              <w:spacing w:line="276" w:lineRule="auto"/>
               <w:jc w:val="left"/>
               <w:rPr>
                 <w:b/>
@@ -6949,7 +9037,7 @@
           </w:tcPr>
           <w:p>
             <w:pPr>
-              <w:spacing w:line="240" w:lineRule="auto"/>
+              <w:spacing w:line="276" w:lineRule="auto"/>
               <w:jc w:val="left"/>
               <w:rPr>
                 <w:sz w:val="20"/>
@@ -6989,7 +9077,7 @@
           </w:tcPr>
           <w:p>
             <w:pPr>
-              <w:spacing w:line="240" w:lineRule="auto"/>
+              <w:spacing w:line="276" w:lineRule="auto"/>
               <w:jc w:val="left"/>
               <w:rPr>
                 <w:b/>
@@ -7012,7 +9100,7 @@
           </w:tcPr>
           <w:p>
             <w:pPr>
-              <w:spacing w:line="240" w:lineRule="auto"/>
+              <w:spacing w:line="276" w:lineRule="auto"/>
               <w:jc w:val="left"/>
               <w:rPr>
                 <w:b/>
@@ -7035,7 +9123,7 @@
           </w:tcPr>
           <w:p>
             <w:pPr>
-              <w:spacing w:line="240" w:lineRule="auto"/>
+              <w:spacing w:line="276" w:lineRule="auto"/>
               <w:jc w:val="left"/>
               <w:rPr>
                 <w:b/>
@@ -7059,7 +9147,7 @@
           </w:tcPr>
           <w:p>
             <w:pPr>
-              <w:spacing w:line="240" w:lineRule="auto"/>
+              <w:spacing w:line="276" w:lineRule="auto"/>
               <w:jc w:val="left"/>
               <w:rPr>
                 <w:b/>
@@ -7087,7 +9175,7 @@
           </w:tcPr>
           <w:p>
             <w:pPr>
-              <w:spacing w:line="240" w:lineRule="auto"/>
+              <w:spacing w:line="276" w:lineRule="auto"/>
               <w:jc w:val="left"/>
               <w:rPr>
                 <w:b/>
@@ -7102,7 +9190,7 @@
           </w:tcPr>
           <w:p>
             <w:pPr>
-              <w:spacing w:line="240" w:lineRule="auto"/>
+              <w:spacing w:line="276" w:lineRule="auto"/>
               <w:jc w:val="left"/>
               <w:rPr>
                 <w:sz w:val="20"/>
@@ -7128,7 +9216,7 @@
           </w:tcPr>
           <w:p>
             <w:pPr>
-              <w:spacing w:line="240" w:lineRule="auto"/>
+              <w:spacing w:line="276" w:lineRule="auto"/>
               <w:jc w:val="left"/>
               <w:rPr>
                 <w:sz w:val="20"/>
@@ -7157,7 +9245,7 @@
           </w:tcPr>
           <w:p>
             <w:pPr>
-              <w:spacing w:line="240" w:lineRule="auto"/>
+              <w:spacing w:line="276" w:lineRule="auto"/>
               <w:jc w:val="left"/>
               <w:rPr>
                 <w:sz w:val="20"/>
@@ -7197,7 +9285,7 @@
           </w:tcPr>
           <w:p>
             <w:pPr>
-              <w:spacing w:line="240" w:lineRule="auto"/>
+              <w:spacing w:line="276" w:lineRule="auto"/>
               <w:jc w:val="left"/>
               <w:rPr>
                 <w:b/>
@@ -7212,7 +9300,7 @@
           </w:tcPr>
           <w:p>
             <w:pPr>
-              <w:spacing w:line="240" w:lineRule="auto"/>
+              <w:spacing w:line="276" w:lineRule="auto"/>
               <w:jc w:val="left"/>
               <w:rPr>
                 <w:sz w:val="20"/>
@@ -7238,7 +9326,7 @@
           </w:tcPr>
           <w:p>
             <w:pPr>
-              <w:spacing w:line="240" w:lineRule="auto"/>
+              <w:spacing w:line="276" w:lineRule="auto"/>
               <w:jc w:val="left"/>
               <w:rPr>
                 <w:sz w:val="20"/>
@@ -7259,7 +9347,7 @@
           </w:tcPr>
           <w:p>
             <w:pPr>
-              <w:spacing w:line="240" w:lineRule="auto"/>
+              <w:spacing w:line="276" w:lineRule="auto"/>
               <w:jc w:val="left"/>
               <w:rPr>
                 <w:sz w:val="20"/>
@@ -7285,7 +9373,7 @@
           </w:tcPr>
           <w:p>
             <w:pPr>
-              <w:spacing w:line="240" w:lineRule="auto"/>
+              <w:spacing w:line="276" w:lineRule="auto"/>
               <w:jc w:val="left"/>
               <w:rPr>
                 <w:b/>
@@ -7300,7 +9388,7 @@
           </w:tcPr>
           <w:p>
             <w:pPr>
-              <w:spacing w:line="240" w:lineRule="auto"/>
+              <w:spacing w:line="276" w:lineRule="auto"/>
               <w:jc w:val="left"/>
               <w:rPr>
                 <w:sz w:val="20"/>
@@ -7326,7 +9414,7 @@
           </w:tcPr>
           <w:p>
             <w:pPr>
-              <w:spacing w:line="240" w:lineRule="auto"/>
+              <w:spacing w:line="276" w:lineRule="auto"/>
               <w:jc w:val="left"/>
               <w:rPr>
                 <w:sz w:val="20"/>
@@ -7347,7 +9435,7 @@
           </w:tcPr>
           <w:p>
             <w:pPr>
-              <w:spacing w:line="240" w:lineRule="auto"/>
+              <w:spacing w:line="276" w:lineRule="auto"/>
               <w:jc w:val="left"/>
               <w:rPr>
                 <w:sz w:val="20"/>
@@ -7373,7 +9461,7 @@
           </w:tcPr>
           <w:p>
             <w:pPr>
-              <w:spacing w:line="240" w:lineRule="auto"/>
+              <w:spacing w:line="276" w:lineRule="auto"/>
               <w:jc w:val="left"/>
               <w:rPr>
                 <w:b/>
@@ -7396,7 +9484,7 @@
           </w:tcPr>
           <w:p>
             <w:pPr>
-              <w:spacing w:line="240" w:lineRule="auto"/>
+              <w:spacing w:line="276" w:lineRule="auto"/>
               <w:jc w:val="left"/>
               <w:rPr>
                 <w:rFonts w:cs="Times New Roman"/>
@@ -7423,7 +9511,7 @@
           </w:tcPr>
           <w:p>
             <w:pPr>
-              <w:spacing w:line="240" w:lineRule="auto"/>
+              <w:spacing w:line="276" w:lineRule="auto"/>
               <w:jc w:val="left"/>
               <w:rPr>
                 <w:rFonts w:cs="Times New Roman"/>
@@ -7451,7 +9539,7 @@
           </w:tcPr>
           <w:p>
             <w:pPr>
-              <w:spacing w:line="240" w:lineRule="auto"/>
+              <w:spacing w:line="276" w:lineRule="auto"/>
               <w:jc w:val="left"/>
               <w:rPr>
                 <w:rFonts w:cs="Times New Roman"/>
@@ -7482,7 +9570,7 @@
           </w:tcPr>
           <w:p>
             <w:pPr>
-              <w:spacing w:line="240" w:lineRule="auto"/>
+              <w:spacing w:line="276" w:lineRule="auto"/>
               <w:jc w:val="left"/>
               <w:rPr>
                 <w:b/>
@@ -7497,7 +9585,7 @@
           </w:tcPr>
           <w:p>
             <w:pPr>
-              <w:spacing w:line="240" w:lineRule="auto"/>
+              <w:spacing w:line="276" w:lineRule="auto"/>
               <w:jc w:val="left"/>
               <w:rPr>
                 <w:sz w:val="20"/>
@@ -7517,7 +9605,7 @@
           </w:tcPr>
           <w:p>
             <w:pPr>
-              <w:spacing w:line="240" w:lineRule="auto"/>
+              <w:spacing w:line="276" w:lineRule="auto"/>
               <w:jc w:val="left"/>
               <w:rPr>
                 <w:sz w:val="20"/>
@@ -7538,7 +9626,7 @@
           </w:tcPr>
           <w:p>
             <w:pPr>
-              <w:spacing w:line="240" w:lineRule="auto"/>
+              <w:spacing w:line="276" w:lineRule="auto"/>
               <w:jc w:val="left"/>
               <w:rPr>
                 <w:sz w:val="20"/>
@@ -7563,7 +9651,7 @@
           </w:tcPr>
           <w:p>
             <w:pPr>
-              <w:spacing w:line="240" w:lineRule="auto"/>
+              <w:spacing w:line="276" w:lineRule="auto"/>
               <w:jc w:val="left"/>
               <w:rPr>
                 <w:b/>
@@ -7587,7 +9675,7 @@
           <w:p>
             <w:pPr>
               <w:keepNext/>
-              <w:spacing w:line="240" w:lineRule="auto"/>
+              <w:spacing w:line="276" w:lineRule="auto"/>
               <w:jc w:val="left"/>
               <w:rPr>
                 <w:sz w:val="20"/>
@@ -7823,7 +9911,13 @@
               <w:rPr>
                 <w:sz w:val="20"/>
               </w:rPr>
-              <w:t xml:space="preserve">Export súborov zdrojového kódu do iných formátov </w:t>
+              <w:t>e</w:t>
+            </w:r>
+            <w:r>
+              <w:rPr>
+                <w:sz w:val="20"/>
+              </w:rPr>
+              <w:t xml:space="preserve">xport súborov zdrojového kódu do iných formátov </w:t>
             </w:r>
           </w:p>
         </w:tc>
@@ -8746,10 +10840,18 @@
     </w:p>
     <w:p>
       <w:pPr>
+        <w:tabs>
+          <w:tab w:val="left" w:pos="2115"/>
+        </w:tabs>
+      </w:pPr>
+    </w:p>
+    <w:p>
+      <w:pPr>
         <w:pStyle w:val="Popis"/>
         <w:keepNext/>
       </w:pPr>
       <w:r>
+        <w:lastRenderedPageBreak/>
         <w:t xml:space="preserve">Tab. </w:t>
       </w:r>
       <w:fldSimple w:instr=" SEQ Tab. \* ARABIC ">
@@ -9659,15 +11761,7 @@
                 <w:b/>
                 <w:sz w:val="20"/>
               </w:rPr>
-              <w:t xml:space="preserve">Alternatívna </w:t>
-            </w:r>
-            <w:r>
-              <w:rPr>
-                <w:b/>
-                <w:sz w:val="20"/>
-              </w:rPr>
-              <w:lastRenderedPageBreak/>
-              <w:t>postupnosť</w:t>
+              <w:t>Alternatívna postupnosť</w:t>
             </w:r>
           </w:p>
         </w:tc>
@@ -9694,7 +11788,6 @@
                 <w:sz w:val="20"/>
                 <w:szCs w:val="20"/>
               </w:rPr>
-              <w:lastRenderedPageBreak/>
               <w:t>Krok</w:t>
             </w:r>
           </w:p>
@@ -10981,7 +13074,11 @@
       </w:r>
       <w:proofErr w:type="spellEnd"/>
       <w:r>
-        <w:t xml:space="preserve"> zdrojového kódu kde sa bude vytvárať AST v skriptovacom jazyku </w:t>
+        <w:t xml:space="preserve"> zdrojového kódu kde </w:t>
+      </w:r>
+      <w:r>
+        <w:lastRenderedPageBreak/>
+        <w:t xml:space="preserve">sa bude vytvárať AST v skriptovacom jazyku </w:t>
       </w:r>
       <w:proofErr w:type="spellStart"/>
       <w:r>
@@ -11008,7 +13105,6 @@
         <w:rPr>
           <w:noProof/>
         </w:rPr>
-        <w:lastRenderedPageBreak/>
         <w:drawing>
           <wp:inline distT="0" distB="0" distL="0" distR="0">
             <wp:extent cx="3914775" cy="3933825"/>
@@ -11027,7 +13123,7 @@
                     </pic:cNvPicPr>
                   </pic:nvPicPr>
                   <pic:blipFill>
-                    <a:blip r:embed="rId9" cstate="print"/>
+                    <a:blip r:embed="rId10" cstate="print"/>
                     <a:srcRect/>
                     <a:stretch>
                       <a:fillRect/>
@@ -11333,6 +13429,7 @@
           <w:noProof/>
           <w:lang w:eastAsia="sk-SK"/>
         </w:rPr>
+        <w:lastRenderedPageBreak/>
         <w:drawing>
           <wp:inline distT="0" distB="0" distL="0" distR="0">
             <wp:extent cx="3381375" cy="1680932"/>
@@ -11351,7 +13448,7 @@
                     </pic:cNvPicPr>
                   </pic:nvPicPr>
                   <pic:blipFill>
-                    <a:blip r:embed="rId10" cstate="print"/>
+                    <a:blip r:embed="rId11" cstate="print"/>
                     <a:srcRect/>
                     <a:stretch>
                       <a:fillRect/>
@@ -11402,7 +13499,6 @@
         <w:rPr>
           <w:b/>
         </w:rPr>
-        <w:lastRenderedPageBreak/>
         <w:t>Splash</w:t>
       </w:r>
       <w:proofErr w:type="spellEnd"/>
@@ -11572,7 +13668,7 @@
                     <pic:cNvPicPr/>
                   </pic:nvPicPr>
                   <pic:blipFill>
-                    <a:blip r:embed="rId11" cstate="print"/>
+                    <a:blip r:embed="rId12" cstate="print"/>
                     <a:srcRect t="6075" r="2809" b="2804"/>
                     <a:stretch>
                       <a:fillRect/>
@@ -11657,7 +13753,7 @@
                     <pic:cNvPicPr/>
                   </pic:nvPicPr>
                   <pic:blipFill>
-                    <a:blip r:embed="rId12" cstate="print"/>
+                    <a:blip r:embed="rId13" cstate="print"/>
                     <a:stretch>
                       <a:fillRect/>
                     </a:stretch>
@@ -11906,7 +14002,7 @@
           </w:tcPr>
           <w:p>
             <w:pPr>
-              <w:spacing w:line="240" w:lineRule="auto"/>
+              <w:spacing w:line="276" w:lineRule="auto"/>
               <w:rPr>
                 <w:rFonts w:cs="Times New Roman"/>
                 <w:b/>
@@ -11932,7 +14028,7 @@
           </w:tcPr>
           <w:p>
             <w:pPr>
-              <w:spacing w:line="240" w:lineRule="auto"/>
+              <w:spacing w:line="276" w:lineRule="auto"/>
               <w:rPr>
                 <w:rFonts w:cs="Times New Roman"/>
                 <w:sz w:val="20"/>
@@ -11955,7 +14051,7 @@
           </w:tcPr>
           <w:p>
             <w:pPr>
-              <w:spacing w:line="240" w:lineRule="auto"/>
+              <w:spacing w:line="276" w:lineRule="auto"/>
               <w:rPr>
                 <w:rFonts w:cs="Times New Roman"/>
                 <w:b/>
@@ -11980,7 +14076,7 @@
           </w:tcPr>
           <w:p>
             <w:pPr>
-              <w:spacing w:line="240" w:lineRule="auto"/>
+              <w:spacing w:line="276" w:lineRule="auto"/>
               <w:rPr>
                 <w:rFonts w:cs="Times New Roman"/>
                 <w:sz w:val="20"/>
@@ -12018,7 +14114,7 @@
           </w:tcPr>
           <w:p>
             <w:pPr>
-              <w:spacing w:line="240" w:lineRule="auto"/>
+              <w:spacing w:line="276" w:lineRule="auto"/>
               <w:rPr>
                 <w:rFonts w:cs="Times New Roman"/>
                 <w:b/>
@@ -12044,7 +14140,7 @@
           </w:tcPr>
           <w:p>
             <w:pPr>
-              <w:spacing w:line="240" w:lineRule="auto"/>
+              <w:spacing w:line="276" w:lineRule="auto"/>
               <w:rPr>
                 <w:rFonts w:cs="Times New Roman"/>
                 <w:bCs/>
@@ -12068,7 +14164,7 @@
           </w:tcPr>
           <w:p>
             <w:pPr>
-              <w:spacing w:line="240" w:lineRule="auto"/>
+              <w:spacing w:line="276" w:lineRule="auto"/>
               <w:rPr>
                 <w:rFonts w:cs="Times New Roman"/>
                 <w:b/>
@@ -12095,7 +14191,7 @@
           </w:tcPr>
           <w:p>
             <w:pPr>
-              <w:spacing w:line="240" w:lineRule="auto"/>
+              <w:spacing w:line="276" w:lineRule="auto"/>
               <w:rPr>
                 <w:rFonts w:cs="Times New Roman"/>
                 <w:bCs/>
@@ -12126,7 +14222,7 @@
           </w:tcPr>
           <w:p>
             <w:pPr>
-              <w:spacing w:line="240" w:lineRule="auto"/>
+              <w:spacing w:line="276" w:lineRule="auto"/>
               <w:rPr>
                 <w:rFonts w:cs="Times New Roman"/>
                 <w:b/>
@@ -12161,7 +14257,7 @@
           </w:tcPr>
           <w:p>
             <w:pPr>
-              <w:spacing w:line="240" w:lineRule="auto"/>
+              <w:spacing w:line="276" w:lineRule="auto"/>
               <w:rPr>
                 <w:rFonts w:cs="Times New Roman"/>
                 <w:b/>
@@ -12184,7 +14280,7 @@
           </w:tcPr>
           <w:p>
             <w:pPr>
-              <w:spacing w:line="240" w:lineRule="auto"/>
+              <w:spacing w:line="276" w:lineRule="auto"/>
               <w:rPr>
                 <w:rFonts w:cs="Times New Roman"/>
                 <w:b/>
@@ -12228,7 +14324,7 @@
           </w:tcPr>
           <w:p>
             <w:pPr>
-              <w:spacing w:line="240" w:lineRule="auto"/>
+              <w:spacing w:line="276" w:lineRule="auto"/>
               <w:rPr>
                 <w:rFonts w:cs="Times New Roman"/>
                 <w:b/>
@@ -12251,7 +14347,7 @@
           </w:tcPr>
           <w:p>
             <w:pPr>
-              <w:spacing w:line="240" w:lineRule="auto"/>
+              <w:spacing w:line="276" w:lineRule="auto"/>
               <w:rPr>
                 <w:rFonts w:cs="Times New Roman"/>
                 <w:b/>
@@ -12278,7 +14374,7 @@
           </w:tcPr>
           <w:p>
             <w:pPr>
-              <w:spacing w:line="240" w:lineRule="auto"/>
+              <w:spacing w:line="276" w:lineRule="auto"/>
               <w:rPr>
                 <w:rFonts w:cs="Times New Roman"/>
                 <w:b/>
@@ -12304,7 +14400,7 @@
           </w:tcPr>
           <w:p>
             <w:pPr>
-              <w:spacing w:line="240" w:lineRule="auto"/>
+              <w:spacing w:line="276" w:lineRule="auto"/>
               <w:rPr>
                 <w:rFonts w:cs="Times New Roman"/>
                 <w:b/>
@@ -12361,7 +14457,7 @@
           </w:tcPr>
           <w:p>
             <w:pPr>
-              <w:spacing w:line="240" w:lineRule="auto"/>
+              <w:spacing w:line="276" w:lineRule="auto"/>
               <w:rPr>
                 <w:rFonts w:cs="Times New Roman"/>
                 <w:sz w:val="20"/>
@@ -12393,7 +14489,7 @@
           </w:tcPr>
           <w:p>
             <w:pPr>
-              <w:spacing w:line="240" w:lineRule="auto"/>
+              <w:spacing w:line="276" w:lineRule="auto"/>
               <w:jc w:val="left"/>
               <w:rPr>
                 <w:rFonts w:cs="Times New Roman"/>
@@ -12425,7 +14521,7 @@
           </w:tcPr>
           <w:p>
             <w:pPr>
-              <w:spacing w:line="240" w:lineRule="auto"/>
+              <w:spacing w:line="276" w:lineRule="auto"/>
               <w:rPr>
                 <w:rFonts w:cs="Times New Roman"/>
                 <w:sz w:val="20"/>
@@ -12465,7 +14561,7 @@
           <w:p>
             <w:pPr>
               <w:keepNext/>
-              <w:spacing w:line="240" w:lineRule="auto"/>
+              <w:spacing w:line="276" w:lineRule="auto"/>
               <w:jc w:val="left"/>
               <w:rPr>
                 <w:rFonts w:cs="Times New Roman"/>
@@ -12493,7 +14589,7 @@
           <w:p>
             <w:pPr>
               <w:keepNext/>
-              <w:spacing w:line="240" w:lineRule="auto"/>
+              <w:spacing w:line="276" w:lineRule="auto"/>
               <w:jc w:val="left"/>
               <w:rPr>
                 <w:rFonts w:cs="Times New Roman"/>
@@ -12526,7 +14622,7 @@
           <w:p>
             <w:pPr>
               <w:keepNext/>
-              <w:spacing w:line="240" w:lineRule="auto"/>
+              <w:spacing w:line="276" w:lineRule="auto"/>
               <w:jc w:val="left"/>
               <w:rPr>
                 <w:rFonts w:cs="Times New Roman"/>
@@ -12554,7 +14650,7 @@
           <w:p>
             <w:pPr>
               <w:keepNext/>
-              <w:spacing w:line="240" w:lineRule="auto"/>
+              <w:spacing w:line="276" w:lineRule="auto"/>
               <w:jc w:val="left"/>
               <w:rPr>
                 <w:rFonts w:cs="Times New Roman"/>
@@ -13288,10 +15384,10 @@
     <w:p/>
     <w:p/>
     <w:sectPr>
-      <w:headerReference w:type="default" r:id="rId13"/>
-      <w:footerReference w:type="default" r:id="rId14"/>
-      <w:headerReference w:type="first" r:id="rId15"/>
-      <w:footerReference w:type="first" r:id="rId16"/>
+      <w:headerReference w:type="default" r:id="rId14"/>
+      <w:footerReference w:type="default" r:id="rId15"/>
+      <w:headerReference w:type="first" r:id="rId16"/>
+      <w:footerReference w:type="first" r:id="rId17"/>
       <w:pgSz w:w="11906" w:h="16838"/>
       <w:pgMar w:top="1417" w:right="1417" w:bottom="1417" w:left="1417" w:header="708" w:footer="708" w:gutter="0"/>
       <w:cols w:space="708"/>
@@ -13369,7 +15465,7 @@
             <w:rPr>
               <w:noProof/>
             </w:rPr>
-            <w:t>18</w:t>
+            <w:t>21</w:t>
           </w:r>
         </w:fldSimple>
         <w:r>
@@ -13547,7 +15643,7 @@
         <w:rFonts w:cs="Times New Roman"/>
         <w:b/>
       </w:rPr>
-      <w:t>Technická dokumentácia k projektu</w:t>
+      <w:t>Technická dokumentácia projektu</w:t>
     </w:r>
   </w:p>
   <w:p>
@@ -13694,7 +15790,13 @@
       <w:rPr>
         <w:sz w:val="22"/>
       </w:rPr>
-      <w:t>Fakulta informatiky a informačných technológii</w:t>
+      <w:t>Fakulta inform</w:t>
+    </w:r>
+    <w:r>
+      <w:rPr>
+        <w:sz w:val="22"/>
+      </w:rPr>
+      <w:t>atiky a informačných technológií</w:t>
     </w:r>
   </w:p>
 </w:hdr>
@@ -15830,6 +17932,268 @@
     </w:lvl>
   </w:abstractNum>
   <w:abstractNum w:abstractNumId="15">
+    <w:nsid w:val="6A3659EC"/>
+    <w:multiLevelType w:val="hybridMultilevel"/>
+    <w:tmpl w:val="13E491DE"/>
+    <w:lvl w:ilvl="0" w:tplc="041B0001">
+      <w:start w:val="1"/>
+      <w:numFmt w:val="bullet"/>
+      <w:lvlText w:val=""/>
+      <w:lvlJc w:val="left"/>
+      <w:pPr>
+        <w:ind w:left="720" w:hanging="360"/>
+      </w:pPr>
+      <w:rPr>
+        <w:rFonts w:ascii="Symbol" w:hAnsi="Symbol" w:hint="default"/>
+      </w:rPr>
+    </w:lvl>
+    <w:lvl w:ilvl="1" w:tplc="041B0003" w:tentative="1">
+      <w:start w:val="1"/>
+      <w:numFmt w:val="bullet"/>
+      <w:lvlText w:val="o"/>
+      <w:lvlJc w:val="left"/>
+      <w:pPr>
+        <w:ind w:left="1440" w:hanging="360"/>
+      </w:pPr>
+      <w:rPr>
+        <w:rFonts w:ascii="Courier New" w:hAnsi="Courier New" w:cs="Courier New" w:hint="default"/>
+      </w:rPr>
+    </w:lvl>
+    <w:lvl w:ilvl="2" w:tplc="041B0005" w:tentative="1">
+      <w:start w:val="1"/>
+      <w:numFmt w:val="bullet"/>
+      <w:lvlText w:val=""/>
+      <w:lvlJc w:val="left"/>
+      <w:pPr>
+        <w:ind w:left="2160" w:hanging="360"/>
+      </w:pPr>
+      <w:rPr>
+        <w:rFonts w:ascii="Wingdings" w:hAnsi="Wingdings" w:hint="default"/>
+      </w:rPr>
+    </w:lvl>
+    <w:lvl w:ilvl="3" w:tplc="041B0001" w:tentative="1">
+      <w:start w:val="1"/>
+      <w:numFmt w:val="bullet"/>
+      <w:lvlText w:val=""/>
+      <w:lvlJc w:val="left"/>
+      <w:pPr>
+        <w:ind w:left="2880" w:hanging="360"/>
+      </w:pPr>
+      <w:rPr>
+        <w:rFonts w:ascii="Symbol" w:hAnsi="Symbol" w:hint="default"/>
+      </w:rPr>
+    </w:lvl>
+    <w:lvl w:ilvl="4" w:tplc="041B0003" w:tentative="1">
+      <w:start w:val="1"/>
+      <w:numFmt w:val="bullet"/>
+      <w:lvlText w:val="o"/>
+      <w:lvlJc w:val="left"/>
+      <w:pPr>
+        <w:ind w:left="3600" w:hanging="360"/>
+      </w:pPr>
+      <w:rPr>
+        <w:rFonts w:ascii="Courier New" w:hAnsi="Courier New" w:cs="Courier New" w:hint="default"/>
+      </w:rPr>
+    </w:lvl>
+    <w:lvl w:ilvl="5" w:tplc="041B0005" w:tentative="1">
+      <w:start w:val="1"/>
+      <w:numFmt w:val="bullet"/>
+      <w:lvlText w:val=""/>
+      <w:lvlJc w:val="left"/>
+      <w:pPr>
+        <w:ind w:left="4320" w:hanging="360"/>
+      </w:pPr>
+      <w:rPr>
+        <w:rFonts w:ascii="Wingdings" w:hAnsi="Wingdings" w:hint="default"/>
+      </w:rPr>
+    </w:lvl>
+    <w:lvl w:ilvl="6" w:tplc="041B0001" w:tentative="1">
+      <w:start w:val="1"/>
+      <w:numFmt w:val="bullet"/>
+      <w:lvlText w:val=""/>
+      <w:lvlJc w:val="left"/>
+      <w:pPr>
+        <w:ind w:left="5040" w:hanging="360"/>
+      </w:pPr>
+      <w:rPr>
+        <w:rFonts w:ascii="Symbol" w:hAnsi="Symbol" w:hint="default"/>
+      </w:rPr>
+    </w:lvl>
+    <w:lvl w:ilvl="7" w:tplc="041B0003" w:tentative="1">
+      <w:start w:val="1"/>
+      <w:numFmt w:val="bullet"/>
+      <w:lvlText w:val="o"/>
+      <w:lvlJc w:val="left"/>
+      <w:pPr>
+        <w:ind w:left="5760" w:hanging="360"/>
+      </w:pPr>
+      <w:rPr>
+        <w:rFonts w:ascii="Courier New" w:hAnsi="Courier New" w:cs="Courier New" w:hint="default"/>
+      </w:rPr>
+    </w:lvl>
+    <w:lvl w:ilvl="8" w:tplc="041B0005" w:tentative="1">
+      <w:start w:val="1"/>
+      <w:numFmt w:val="bullet"/>
+      <w:lvlText w:val=""/>
+      <w:lvlJc w:val="left"/>
+      <w:pPr>
+        <w:ind w:left="6480" w:hanging="360"/>
+      </w:pPr>
+      <w:rPr>
+        <w:rFonts w:ascii="Wingdings" w:hAnsi="Wingdings" w:hint="default"/>
+      </w:rPr>
+    </w:lvl>
+  </w:abstractNum>
+  <w:abstractNum w:abstractNumId="16">
+    <w:nsid w:val="7D713AEB"/>
+    <w:multiLevelType w:val="multilevel"/>
+    <w:tmpl w:val="FAF08A52"/>
+    <w:lvl w:ilvl="0">
+      <w:start w:val="1"/>
+      <w:numFmt w:val="bullet"/>
+      <w:lvlText w:val=""/>
+      <w:lvlJc w:val="left"/>
+      <w:pPr>
+        <w:tabs>
+          <w:tab w:val="num" w:pos="720"/>
+        </w:tabs>
+        <w:ind w:left="720" w:hanging="360"/>
+      </w:pPr>
+      <w:rPr>
+        <w:rFonts w:ascii="Symbol" w:hAnsi="Symbol" w:hint="default"/>
+        <w:sz w:val="20"/>
+      </w:rPr>
+    </w:lvl>
+    <w:lvl w:ilvl="1" w:tentative="1">
+      <w:start w:val="1"/>
+      <w:numFmt w:val="bullet"/>
+      <w:lvlText w:val="o"/>
+      <w:lvlJc w:val="left"/>
+      <w:pPr>
+        <w:tabs>
+          <w:tab w:val="num" w:pos="1440"/>
+        </w:tabs>
+        <w:ind w:left="1440" w:hanging="360"/>
+      </w:pPr>
+      <w:rPr>
+        <w:rFonts w:ascii="Courier New" w:hAnsi="Courier New" w:hint="default"/>
+        <w:sz w:val="20"/>
+      </w:rPr>
+    </w:lvl>
+    <w:lvl w:ilvl="2" w:tentative="1">
+      <w:start w:val="1"/>
+      <w:numFmt w:val="bullet"/>
+      <w:lvlText w:val=""/>
+      <w:lvlJc w:val="left"/>
+      <w:pPr>
+        <w:tabs>
+          <w:tab w:val="num" w:pos="2160"/>
+        </w:tabs>
+        <w:ind w:left="2160" w:hanging="360"/>
+      </w:pPr>
+      <w:rPr>
+        <w:rFonts w:ascii="Wingdings" w:hAnsi="Wingdings" w:hint="default"/>
+        <w:sz w:val="20"/>
+      </w:rPr>
+    </w:lvl>
+    <w:lvl w:ilvl="3" w:tentative="1">
+      <w:start w:val="1"/>
+      <w:numFmt w:val="bullet"/>
+      <w:lvlText w:val=""/>
+      <w:lvlJc w:val="left"/>
+      <w:pPr>
+        <w:tabs>
+          <w:tab w:val="num" w:pos="2880"/>
+        </w:tabs>
+        <w:ind w:left="2880" w:hanging="360"/>
+      </w:pPr>
+      <w:rPr>
+        <w:rFonts w:ascii="Wingdings" w:hAnsi="Wingdings" w:hint="default"/>
+        <w:sz w:val="20"/>
+      </w:rPr>
+    </w:lvl>
+    <w:lvl w:ilvl="4" w:tentative="1">
+      <w:start w:val="1"/>
+      <w:numFmt w:val="bullet"/>
+      <w:lvlText w:val=""/>
+      <w:lvlJc w:val="left"/>
+      <w:pPr>
+        <w:tabs>
+          <w:tab w:val="num" w:pos="3600"/>
+        </w:tabs>
+        <w:ind w:left="3600" w:hanging="360"/>
+      </w:pPr>
+      <w:rPr>
+        <w:rFonts w:ascii="Wingdings" w:hAnsi="Wingdings" w:hint="default"/>
+        <w:sz w:val="20"/>
+      </w:rPr>
+    </w:lvl>
+    <w:lvl w:ilvl="5" w:tentative="1">
+      <w:start w:val="1"/>
+      <w:numFmt w:val="bullet"/>
+      <w:lvlText w:val=""/>
+      <w:lvlJc w:val="left"/>
+      <w:pPr>
+        <w:tabs>
+          <w:tab w:val="num" w:pos="4320"/>
+        </w:tabs>
+        <w:ind w:left="4320" w:hanging="360"/>
+      </w:pPr>
+      <w:rPr>
+        <w:rFonts w:ascii="Wingdings" w:hAnsi="Wingdings" w:hint="default"/>
+        <w:sz w:val="20"/>
+      </w:rPr>
+    </w:lvl>
+    <w:lvl w:ilvl="6" w:tentative="1">
+      <w:start w:val="1"/>
+      <w:numFmt w:val="bullet"/>
+      <w:lvlText w:val=""/>
+      <w:lvlJc w:val="left"/>
+      <w:pPr>
+        <w:tabs>
+          <w:tab w:val="num" w:pos="5040"/>
+        </w:tabs>
+        <w:ind w:left="5040" w:hanging="360"/>
+      </w:pPr>
+      <w:rPr>
+        <w:rFonts w:ascii="Wingdings" w:hAnsi="Wingdings" w:hint="default"/>
+        <w:sz w:val="20"/>
+      </w:rPr>
+    </w:lvl>
+    <w:lvl w:ilvl="7" w:tentative="1">
+      <w:start w:val="1"/>
+      <w:numFmt w:val="bullet"/>
+      <w:lvlText w:val=""/>
+      <w:lvlJc w:val="left"/>
+      <w:pPr>
+        <w:tabs>
+          <w:tab w:val="num" w:pos="5760"/>
+        </w:tabs>
+        <w:ind w:left="5760" w:hanging="360"/>
+      </w:pPr>
+      <w:rPr>
+        <w:rFonts w:ascii="Wingdings" w:hAnsi="Wingdings" w:hint="default"/>
+        <w:sz w:val="20"/>
+      </w:rPr>
+    </w:lvl>
+    <w:lvl w:ilvl="8" w:tentative="1">
+      <w:start w:val="1"/>
+      <w:numFmt w:val="bullet"/>
+      <w:lvlText w:val=""/>
+      <w:lvlJc w:val="left"/>
+      <w:pPr>
+        <w:tabs>
+          <w:tab w:val="num" w:pos="6480"/>
+        </w:tabs>
+        <w:ind w:left="6480" w:hanging="360"/>
+      </w:pPr>
+      <w:rPr>
+        <w:rFonts w:ascii="Wingdings" w:hAnsi="Wingdings" w:hint="default"/>
+        <w:sz w:val="20"/>
+      </w:rPr>
+    </w:lvl>
+  </w:abstractNum>
+  <w:abstractNum w:abstractNumId="17">
     <w:nsid w:val="7DAA29C1"/>
     <w:multiLevelType w:val="multilevel"/>
     <w:tmpl w:val="29A87EAC"/>
@@ -15955,7 +18319,7 @@
     <w:abstractNumId w:val="13"/>
   </w:num>
   <w:num w:numId="5">
-    <w:abstractNumId w:val="15"/>
+    <w:abstractNumId w:val="17"/>
   </w:num>
   <w:num w:numId="6">
     <w:abstractNumId w:val="4"/>
@@ -15989,6 +18353,12 @@
   </w:num>
   <w:num w:numId="16">
     <w:abstractNumId w:val="11"/>
+  </w:num>
+  <w:num w:numId="17">
+    <w:abstractNumId w:val="15"/>
+  </w:num>
+  <w:num w:numId="18">
+    <w:abstractNumId w:val="16"/>
   </w:num>
 </w:numbering>
 </file>
@@ -16235,7 +18605,6 @@
     <w:next w:val="Normlny"/>
     <w:link w:val="Nadpis4Char"/>
     <w:uiPriority w:val="9"/>
-    <w:semiHidden/>
     <w:unhideWhenUsed/>
     <w:qFormat/>
     <w:rsid w:val="005D3674"/>
@@ -16539,7 +18908,6 @@
     <w:basedOn w:val="Predvolenpsmoodseku"/>
     <w:link w:val="Nadpis4"/>
     <w:uiPriority w:val="9"/>
-    <w:semiHidden/>
     <w:rsid w:val="005D3674"/>
     <w:rPr>
       <w:rFonts w:ascii="Times New Roman" w:eastAsiaTheme="majorEastAsia" w:hAnsi="Times New Roman" w:cstheme="majorBidi"/>
@@ -16986,7 +19354,7 @@
 </file>
 
 <file path=customXml/itemProps1.xml><?xml version="1.0" encoding="utf-8"?>
-<ds:datastoreItem xmlns:ds="http://schemas.openxmlformats.org/officeDocument/2006/customXml" ds:itemID="{BA42FAE1-B248-41BA-B84D-17709D026621}">
+<ds:datastoreItem xmlns:ds="http://schemas.openxmlformats.org/officeDocument/2006/customXml" ds:itemID="{C79DC206-216B-46C7-B194-F25138B02F63}">
   <ds:schemaRefs>
     <ds:schemaRef ds:uri="http://schemas.openxmlformats.org/officeDocument/2006/bibliography"/>
   </ds:schemaRefs>

</xml_diff>

<commit_message>
Uprava pomenovania suborov. Uprava technickej dokumentacie a riadenia.
Signed-off-by: xtursky <xtursky@gmail.com>
</commit_message>
<xml_diff>
--- a/Dokumentacie/Technicka doc/Technicka dokumentacia_1.0.docx
+++ b/Dokumentacie/Technicka doc/Technicka dokumentacia_1.0.docx
@@ -3510,49 +3510,7 @@
         <w:rPr>
           <w:color w:val="4F6228" w:themeColor="accent3" w:themeShade="80"/>
         </w:rPr>
-        <w:t>editorov (</w:t>
-      </w:r>
-      <w:proofErr w:type="spellStart"/>
-      <w:r>
-        <w:rPr>
-          <w:color w:val="4F6228" w:themeColor="accent3" w:themeShade="80"/>
-        </w:rPr>
-        <w:t>Scite</w:t>
-      </w:r>
-      <w:proofErr w:type="spellEnd"/>
-      <w:r>
-        <w:rPr>
-          <w:color w:val="4F6228" w:themeColor="accent3" w:themeShade="80"/>
-        </w:rPr>
-        <w:t xml:space="preserve">, </w:t>
-      </w:r>
-      <w:proofErr w:type="spellStart"/>
-      <w:r>
-        <w:rPr>
-          <w:color w:val="4F6228" w:themeColor="accent3" w:themeShade="80"/>
-        </w:rPr>
-        <w:t>JuffEed</w:t>
-      </w:r>
-      <w:proofErr w:type="spellEnd"/>
-      <w:r>
-        <w:rPr>
-          <w:color w:val="4F6228" w:themeColor="accent3" w:themeShade="80"/>
-        </w:rPr>
-        <w:t xml:space="preserve"> </w:t>
-      </w:r>
-      <w:proofErr w:type="spellStart"/>
-      <w:r>
-        <w:rPr>
-          <w:color w:val="4F6228" w:themeColor="accent3" w:themeShade="80"/>
-        </w:rPr>
-        <w:t>etc</w:t>
-      </w:r>
-      <w:proofErr w:type="spellEnd"/>
-      <w:r>
-        <w:rPr>
-          <w:color w:val="4F6228" w:themeColor="accent3" w:themeShade="80"/>
-        </w:rPr>
-        <w:t xml:space="preserve">.) </w:t>
+        <w:t xml:space="preserve">editorov (Scite, JuffEed etc.) </w:t>
       </w:r>
       <w:r>
         <w:rPr>
@@ -3772,13 +3730,8 @@
       <w:r>
         <w:t xml:space="preserve">novšia </w:t>
       </w:r>
-      <w:proofErr w:type="spellStart"/>
-      <w:r>
-        <w:t>LuaJit</w:t>
-      </w:r>
-      <w:proofErr w:type="spellEnd"/>
-      <w:r>
-        <w:t xml:space="preserve"> </w:t>
+      <w:r>
+        <w:t xml:space="preserve">LuaJit </w:t>
       </w:r>
       <w:r>
         <w:t>verzia</w:t>
@@ -3816,15 +3769,7 @@
         </w:numPr>
       </w:pPr>
       <w:r>
-        <w:t xml:space="preserve">pri otvorení napr. </w:t>
-      </w:r>
-      <w:proofErr w:type="spellStart"/>
-      <w:r>
-        <w:t>Analyzer.cpp</w:t>
-      </w:r>
-      <w:proofErr w:type="spellEnd"/>
-      <w:r>
-        <w:t xml:space="preserve"> nevyrobí správne bloky častí súboru, všetko brané ako samostatný riadok</w:t>
+        <w:t>pri otvorení napr. Analyzer.cpp nevyrobí správne bloky častí súboru, všetko brané ako samostatný riadok</w:t>
       </w:r>
     </w:p>
     <w:p>
@@ -3927,35 +3872,7 @@
         <w:rPr>
           <w:i/>
         </w:rPr>
-        <w:t>„</w:t>
-      </w:r>
-      <w:proofErr w:type="spellStart"/>
-      <w:r>
-        <w:rPr>
-          <w:i/>
-        </w:rPr>
-        <w:t>Edit</w:t>
-      </w:r>
-      <w:proofErr w:type="spellEnd"/>
-      <w:r>
-        <w:rPr>
-          <w:i/>
-        </w:rPr>
-        <w:t xml:space="preserve"> </w:t>
-      </w:r>
-      <w:proofErr w:type="spellStart"/>
-      <w:r>
-        <w:rPr>
-          <w:i/>
-        </w:rPr>
-        <w:t>plain</w:t>
-      </w:r>
-      <w:proofErr w:type="spellEnd"/>
-      <w:r>
-        <w:rPr>
-          <w:i/>
-        </w:rPr>
-        <w:t xml:space="preserve"> text“ </w:t>
+        <w:t xml:space="preserve">„Edit plain text“ </w:t>
       </w:r>
       <w:r>
         <w:t>pre úpravu</w:t>
@@ -3991,15 +3908,7 @@
         </w:numPr>
       </w:pPr>
       <w:r>
-        <w:t xml:space="preserve">v súbore </w:t>
-      </w:r>
-      <w:proofErr w:type="spellStart"/>
-      <w:r>
-        <w:t>text_item.cpp</w:t>
-      </w:r>
-      <w:proofErr w:type="spellEnd"/>
-      <w:r>
-        <w:t xml:space="preserve"> implementovaný pohyb medzi blokmi po stlačení kláves</w:t>
+        <w:t>v súbore text_item.cpp implementovaný pohyb medzi blokmi po stlačení kláves</w:t>
       </w:r>
     </w:p>
     <w:p>
@@ -4011,15 +3920,7 @@
         </w:numPr>
       </w:pPr>
       <w:r>
-        <w:t xml:space="preserve">samostatné </w:t>
-      </w:r>
-      <w:proofErr w:type="spellStart"/>
-      <w:r>
-        <w:t>zoomovanie</w:t>
-      </w:r>
-      <w:proofErr w:type="spellEnd"/>
-      <w:r>
-        <w:t xml:space="preserve"> každého otvoreného súboru nehľadiac na tie ostatné</w:t>
+        <w:t>samostatné zoomovanie každého otvoreného súboru nehľadiac na tie ostatné</w:t>
       </w:r>
     </w:p>
     <w:p>
@@ -4084,15 +3985,7 @@
         <w:t>nejaké už sú implementované</w:t>
       </w:r>
       <w:r>
-        <w:t xml:space="preserve"> (v Menu -&gt; </w:t>
-      </w:r>
-      <w:proofErr w:type="spellStart"/>
-      <w:r>
-        <w:t>File</w:t>
-      </w:r>
-      <w:proofErr w:type="spellEnd"/>
-      <w:r>
-        <w:t xml:space="preserve"> sa dajú vidieť)</w:t>
+        <w:t xml:space="preserve"> (v Menu -&gt; File sa dajú vidieť)</w:t>
       </w:r>
     </w:p>
     <w:p>
@@ -4104,15 +3997,7 @@
         </w:numPr>
       </w:pPr>
       <w:r>
-        <w:t> priamo na začiatku v súbore </w:t>
-      </w:r>
-      <w:proofErr w:type="spellStart"/>
-      <w:r>
-        <w:t>main_window.cpp</w:t>
-      </w:r>
-      <w:proofErr w:type="spellEnd"/>
-      <w:r>
-        <w:t xml:space="preserve"> sa priraďujú skratky k akciám</w:t>
+        <w:t> priamo na začiatku v súbore main_window.cpp sa priraďujú skratky k akciám</w:t>
       </w:r>
     </w:p>
     <w:p>
@@ -4124,31 +4009,7 @@
         </w:numPr>
       </w:pPr>
       <w:r>
-        <w:t xml:space="preserve">chýba možnosť </w:t>
-      </w:r>
-      <w:proofErr w:type="spellStart"/>
-      <w:r>
-        <w:t>Undo</w:t>
-      </w:r>
-      <w:proofErr w:type="spellEnd"/>
-      <w:r>
-        <w:t xml:space="preserve">, </w:t>
-      </w:r>
-      <w:proofErr w:type="spellStart"/>
-      <w:r>
-        <w:t>Redo</w:t>
-      </w:r>
-      <w:proofErr w:type="spellEnd"/>
-      <w:r>
-        <w:t xml:space="preserve">, </w:t>
-      </w:r>
-      <w:proofErr w:type="spellStart"/>
-      <w:r>
-        <w:t>Copy</w:t>
-      </w:r>
-      <w:proofErr w:type="spellEnd"/>
-      <w:r>
-        <w:t>, Paste</w:t>
+        <w:t>chýba možnosť Undo, Redo, Copy, Paste</w:t>
       </w:r>
     </w:p>
     <w:p>
@@ -4160,15 +4021,7 @@
         </w:numPr>
       </w:pPr>
       <w:r>
-        <w:t xml:space="preserve">len cez kontextovú ponuku cez pravé </w:t>
-      </w:r>
-      <w:proofErr w:type="spellStart"/>
-      <w:r>
-        <w:t>tlačítko</w:t>
-      </w:r>
-      <w:proofErr w:type="spellEnd"/>
-      <w:r>
-        <w:t xml:space="preserve"> je možná</w:t>
+        <w:t>len cez kontextovú ponuku cez pravé tlačítko je možná</w:t>
       </w:r>
     </w:p>
     <w:p>
@@ -4255,21 +4108,8 @@
         </w:numPr>
       </w:pPr>
       <w:r>
-        <w:t xml:space="preserve">lupa nie je </w:t>
-      </w:r>
-      <w:proofErr w:type="spellStart"/>
-      <w:r>
-        <w:t>klikateľné</w:t>
-      </w:r>
-      <w:proofErr w:type="spellEnd"/>
-      <w:r>
-        <w:t xml:space="preserve"> </w:t>
-      </w:r>
-      <w:proofErr w:type="spellStart"/>
-      <w:r>
-        <w:t>tlačítko</w:t>
-      </w:r>
-      <w:proofErr w:type="spellEnd"/>
+        <w:t>lupa nie je klikateľné tlačítko</w:t>
+      </w:r>
     </w:p>
     <w:p>
       <w:pPr>
@@ -4280,15 +4120,7 @@
         </w:numPr>
       </w:pPr>
       <w:r>
-        <w:t>naraz otvorená len jedna pracovná plocha (</w:t>
-      </w:r>
-      <w:proofErr w:type="spellStart"/>
-      <w:r>
-        <w:t>workspace</w:t>
-      </w:r>
-      <w:proofErr w:type="spellEnd"/>
-      <w:r>
-        <w:t>)</w:t>
+        <w:t>naraz otvorená len jedna pracovná plocha (workspace)</w:t>
       </w:r>
     </w:p>
     <w:p>
@@ -4303,40 +4135,16 @@
         <w:t>triedu</w:t>
       </w:r>
       <w:r>
+        <w:t xml:space="preserve"> BlockGroup je v budúcnosti možné využiť na paralelné</w:t>
+      </w:r>
+      <w:r>
         <w:t xml:space="preserve"> </w:t>
       </w:r>
-      <w:proofErr w:type="spellStart"/>
-      <w:r>
-        <w:t>BlockGroup</w:t>
-      </w:r>
-      <w:proofErr w:type="spellEnd"/>
-      <w:r>
-        <w:t xml:space="preserve"> je v budúcnosti možné využiť na paralelné</w:t>
-      </w:r>
-      <w:r>
-        <w:t xml:space="preserve"> </w:t>
-      </w:r>
-      <w:r>
-        <w:t>zobrazenie viacerých hierarchií (</w:t>
-      </w:r>
-      <w:proofErr w:type="spellStart"/>
-      <w:r>
-        <w:t>BlockGr</w:t>
-      </w:r>
-      <w:r>
-        <w:t>oup</w:t>
-      </w:r>
-      <w:proofErr w:type="spellEnd"/>
-      <w:r>
-        <w:t>) na jednej scéne (</w:t>
-      </w:r>
-      <w:proofErr w:type="spellStart"/>
-      <w:r>
-        <w:t>DocScene</w:t>
-      </w:r>
-      <w:proofErr w:type="spellEnd"/>
-      <w:r>
-        <w:t>) – viacero pracovných plôch</w:t>
+      <w:r>
+        <w:t>zobrazenie viacerých hierarchií (BlockGr</w:t>
+      </w:r>
+      <w:r>
+        <w:t>oup) na jednej scéne (DocScene) – viacero pracovných plôch</w:t>
       </w:r>
     </w:p>
     <w:p>
@@ -4360,23 +4168,7 @@
         </w:numPr>
       </w:pPr>
       <w:r>
-        <w:t>základná štruktúra menu pre prácu s textom a </w:t>
-      </w:r>
-      <w:proofErr w:type="spellStart"/>
-      <w:r>
-        <w:t>options</w:t>
-      </w:r>
-      <w:proofErr w:type="spellEnd"/>
-      <w:r>
-        <w:t xml:space="preserve"> je </w:t>
-      </w:r>
-      <w:proofErr w:type="spellStart"/>
-      <w:r>
-        <w:t>zakomentovaná</w:t>
-      </w:r>
-      <w:proofErr w:type="spellEnd"/>
-      <w:r>
-        <w:t xml:space="preserve"> a neimplementovaná</w:t>
+        <w:t>základná štruktúra menu pre prácu s textom a options je zakomentovaná a neimplementovaná</w:t>
       </w:r>
     </w:p>
     <w:p>
@@ -4580,15 +4372,7 @@
         <w:spacing w:after="0"/>
       </w:pPr>
       <w:r>
-        <w:t xml:space="preserve">funguje CTRL + Ľavé </w:t>
-      </w:r>
-      <w:proofErr w:type="spellStart"/>
-      <w:r>
-        <w:t>tlačítko</w:t>
-      </w:r>
-      <w:proofErr w:type="spellEnd"/>
-      <w:r>
-        <w:t xml:space="preserve"> myší = vytvorí na danom mieste nový ale len bežný blok (podobný ako ten pre komentár), pričom ho prepojí šípkou z miestom kde sa nachádzal kurzor</w:t>
+        <w:t>funguje CTRL + Ľavé tlačítko myší = vytvorí na danom mieste nový ale len bežný blok (podobný ako ten pre komentár), pričom ho prepojí šípkou z miestom kde sa nachádzal kurzor</w:t>
       </w:r>
     </w:p>
     <w:p>
@@ -4901,15 +4685,7 @@
         </w:numPr>
       </w:pPr>
       <w:r>
-        <w:t xml:space="preserve">ukladanie ako pôvodný súbor s komentármi, súbor bez komentárov, alebo ako PDF tlačiť (len </w:t>
-      </w:r>
-      <w:proofErr w:type="spellStart"/>
-      <w:r>
-        <w:t>printscreen</w:t>
-      </w:r>
-      <w:proofErr w:type="spellEnd"/>
-      <w:r>
-        <w:t xml:space="preserve"> v rámci ohraničenia pri tlači)</w:t>
+        <w:t>ukladanie ako pôvodný súbor s komentármi, súbor bez komentárov, alebo ako PDF tlačiť (len printscreen v rámci ohraničenia pri tlači)</w:t>
       </w:r>
     </w:p>
     <w:p>
@@ -4953,13 +4729,8 @@
         </w:numPr>
       </w:pPr>
       <w:r>
-        <w:t xml:space="preserve">analýza realizovaná v jazyku LUA za pomoci knižnice </w:t>
-      </w:r>
-      <w:proofErr w:type="spellStart"/>
-      <w:r>
-        <w:t>LPeg</w:t>
-      </w:r>
-      <w:proofErr w:type="spellEnd"/>
+        <w:t>analýza realizovaná v jazyku LUA za pomoci knižnice LPeg</w:t>
+      </w:r>
     </w:p>
     <w:p>
       <w:pPr>
@@ -4972,11 +4743,9 @@
       <w:r>
         <w:t xml:space="preserve">možnosť rozširovania o ďalšie gramatiky (načítavajú sa z priečinka </w:t>
       </w:r>
-      <w:proofErr w:type="spellStart"/>
       <w:r>
         <w:t>grammars</w:t>
       </w:r>
-      <w:proofErr w:type="spellEnd"/>
       <w:r>
         <w:t xml:space="preserve">) </w:t>
       </w:r>
@@ -5082,13 +4851,8 @@
         <w:t>základná gramatika</w:t>
       </w:r>
       <w:r>
-        <w:t xml:space="preserve"> </w:t>
-      </w:r>
-      <w:proofErr w:type="spellStart"/>
-      <w:r>
-        <w:t>default_grammar.lua</w:t>
-      </w:r>
-      <w:proofErr w:type="spellEnd"/>
+        <w:t xml:space="preserve"> default_grammar.lua</w:t>
+      </w:r>
     </w:p>
     <w:p>
       <w:pPr>
@@ -5189,21 +4953,11 @@
       </w:pPr>
       <w:bookmarkStart w:id="25" w:name="_Toc308464232"/>
       <w:bookmarkStart w:id="26" w:name="_Toc308465440"/>
-      <w:proofErr w:type="spellStart"/>
-      <w:r>
-        <w:t>Literate</w:t>
-      </w:r>
-      <w:proofErr w:type="spellEnd"/>
-      <w:r>
-        <w:t xml:space="preserve"> </w:t>
-      </w:r>
-      <w:proofErr w:type="spellStart"/>
-      <w:r>
-        <w:t>programming</w:t>
+      <w:r>
+        <w:t>Literate programming</w:t>
       </w:r>
       <w:bookmarkEnd w:id="25"/>
       <w:bookmarkEnd w:id="26"/>
-      <w:proofErr w:type="spellEnd"/>
     </w:p>
     <w:p>
       <w:pPr>
@@ -5295,25 +5049,15 @@
       <w:r>
         <w:t xml:space="preserve"> </w:t>
       </w:r>
-      <w:proofErr w:type="spellStart"/>
-      <w:r>
-        <w:t>Qt</w:t>
-      </w:r>
-      <w:proofErr w:type="spellEnd"/>
-      <w:r>
-        <w:t xml:space="preserve"> SDK</w:t>
+      <w:r>
+        <w:t>Qt SDK</w:t>
       </w:r>
       <w:r>
         <w:t>,</w:t>
       </w:r>
       <w:r>
-        <w:t xml:space="preserve"> </w:t>
-      </w:r>
-      <w:proofErr w:type="spellStart"/>
-      <w:r>
-        <w:t>Lua</w:t>
-      </w:r>
-      <w:proofErr w:type="spellEnd"/>
+        <w:t xml:space="preserve"> Lua</w:t>
+      </w:r>
       <w:r>
         <w:t xml:space="preserve"> a využitie RTF</w:t>
       </w:r>
@@ -5357,13 +5101,11 @@
       </w:pPr>
       <w:bookmarkStart w:id="29" w:name="_Toc308464234"/>
       <w:bookmarkStart w:id="30" w:name="_Toc308465442"/>
-      <w:proofErr w:type="spellStart"/>
       <w:r>
         <w:t>Qt</w:t>
       </w:r>
       <w:bookmarkEnd w:id="29"/>
       <w:bookmarkEnd w:id="30"/>
-      <w:proofErr w:type="spellEnd"/>
       <w:r>
         <w:t xml:space="preserve"> </w:t>
       </w:r>
@@ -5372,29 +5114,8 @@
       </w:r>
     </w:p>
     <w:p>
-      <w:proofErr w:type="spellStart"/>
-      <w:r>
-        <w:t>Qt</w:t>
-      </w:r>
-      <w:proofErr w:type="spellEnd"/>
-      <w:r>
-        <w:t xml:space="preserve"> je implementačný nástroj založený na jazyku C++. Je to technológia, pomocou ktorej je možné vyvíjať aplikácie pre rôzne platformy. </w:t>
-      </w:r>
-      <w:proofErr w:type="spellStart"/>
-      <w:r>
-        <w:t>Qt</w:t>
-      </w:r>
-      <w:proofErr w:type="spellEnd"/>
-      <w:r>
-        <w:t xml:space="preserve"> umožňuje vytvárať a jednoducho nasadzovať aplikácie pre počítače, mobilné telefóny, ale aj vnorené systémy (MP3prehrávače), bežiace pod operačnými systémami Windows, Linux, MAC OS, </w:t>
-      </w:r>
-      <w:proofErr w:type="spellStart"/>
-      <w:r>
-        <w:t>Symbian</w:t>
-      </w:r>
-      <w:proofErr w:type="spellEnd"/>
-      <w:r>
-        <w:t xml:space="preserve">. Multiplatformovosť je práve jedna z rozhodujúcich výhod, kvôli ktorým </w:t>
+      <w:r>
+        <w:t xml:space="preserve">Qt je implementačný nástroj založený na jazyku C++. Je to technológia, pomocou ktorej je možné vyvíjať aplikácie pre rôzne platformy. Qt umožňuje vytvárať a jednoducho nasadzovať aplikácie pre počítače, mobilné telefóny, ale aj vnorené systémy (MP3prehrávače), bežiace pod operačnými systémami Windows, Linux, MAC OS, Symbian. Multiplatformovosť je práve jedna z rozhodujúcich výhod, kvôli ktorým </w:t>
       </w:r>
       <w:r>
         <w:t xml:space="preserve">je </w:t>
@@ -5409,15 +5130,7 @@
         <w:t xml:space="preserve"> </w:t>
       </w:r>
       <w:r>
-        <w:t xml:space="preserve">pomocou tohto nástroja. </w:t>
-      </w:r>
-      <w:proofErr w:type="spellStart"/>
-      <w:r>
-        <w:t>Qt</w:t>
-      </w:r>
-      <w:proofErr w:type="spellEnd"/>
-      <w:r>
-        <w:t xml:space="preserve">  je v súčasnosti dostupn</w:t>
+        <w:t>pomocou tohto nástroja. Qt  je v súčasnosti dostupn</w:t>
       </w:r>
       <w:r>
         <w:t>é</w:t>
@@ -5440,45 +5153,13 @@
         <w:spacing w:after="0"/>
       </w:pPr>
       <w:r>
-        <w:t xml:space="preserve">Nástroj </w:t>
-      </w:r>
-      <w:proofErr w:type="spellStart"/>
-      <w:r>
-        <w:t>Qt</w:t>
-      </w:r>
-      <w:proofErr w:type="spellEnd"/>
-      <w:r>
-        <w:t xml:space="preserve"> ponúka okrem množstva tried a knižníc pre tvorbu GUI aplikácií aj vlastné</w:t>
+        <w:t>Nástroj Qt ponúka okrem množstva tried a knižníc pre tvorbu GUI aplikácií aj vlastné</w:t>
       </w:r>
       <w:r>
         <w:t xml:space="preserve"> </w:t>
       </w:r>
       <w:r>
-        <w:t xml:space="preserve">vývojové prostredie </w:t>
-      </w:r>
-      <w:proofErr w:type="spellStart"/>
-      <w:r>
-        <w:t>Qt</w:t>
-      </w:r>
-      <w:proofErr w:type="spellEnd"/>
-      <w:r>
-        <w:t xml:space="preserve"> </w:t>
-      </w:r>
-      <w:proofErr w:type="spellStart"/>
-      <w:r>
-        <w:t>Creator</w:t>
-      </w:r>
-      <w:proofErr w:type="spellEnd"/>
-      <w:r>
-        <w:t xml:space="preserve">. Uvažované možnosti práce s nástrojom </w:t>
-      </w:r>
-      <w:proofErr w:type="spellStart"/>
-      <w:r>
-        <w:t>Qt</w:t>
-      </w:r>
-      <w:proofErr w:type="spellEnd"/>
-      <w:r>
-        <w:t xml:space="preserve"> boli</w:t>
+        <w:t>vývojové prostredie Qt Creator. Uvažované možnosti práce s nástrojom Qt boli</w:t>
       </w:r>
       <w:r>
         <w:t xml:space="preserve"> </w:t>
@@ -5496,19 +5177,9 @@
         </w:numPr>
         <w:spacing w:after="0"/>
       </w:pPr>
-      <w:proofErr w:type="spellStart"/>
-      <w:r>
-        <w:t>Qt</w:t>
-      </w:r>
-      <w:proofErr w:type="spellEnd"/>
-      <w:r>
-        <w:t xml:space="preserve"> modul pre vývojové prostredie </w:t>
-      </w:r>
-      <w:proofErr w:type="spellStart"/>
-      <w:r>
-        <w:t>Eclipse</w:t>
-      </w:r>
-      <w:proofErr w:type="spellEnd"/>
+      <w:r>
+        <w:t>Qt modul pre vývojové prostredie Eclipse</w:t>
+      </w:r>
     </w:p>
     <w:p>
       <w:pPr>
@@ -5519,27 +5190,9 @@
         </w:numPr>
         <w:spacing w:after="0"/>
       </w:pPr>
-      <w:proofErr w:type="spellStart"/>
-      <w:r>
-        <w:t>Qt</w:t>
-      </w:r>
-      <w:proofErr w:type="spellEnd"/>
-      <w:r>
-        <w:t xml:space="preserve"> modul pre vývojové prostredie </w:t>
-      </w:r>
-      <w:proofErr w:type="spellStart"/>
-      <w:r>
-        <w:t>Visual</w:t>
-      </w:r>
-      <w:proofErr w:type="spellEnd"/>
-      <w:r>
-        <w:t xml:space="preserve"> </w:t>
-      </w:r>
-      <w:proofErr w:type="spellStart"/>
-      <w:r>
-        <w:t>Studio</w:t>
-      </w:r>
-      <w:proofErr w:type="spellEnd"/>
+      <w:r>
+        <w:t>Qt modul pre vývojové prostredie Visual Studio</w:t>
+      </w:r>
     </w:p>
     <w:p>
       <w:pPr>
@@ -5553,216 +5206,135 @@
         <w:t>I</w:t>
       </w:r>
       <w:r>
-        <w:t xml:space="preserve">ntegrované vývojové prostredie </w:t>
-      </w:r>
-      <w:proofErr w:type="spellStart"/>
-      <w:r>
-        <w:t>Qt</w:t>
-      </w:r>
-      <w:proofErr w:type="spellEnd"/>
+        <w:t>ntegrované vývojové prostredie Qt Creator</w:t>
+      </w:r>
+    </w:p>
+    <w:p>
+      <w:r>
+        <w:t>Rozhodli sme sa pre použitie prostredia Qt Creator</w:t>
+      </w:r>
+      <w:r>
+        <w:t>,</w:t>
+      </w:r>
       <w:r>
         <w:t xml:space="preserve"> </w:t>
       </w:r>
-      <w:proofErr w:type="spellStart"/>
-      <w:r>
-        <w:t>Creator</w:t>
-      </w:r>
-      <w:proofErr w:type="spellEnd"/>
-    </w:p>
-    <w:p>
-      <w:r>
-        <w:t xml:space="preserve">Rozhodli sme sa pre použitie prostredia </w:t>
-      </w:r>
-      <w:proofErr w:type="spellStart"/>
-      <w:r>
-        <w:t>Qt</w:t>
-      </w:r>
-      <w:proofErr w:type="spellEnd"/>
+      <w:r>
+        <w:t>keďže</w:t>
+      </w:r>
       <w:r>
         <w:t xml:space="preserve"> </w:t>
       </w:r>
-      <w:proofErr w:type="spellStart"/>
-      <w:r>
-        <w:t>Creator</w:t>
-      </w:r>
-      <w:proofErr w:type="spellEnd"/>
+      <w:r>
+        <w:t>poskytuje samostatné vývojové prostredie, čiže pre naše potreby</w:t>
+      </w:r>
+      <w:r>
+        <w:t xml:space="preserve"> </w:t>
+      </w:r>
+      <w:r>
+        <w:t>by malo byť</w:t>
+      </w:r>
+      <w:r>
+        <w:t xml:space="preserve"> ideálne</w:t>
+      </w:r>
       <w:r>
         <w:t>,</w:t>
       </w:r>
       <w:r>
+        <w:t xml:space="preserve"> a taktiež </w:t>
+      </w:r>
+      <w:r>
+        <w:t xml:space="preserve">integruje v sebe viacero novších technológií a prístupov, ktoré nám pomôžu pri vývoji. Napr. </w:t>
+      </w:r>
+      <w:r>
+        <w:t xml:space="preserve">obsahuje </w:t>
+      </w:r>
+      <w:r>
+        <w:t>novú technológiu Qt Quick.</w:t>
+      </w:r>
+    </w:p>
+    <w:p>
+      <w:pPr>
+        <w:pStyle w:val="Nadpis3"/>
+      </w:pPr>
+      <w:bookmarkStart w:id="31" w:name="_Toc308465443"/>
+      <w:r>
+        <w:t>Qt Quick</w:t>
+      </w:r>
+      <w:r>
+        <w:t xml:space="preserve"> a jazyk QML</w:t>
+      </w:r>
+      <w:bookmarkEnd w:id="31"/>
+    </w:p>
+    <w:p>
+      <w:r>
+        <w:t>Qt Qu</w:t>
+      </w:r>
+      <w:r>
+        <w:t>ick je nová technológia</w:t>
+      </w:r>
+      <w:r>
+        <w:t xml:space="preserve"> určená pre</w:t>
+      </w:r>
+      <w:r>
+        <w:t xml:space="preserve"> rýchle</w:t>
+      </w:r>
+      <w:r>
+        <w:t xml:space="preserve"> vytváranie </w:t>
+      </w:r>
+      <w:r>
+        <w:t>jednoduch</w:t>
+      </w:r>
+      <w:r>
+        <w:t xml:space="preserve">ých a </w:t>
+      </w:r>
+      <w:r>
+        <w:t>bohat</w:t>
+      </w:r>
+      <w:r>
+        <w:t>ých</w:t>
+      </w:r>
+      <w:r>
         <w:t xml:space="preserve"> </w:t>
       </w:r>
       <w:r>
-        <w:t>keďže</w:t>
+        <w:t>používateľských rozhraní</w:t>
       </w:r>
       <w:r>
         <w:t xml:space="preserve"> </w:t>
       </w:r>
       <w:r>
-        <w:t>poskytuje samostatné vývojové prostredie, čiže pre naše potreby</w:t>
+        <w:t>aplikácií pre rôzne platformy.</w:t>
+      </w:r>
+      <w:r>
+        <w:t xml:space="preserve"> Qt Quick obsahuje jazyk QML, ktorý je </w:t>
+      </w:r>
+      <w:r>
+        <w:t>navrhnut</w:t>
+      </w:r>
+      <w:r>
+        <w:t>ý</w:t>
       </w:r>
       <w:r>
         <w:t xml:space="preserve"> </w:t>
       </w:r>
       <w:r>
-        <w:t>by malo byť</w:t>
-      </w:r>
-      <w:r>
-        <w:t xml:space="preserve"> ideálne</w:t>
-      </w:r>
-      <w:r>
-        <w:t>,</w:t>
-      </w:r>
-      <w:r>
-        <w:t xml:space="preserve"> a taktiež </w:t>
-      </w:r>
-      <w:r>
-        <w:t xml:space="preserve">integruje v sebe viacero novších technológií a prístupov, ktoré nám pomôžu pri vývoji. Napr. </w:t>
-      </w:r>
-      <w:r>
-        <w:t xml:space="preserve">obsahuje </w:t>
-      </w:r>
-      <w:r>
-        <w:t xml:space="preserve">novú technológiu </w:t>
-      </w:r>
-      <w:proofErr w:type="spellStart"/>
-      <w:r>
-        <w:t>Qt</w:t>
-      </w:r>
-      <w:proofErr w:type="spellEnd"/>
-      <w:r>
-        <w:t xml:space="preserve"> </w:t>
-      </w:r>
-      <w:proofErr w:type="spellStart"/>
-      <w:r>
-        <w:t>Quick</w:t>
-      </w:r>
-      <w:proofErr w:type="spellEnd"/>
+        <w:t>vychádzajúc z</w:t>
+      </w:r>
+      <w:r>
+        <w:t xml:space="preserve"> jazykov HTML, CSS, JavaScript</w:t>
+      </w:r>
+      <w:r>
+        <w:t>, pričom spája</w:t>
+      </w:r>
+      <w:r>
+        <w:t xml:space="preserve"> ich výhody</w:t>
+      </w:r>
       <w:r>
         <w:t>.</w:t>
       </w:r>
     </w:p>
     <w:p>
-      <w:pPr>
-        <w:pStyle w:val="Nadpis3"/>
-      </w:pPr>
-      <w:bookmarkStart w:id="31" w:name="_Toc308465443"/>
-      <w:proofErr w:type="spellStart"/>
-      <w:r>
-        <w:t>Qt</w:t>
-      </w:r>
-      <w:proofErr w:type="spellEnd"/>
-      <w:r>
-        <w:t xml:space="preserve"> </w:t>
-      </w:r>
-      <w:proofErr w:type="spellStart"/>
-      <w:r>
-        <w:t>Quick</w:t>
-      </w:r>
-      <w:proofErr w:type="spellEnd"/>
-      <w:r>
-        <w:t xml:space="preserve"> a jazyk QML</w:t>
-      </w:r>
-      <w:bookmarkEnd w:id="31"/>
-    </w:p>
-    <w:p>
-      <w:proofErr w:type="spellStart"/>
-      <w:r>
-        <w:t>Qt</w:t>
-      </w:r>
-      <w:proofErr w:type="spellEnd"/>
-      <w:r>
-        <w:t xml:space="preserve"> </w:t>
-      </w:r>
-      <w:proofErr w:type="spellStart"/>
-      <w:r>
-        <w:t>Qu</w:t>
-      </w:r>
-      <w:r>
-        <w:t>ick</w:t>
-      </w:r>
-      <w:proofErr w:type="spellEnd"/>
-      <w:r>
-        <w:t xml:space="preserve"> je nová technológia</w:t>
-      </w:r>
-      <w:r>
-        <w:t xml:space="preserve"> určená pre</w:t>
-      </w:r>
-      <w:r>
-        <w:t xml:space="preserve"> rýchle</w:t>
-      </w:r>
-      <w:r>
-        <w:t xml:space="preserve"> vytváranie </w:t>
-      </w:r>
-      <w:r>
-        <w:t>jednoduch</w:t>
-      </w:r>
-      <w:r>
-        <w:t xml:space="preserve">ých a </w:t>
-      </w:r>
-      <w:r>
-        <w:t>bohat</w:t>
-      </w:r>
-      <w:r>
-        <w:t>ých</w:t>
-      </w:r>
-      <w:r>
-        <w:t xml:space="preserve"> </w:t>
-      </w:r>
-      <w:r>
-        <w:t>používateľských rozhraní</w:t>
-      </w:r>
-      <w:r>
-        <w:t xml:space="preserve"> </w:t>
-      </w:r>
-      <w:r>
-        <w:t>aplikácií pre rôzne platformy.</w:t>
-      </w:r>
-      <w:r>
-        <w:t xml:space="preserve"> </w:t>
-      </w:r>
-      <w:proofErr w:type="spellStart"/>
-      <w:r>
-        <w:t>Qt</w:t>
-      </w:r>
-      <w:proofErr w:type="spellEnd"/>
-      <w:r>
-        <w:t xml:space="preserve"> </w:t>
-      </w:r>
-      <w:proofErr w:type="spellStart"/>
-      <w:r>
-        <w:t>Quick</w:t>
-      </w:r>
-      <w:proofErr w:type="spellEnd"/>
-      <w:r>
-        <w:t xml:space="preserve"> obsahuje jazyk QML, ktorý je </w:t>
-      </w:r>
-      <w:r>
-        <w:t>navrhnut</w:t>
-      </w:r>
-      <w:r>
-        <w:t>ý</w:t>
-      </w:r>
-      <w:r>
-        <w:t xml:space="preserve"> </w:t>
-      </w:r>
-      <w:r>
-        <w:t>vychádzajúc z</w:t>
-      </w:r>
-      <w:r>
-        <w:t xml:space="preserve"> jazykov HTML, CSS, JavaScript</w:t>
-      </w:r>
-      <w:r>
-        <w:t>, pričom spája</w:t>
-      </w:r>
-      <w:r>
-        <w:t xml:space="preserve"> ich výhody</w:t>
-      </w:r>
-      <w:r>
-        <w:t>.</w:t>
-      </w:r>
-    </w:p>
-    <w:p>
       <w:r>
         <w:t>S použit</w:t>
       </w:r>
@@ -5770,23 +5342,7 @@
         <w:t>í</w:t>
       </w:r>
       <w:r>
-        <w:t xml:space="preserve">m technológie </w:t>
-      </w:r>
-      <w:proofErr w:type="spellStart"/>
-      <w:r>
-        <w:t>Qt</w:t>
-      </w:r>
-      <w:proofErr w:type="spellEnd"/>
-      <w:r>
-        <w:t xml:space="preserve"> </w:t>
-      </w:r>
-      <w:proofErr w:type="spellStart"/>
-      <w:r>
-        <w:t>Quick</w:t>
-      </w:r>
-      <w:proofErr w:type="spellEnd"/>
-      <w:r>
-        <w:t xml:space="preserve"> je možne aby dizajnér navrhol UI podľa </w:t>
+        <w:t xml:space="preserve">m technológie Qt Quick je možne aby dizajnér navrhol UI podľa </w:t>
       </w:r>
       <w:r>
         <w:t xml:space="preserve">vlastnej </w:t>
@@ -5872,141 +5428,71 @@
         </w:r>
       </w:fldSimple>
       <w:r>
-        <w:t xml:space="preserve"> Pracovný cyklus s použitým </w:t>
-      </w:r>
-      <w:proofErr w:type="spellStart"/>
-      <w:r>
-        <w:t>Qt</w:t>
-      </w:r>
-      <w:proofErr w:type="spellEnd"/>
+        <w:t xml:space="preserve"> Pracovný cyklus s použitým Qt Quick</w:t>
+      </w:r>
+    </w:p>
+    <w:p>
+      <w:r>
+        <w:t xml:space="preserve">Qt </w:t>
+      </w:r>
+      <w:r>
+        <w:t>Q</w:t>
+      </w:r>
+      <w:r>
+        <w:t>uick umo</w:t>
+      </w:r>
+      <w:r>
+        <w:t>žňuje vytvárať rôzne animácie</w:t>
+      </w:r>
+      <w:r>
+        <w:t>,</w:t>
+      </w:r>
+      <w:r>
+        <w:t xml:space="preserve"> ktor</w:t>
+      </w:r>
+      <w:r>
+        <w:t>é</w:t>
+      </w:r>
+      <w:r>
+        <w:t xml:space="preserve"> využíva</w:t>
+      </w:r>
+      <w:r>
+        <w:t>jú</w:t>
+      </w:r>
+      <w:r>
+        <w:t xml:space="preserve"> knižnicu OpenGL</w:t>
+      </w:r>
+      <w:r>
+        <w:t>.</w:t>
+      </w:r>
       <w:r>
         <w:t xml:space="preserve"> </w:t>
       </w:r>
-      <w:proofErr w:type="spellStart"/>
-      <w:r>
-        <w:t>Quick</w:t>
-      </w:r>
-      <w:proofErr w:type="spellEnd"/>
-    </w:p>
-    <w:p>
-      <w:proofErr w:type="spellStart"/>
-      <w:r>
-        <w:t>Qt</w:t>
-      </w:r>
-      <w:proofErr w:type="spellEnd"/>
+      <w:r>
+        <w:t>T</w:t>
+      </w:r>
+      <w:r>
+        <w:t>akisto umožňuje navrhnúť dizajn jednotlivých používateľských prvkov</w:t>
+      </w:r>
+      <w:r>
+        <w:t xml:space="preserve"> aplikácie ako napr. </w:t>
+      </w:r>
+      <w:r>
+        <w:t>tlačítka</w:t>
+      </w:r>
+      <w:r>
+        <w:t xml:space="preserve">  v grafických editoroch </w:t>
+      </w:r>
+      <w:r>
+        <w:t>Adobe Photoshop, Autodesk Maya, Gimp.</w:t>
+      </w:r>
       <w:r>
         <w:t xml:space="preserve"> </w:t>
       </w:r>
-      <w:proofErr w:type="spellStart"/>
-      <w:r>
-        <w:t>Q</w:t>
-      </w:r>
-      <w:r>
-        <w:t>uick</w:t>
-      </w:r>
-      <w:proofErr w:type="spellEnd"/>
-      <w:r>
-        <w:t xml:space="preserve"> umo</w:t>
-      </w:r>
-      <w:r>
-        <w:t>žňuje vytvárať rôzne animácie</w:t>
-      </w:r>
-      <w:r>
-        <w:t>,</w:t>
-      </w:r>
-      <w:r>
-        <w:t xml:space="preserve"> ktor</w:t>
-      </w:r>
-      <w:r>
-        <w:t>é</w:t>
-      </w:r>
-      <w:r>
-        <w:t xml:space="preserve"> využíva</w:t>
-      </w:r>
-      <w:r>
-        <w:t>jú</w:t>
-      </w:r>
-      <w:r>
-        <w:t xml:space="preserve"> knižnicu </w:t>
-      </w:r>
-      <w:proofErr w:type="spellStart"/>
-      <w:r>
-        <w:t>OpenGL</w:t>
-      </w:r>
-      <w:proofErr w:type="spellEnd"/>
-      <w:r>
-        <w:t>.</w:t>
-      </w:r>
-      <w:r>
-        <w:t xml:space="preserve"> </w:t>
-      </w:r>
-      <w:r>
-        <w:t>T</w:t>
-      </w:r>
-      <w:r>
-        <w:t>akisto umožňuje navrhnúť dizajn jednotlivých používateľských prvkov</w:t>
-      </w:r>
-      <w:r>
-        <w:t xml:space="preserve"> aplikácie ako napr. </w:t>
-      </w:r>
-      <w:proofErr w:type="spellStart"/>
-      <w:r>
-        <w:t>tlačítka</w:t>
-      </w:r>
-      <w:proofErr w:type="spellEnd"/>
-      <w:r>
-        <w:t xml:space="preserve">  v grafických editoroch </w:t>
-      </w:r>
-      <w:r>
-        <w:t xml:space="preserve">Adobe </w:t>
-      </w:r>
-      <w:proofErr w:type="spellStart"/>
-      <w:r>
-        <w:t>Photoshop</w:t>
-      </w:r>
-      <w:proofErr w:type="spellEnd"/>
-      <w:r>
-        <w:t xml:space="preserve">, </w:t>
-      </w:r>
-      <w:proofErr w:type="spellStart"/>
-      <w:r>
-        <w:t>Autodesk</w:t>
-      </w:r>
-      <w:proofErr w:type="spellEnd"/>
-      <w:r>
-        <w:t xml:space="preserve"> </w:t>
-      </w:r>
-      <w:proofErr w:type="spellStart"/>
-      <w:r>
-        <w:t>Maya</w:t>
-      </w:r>
-      <w:proofErr w:type="spellEnd"/>
-      <w:r>
-        <w:t xml:space="preserve">, </w:t>
-      </w:r>
-      <w:proofErr w:type="spellStart"/>
-      <w:r>
-        <w:t>Gimp</w:t>
-      </w:r>
-      <w:proofErr w:type="spellEnd"/>
-      <w:r>
-        <w:t>.</w:t>
-      </w:r>
-      <w:r>
-        <w:t xml:space="preserve"> </w:t>
-      </w:r>
-    </w:p>
-    <w:p>
-      <w:r>
-        <w:t xml:space="preserve">Jednoduchosť technológie </w:t>
-      </w:r>
-      <w:proofErr w:type="spellStart"/>
-      <w:r>
-        <w:t>Quick</w:t>
-      </w:r>
-      <w:proofErr w:type="spellEnd"/>
-      <w:r>
-        <w:t xml:space="preserve"> možno v</w:t>
+    </w:p>
+    <w:p>
+      <w:r>
+        <w:t>Jednoduchosť technológie Quick možno v</w:t>
       </w:r>
       <w:r>
         <w:t>idieť v rozdiele medzi definovan</w:t>
@@ -6018,23 +5504,10 @@
         <w:t>m</w:t>
       </w:r>
       <w:r>
-        <w:t xml:space="preserve"> jednoduchého </w:t>
-      </w:r>
-      <w:proofErr w:type="spellStart"/>
-      <w:r>
-        <w:t>tlačítka</w:t>
-      </w:r>
-      <w:proofErr w:type="spellEnd"/>
-      <w:r>
-        <w:t xml:space="preserve"> klasickým spôsobom cez </w:t>
-      </w:r>
-      <w:proofErr w:type="spellStart"/>
-      <w:r>
-        <w:t>actionscript</w:t>
-      </w:r>
-      <w:proofErr w:type="spellEnd"/>
-      <w:r>
-        <w:t xml:space="preserve"> a novým pomoco</w:t>
+        <w:t xml:space="preserve"> jednoduchého tlačítka</w:t>
+      </w:r>
+      <w:r>
+        <w:t xml:space="preserve"> klasickým spôsobom cez actionscript a novým pomoco</w:t>
       </w:r>
       <w:r>
         <w:t>u</w:t>
@@ -6050,34 +5523,24 @@
           <w:sz w:val="22"/>
         </w:rPr>
       </w:pPr>
-      <w:proofErr w:type="spellStart"/>
       <w:r>
         <w:rPr>
           <w:sz w:val="22"/>
         </w:rPr>
-        <w:t>Actionscript</w:t>
-      </w:r>
-      <w:proofErr w:type="spellEnd"/>
+        <w:t xml:space="preserve">Actionscript: </w:t>
+      </w:r>
+      <w:r>
+        <w:rPr>
+          <w:rStyle w:val="Siln"/>
+        </w:rPr>
+        <w:t>MenuButton</w:t>
+      </w:r>
       <w:r>
         <w:rPr>
           <w:sz w:val="22"/>
         </w:rPr>
-        <w:t xml:space="preserve">: </w:t>
-      </w:r>
-      <w:proofErr w:type="spellStart"/>
-      <w:r>
-        <w:rPr>
-          <w:rStyle w:val="Siln"/>
-        </w:rPr>
-        <w:t>MenuButton</w:t>
-      </w:r>
-      <w:r>
-        <w:rPr>
-          <w:sz w:val="22"/>
-        </w:rPr>
         <w:t>.as</w:t>
       </w:r>
-      <w:proofErr w:type="spellEnd"/>
     </w:p>
     <w:p>
       <w:pPr>
@@ -6092,82 +5555,25 @@
           <w:sz w:val="20"/>
         </w:rPr>
       </w:pPr>
-      <w:proofErr w:type="spellStart"/>
       <w:r>
         <w:rPr>
           <w:color w:val="548DD4" w:themeColor="text2" w:themeTint="99"/>
           <w:sz w:val="20"/>
         </w:rPr>
-        <w:t>public</w:t>
-      </w:r>
-      <w:proofErr w:type="spellEnd"/>
+        <w:t>public class</w:t>
+      </w:r>
+      <w:r>
+        <w:rPr>
+          <w:sz w:val="20"/>
+        </w:rPr>
+        <w:t xml:space="preserve"> MenuButton </w:t>
+      </w:r>
       <w:r>
         <w:rPr>
           <w:color w:val="548DD4" w:themeColor="text2" w:themeTint="99"/>
           <w:sz w:val="20"/>
         </w:rPr>
-        <w:t xml:space="preserve"> </w:t>
-      </w:r>
-      <w:proofErr w:type="spellStart"/>
-      <w:r>
-        <w:rPr>
-          <w:color w:val="548DD4" w:themeColor="text2" w:themeTint="99"/>
-          <w:sz w:val="20"/>
-        </w:rPr>
-        <w:t>class</w:t>
-      </w:r>
-      <w:proofErr w:type="spellEnd"/>
-      <w:r>
-        <w:rPr>
-          <w:sz w:val="20"/>
-        </w:rPr>
-        <w:t xml:space="preserve"> </w:t>
-      </w:r>
-      <w:proofErr w:type="spellStart"/>
-      <w:r>
-        <w:rPr>
-          <w:sz w:val="20"/>
-        </w:rPr>
-        <w:t>MenuButton</w:t>
-      </w:r>
-      <w:proofErr w:type="spellEnd"/>
-      <w:r>
-        <w:rPr>
-          <w:sz w:val="20"/>
-        </w:rPr>
-        <w:t xml:space="preserve"> </w:t>
-      </w:r>
-      <w:proofErr w:type="spellStart"/>
-      <w:r>
-        <w:rPr>
-          <w:color w:val="548DD4" w:themeColor="text2" w:themeTint="99"/>
-          <w:sz w:val="20"/>
-        </w:rPr>
-        <w:t>extends</w:t>
-      </w:r>
-      <w:proofErr w:type="spellEnd"/>
-      <w:r>
-        <w:rPr>
-          <w:color w:val="548DD4" w:themeColor="text2" w:themeTint="99"/>
-          <w:sz w:val="20"/>
-        </w:rPr>
-        <w:t xml:space="preserve"> </w:t>
-      </w:r>
-      <w:proofErr w:type="spellStart"/>
-      <w:r>
-        <w:rPr>
-          <w:color w:val="548DD4" w:themeColor="text2" w:themeTint="99"/>
-          <w:sz w:val="20"/>
-        </w:rPr>
-        <w:t>MovieClip</w:t>
-      </w:r>
-      <w:proofErr w:type="spellEnd"/>
-      <w:r>
-        <w:rPr>
-          <w:color w:val="548DD4" w:themeColor="text2" w:themeTint="99"/>
-          <w:sz w:val="20"/>
-        </w:rPr>
-        <w:t xml:space="preserve"> </w:t>
+        <w:t xml:space="preserve">extends MovieClip </w:t>
       </w:r>
     </w:p>
     <w:p>
@@ -6179,50 +5585,47 @@
           <w:sz w:val="20"/>
         </w:rPr>
       </w:pPr>
-      <w:proofErr w:type="spellStart"/>
       <w:r>
         <w:rPr>
           <w:color w:val="548DD4" w:themeColor="text2" w:themeTint="99"/>
           <w:sz w:val="20"/>
         </w:rPr>
-        <w:t>public</w:t>
-      </w:r>
-      <w:proofErr w:type="spellEnd"/>
+        <w:t>public function</w:t>
+      </w:r>
+      <w:r>
+        <w:rPr>
+          <w:sz w:val="20"/>
+        </w:rPr>
+        <w:t xml:space="preserve"> MenuButton() { </w:t>
+      </w:r>
+    </w:p>
+    <w:p>
+      <w:pPr>
+        <w:pStyle w:val="Bezriadkovania"/>
+        <w:shd w:val="clear" w:color="auto" w:fill="F2F2F2" w:themeFill="background1" w:themeFillShade="F2"/>
+        <w:rPr>
+          <w:sz w:val="20"/>
+        </w:rPr>
+      </w:pPr>
       <w:r>
         <w:rPr>
           <w:color w:val="548DD4" w:themeColor="text2" w:themeTint="99"/>
           <w:sz w:val="20"/>
         </w:rPr>
-        <w:t xml:space="preserve"> </w:t>
-      </w:r>
-      <w:proofErr w:type="spellStart"/>
+        <w:t xml:space="preserve">                          </w:t>
+      </w:r>
       <w:r>
         <w:rPr>
           <w:color w:val="548DD4" w:themeColor="text2" w:themeTint="99"/>
           <w:sz w:val="20"/>
         </w:rPr>
-        <w:t>function</w:t>
-      </w:r>
-      <w:proofErr w:type="spellEnd"/>
+        <w:t>this.x</w:t>
+      </w:r>
       <w:r>
         <w:rPr>
           <w:sz w:val="20"/>
         </w:rPr>
-        <w:t xml:space="preserve"> </w:t>
-      </w:r>
-      <w:proofErr w:type="spellStart"/>
-      <w:r>
-        <w:rPr>
-          <w:sz w:val="20"/>
-        </w:rPr>
-        <w:t>MenuButton</w:t>
-      </w:r>
-      <w:proofErr w:type="spellEnd"/>
-      <w:r>
-        <w:rPr>
-          <w:sz w:val="20"/>
-        </w:rPr>
-        <w:t xml:space="preserve">() { </w:t>
+        <w:t xml:space="preserve"> = 60; </w:t>
       </w:r>
     </w:p>
     <w:p>
@@ -6240,82 +5643,18 @@
         </w:rPr>
         <w:t xml:space="preserve">                          </w:t>
       </w:r>
-      <w:proofErr w:type="spellStart"/>
       <w:r>
         <w:rPr>
           <w:color w:val="548DD4" w:themeColor="text2" w:themeTint="99"/>
           <w:sz w:val="20"/>
         </w:rPr>
-        <w:t>this.x</w:t>
-      </w:r>
-      <w:proofErr w:type="spellEnd"/>
+        <w:t xml:space="preserve">this.addEventListener(MouseEvent.MOUSE_DOWN, </w:t>
+      </w:r>
       <w:r>
         <w:rPr>
           <w:sz w:val="20"/>
         </w:rPr>
-        <w:t xml:space="preserve"> = 60; </w:t>
-      </w:r>
-    </w:p>
-    <w:p>
-      <w:pPr>
-        <w:pStyle w:val="Bezriadkovania"/>
-        <w:shd w:val="clear" w:color="auto" w:fill="F2F2F2" w:themeFill="background1" w:themeFillShade="F2"/>
-        <w:rPr>
-          <w:sz w:val="20"/>
-        </w:rPr>
-      </w:pPr>
-      <w:r>
-        <w:rPr>
-          <w:color w:val="548DD4" w:themeColor="text2" w:themeTint="99"/>
-          <w:sz w:val="20"/>
-        </w:rPr>
-        <w:t xml:space="preserve">                          </w:t>
-      </w:r>
-      <w:proofErr w:type="spellStart"/>
-      <w:r>
-        <w:rPr>
-          <w:color w:val="548DD4" w:themeColor="text2" w:themeTint="99"/>
-          <w:sz w:val="20"/>
-        </w:rPr>
-        <w:t>this.addEventListener</w:t>
-      </w:r>
-      <w:proofErr w:type="spellEnd"/>
-      <w:r>
-        <w:rPr>
-          <w:color w:val="548DD4" w:themeColor="text2" w:themeTint="99"/>
-          <w:sz w:val="20"/>
-        </w:rPr>
-        <w:t>(</w:t>
-      </w:r>
-      <w:proofErr w:type="spellStart"/>
-      <w:r>
-        <w:rPr>
-          <w:color w:val="548DD4" w:themeColor="text2" w:themeTint="99"/>
-          <w:sz w:val="20"/>
-        </w:rPr>
-        <w:t>MouseEvent.MOUSE_DOWN</w:t>
-      </w:r>
-      <w:proofErr w:type="spellEnd"/>
-      <w:r>
-        <w:rPr>
-          <w:color w:val="548DD4" w:themeColor="text2" w:themeTint="99"/>
-          <w:sz w:val="20"/>
-        </w:rPr>
-        <w:t xml:space="preserve">, </w:t>
-      </w:r>
-      <w:proofErr w:type="spellStart"/>
-      <w:r>
-        <w:rPr>
-          <w:sz w:val="20"/>
-        </w:rPr>
-        <w:t>ClickBt</w:t>
-      </w:r>
-      <w:proofErr w:type="spellEnd"/>
-      <w:r>
-        <w:rPr>
-          <w:sz w:val="20"/>
-        </w:rPr>
-        <w:t xml:space="preserve">); </w:t>
+        <w:t xml:space="preserve">ClickBt); </w:t>
       </w:r>
     </w:p>
     <w:p>
@@ -6343,50 +5682,73 @@
           <w:sz w:val="20"/>
         </w:rPr>
       </w:pPr>
-      <w:proofErr w:type="spellStart"/>
       <w:r>
         <w:rPr>
           <w:color w:val="548DD4" w:themeColor="text2" w:themeTint="99"/>
           <w:sz w:val="20"/>
         </w:rPr>
-        <w:t>function</w:t>
-      </w:r>
-      <w:proofErr w:type="spellEnd"/>
+        <w:t xml:space="preserve">function </w:t>
+      </w:r>
+      <w:r>
+        <w:rPr>
+          <w:sz w:val="20"/>
+        </w:rPr>
+        <w:t>ClickBt(</w:t>
+      </w:r>
       <w:r>
         <w:rPr>
           <w:color w:val="548DD4" w:themeColor="text2" w:themeTint="99"/>
           <w:sz w:val="20"/>
         </w:rPr>
-        <w:t xml:space="preserve"> </w:t>
-      </w:r>
-      <w:proofErr w:type="spellStart"/>
+        <w:t>e:MouseEvent</w:t>
+      </w:r>
       <w:r>
         <w:rPr>
           <w:sz w:val="20"/>
         </w:rPr>
-        <w:t>ClickBt</w:t>
-      </w:r>
-      <w:proofErr w:type="spellEnd"/>
-      <w:r>
+        <w:t xml:space="preserve">) { </w:t>
+      </w:r>
+    </w:p>
+    <w:p>
+      <w:pPr>
+        <w:pStyle w:val="Bezriadkovania"/>
+        <w:shd w:val="clear" w:color="auto" w:fill="F2F2F2" w:themeFill="background1" w:themeFillShade="F2"/>
         <w:rPr>
           <w:sz w:val="20"/>
         </w:rPr>
-        <w:t>(</w:t>
-      </w:r>
-      <w:proofErr w:type="spellStart"/>
+      </w:pPr>
       <w:r>
         <w:rPr>
           <w:color w:val="548DD4" w:themeColor="text2" w:themeTint="99"/>
           <w:sz w:val="20"/>
         </w:rPr>
-        <w:t>e:MouseEvent</w:t>
-      </w:r>
-      <w:proofErr w:type="spellEnd"/>
-      <w:r>
-        <w:rPr>
+        <w:t xml:space="preserve">                          </w:t>
+      </w:r>
+      <w:r>
+        <w:rPr>
+          <w:color w:val="548DD4" w:themeColor="text2" w:themeTint="99"/>
           <w:sz w:val="20"/>
         </w:rPr>
-        <w:t xml:space="preserve">) { </w:t>
+        <w:t>trace</w:t>
+      </w:r>
+      <w:r>
+        <w:rPr>
+          <w:sz w:val="20"/>
+        </w:rPr>
+        <w:t>(</w:t>
+      </w:r>
+      <w:r>
+        <w:rPr>
+          <w:color w:val="76923C" w:themeColor="accent3" w:themeShade="BF"/>
+          <w:sz w:val="20"/>
+        </w:rPr>
+        <w:t>“clicked”</w:t>
+      </w:r>
+      <w:r>
+        <w:rPr>
+          <w:sz w:val="20"/>
+        </w:rPr>
+        <w:t xml:space="preserve">); </w:t>
       </w:r>
     </w:p>
     <w:p>
@@ -6399,48 +5761,206 @@
       </w:pPr>
       <w:r>
         <w:rPr>
-          <w:color w:val="548DD4" w:themeColor="text2" w:themeTint="99"/>
           <w:sz w:val="20"/>
         </w:rPr>
-        <w:t xml:space="preserve">                          </w:t>
-      </w:r>
-      <w:proofErr w:type="spellStart"/>
-      <w:r>
-        <w:rPr>
-          <w:color w:val="548DD4" w:themeColor="text2" w:themeTint="99"/>
+        <w:t xml:space="preserve"> </w:t>
+      </w:r>
+      <w:r>
+        <w:rPr>
           <w:sz w:val="20"/>
         </w:rPr>
-        <w:t>trace</w:t>
-      </w:r>
-      <w:proofErr w:type="spellEnd"/>
+        <w:tab/>
+      </w:r>
       <w:r>
         <w:rPr>
           <w:sz w:val="20"/>
         </w:rPr>
-        <w:t>(</w:t>
+        <w:t xml:space="preserve">} </w:t>
+      </w:r>
+    </w:p>
+    <w:p>
+      <w:pPr>
+        <w:pStyle w:val="Bezriadkovania"/>
+        <w:shd w:val="clear" w:color="auto" w:fill="F2F2F2" w:themeFill="background1" w:themeFillShade="F2"/>
+        <w:rPr>
+          <w:sz w:val="20"/>
+        </w:rPr>
+      </w:pPr>
+      <w:r>
+        <w:rPr>
+          <w:sz w:val="20"/>
+        </w:rPr>
+        <w:t>}</w:t>
+      </w:r>
+    </w:p>
+    <w:p>
+      <w:pPr>
+        <w:spacing w:before="240" w:line="276" w:lineRule="auto"/>
+        <w:jc w:val="left"/>
+        <w:rPr>
+          <w:sz w:val="22"/>
+        </w:rPr>
+      </w:pPr>
+      <w:r>
+        <w:rPr>
+          <w:sz w:val="22"/>
+        </w:rPr>
+        <w:t xml:space="preserve">QtQuick: </w:t>
+      </w:r>
+      <w:r>
+        <w:rPr>
+          <w:rStyle w:val="Siln"/>
+        </w:rPr>
+        <w:t>MenuButton</w:t>
+      </w:r>
+      <w:r>
+        <w:rPr>
+          <w:sz w:val="22"/>
+        </w:rPr>
+        <w:t>.qml</w:t>
+      </w:r>
+    </w:p>
+    <w:p>
+      <w:pPr>
+        <w:pStyle w:val="Bezriadkovania"/>
+        <w:shd w:val="clear" w:color="auto" w:fill="F2F2F2" w:themeFill="background1" w:themeFillShade="F2"/>
+        <w:rPr>
+          <w:sz w:val="20"/>
+        </w:rPr>
+      </w:pPr>
+      <w:r>
+        <w:rPr>
+          <w:color w:val="943634" w:themeColor="accent2" w:themeShade="BF"/>
+          <w:sz w:val="20"/>
+        </w:rPr>
+        <w:t>Item</w:t>
+      </w:r>
+      <w:r>
+        <w:rPr>
+          <w:sz w:val="20"/>
+        </w:rPr>
+        <w:t xml:space="preserve"> { </w:t>
+      </w:r>
+    </w:p>
+    <w:p>
+      <w:pPr>
+        <w:pStyle w:val="Bezriadkovania"/>
+        <w:shd w:val="clear" w:color="auto" w:fill="F2F2F2" w:themeFill="background1" w:themeFillShade="F2"/>
+        <w:rPr>
+          <w:color w:val="943634" w:themeColor="accent2" w:themeShade="BF"/>
+          <w:sz w:val="20"/>
+        </w:rPr>
+      </w:pPr>
+      <w:r>
+        <w:rPr>
+          <w:sz w:val="20"/>
+        </w:rPr>
+        <w:t xml:space="preserve">   </w:t>
+      </w:r>
+      <w:r>
+        <w:rPr>
+          <w:color w:val="943634" w:themeColor="accent2" w:themeShade="BF"/>
+          <w:sz w:val="20"/>
+        </w:rPr>
+        <w:t>x:</w:t>
+      </w:r>
+      <w:r>
+        <w:rPr>
+          <w:sz w:val="20"/>
+        </w:rPr>
+        <w:t>60</w:t>
+      </w:r>
+      <w:r>
+        <w:rPr>
+          <w:color w:val="943634" w:themeColor="accent2" w:themeShade="BF"/>
+          <w:sz w:val="20"/>
+        </w:rPr>
+        <w:t xml:space="preserve">; </w:t>
+      </w:r>
+    </w:p>
+    <w:p>
+      <w:pPr>
+        <w:pStyle w:val="Bezriadkovania"/>
+        <w:shd w:val="clear" w:color="auto" w:fill="F2F2F2" w:themeFill="background1" w:themeFillShade="F2"/>
+        <w:rPr>
+          <w:sz w:val="20"/>
+        </w:rPr>
+      </w:pPr>
+      <w:r>
+        <w:rPr>
+          <w:color w:val="943634" w:themeColor="accent2" w:themeShade="BF"/>
+          <w:sz w:val="20"/>
+        </w:rPr>
+        <w:t xml:space="preserve">   MouseArea:</w:t>
+      </w:r>
+      <w:r>
+        <w:rPr>
+          <w:sz w:val="20"/>
+        </w:rPr>
+        <w:t xml:space="preserve"> { </w:t>
+      </w:r>
+    </w:p>
+    <w:p>
+      <w:pPr>
+        <w:pStyle w:val="Bezriadkovania"/>
+        <w:shd w:val="clear" w:color="auto" w:fill="F2F2F2" w:themeFill="background1" w:themeFillShade="F2"/>
+        <w:rPr>
+          <w:sz w:val="20"/>
+        </w:rPr>
+      </w:pPr>
+      <w:r>
+        <w:rPr>
+          <w:sz w:val="20"/>
+        </w:rPr>
+        <w:t xml:space="preserve">         </w:t>
+      </w:r>
+      <w:r>
+        <w:rPr>
+          <w:color w:val="943634" w:themeColor="accent2" w:themeShade="BF"/>
+          <w:sz w:val="20"/>
+        </w:rPr>
+        <w:t>anchors.fill</w:t>
+      </w:r>
+      <w:r>
+        <w:rPr>
+          <w:sz w:val="20"/>
+        </w:rPr>
+        <w:t xml:space="preserve">: parent; </w:t>
+      </w:r>
+    </w:p>
+    <w:p>
+      <w:pPr>
+        <w:pStyle w:val="Bezriadkovania"/>
+        <w:shd w:val="clear" w:color="auto" w:fill="F2F2F2" w:themeFill="background1" w:themeFillShade="F2"/>
+        <w:rPr>
+          <w:sz w:val="20"/>
+        </w:rPr>
+      </w:pPr>
+      <w:r>
+        <w:rPr>
+          <w:sz w:val="20"/>
+        </w:rPr>
+        <w:t xml:space="preserve">         </w:t>
+      </w:r>
+      <w:r>
+        <w:rPr>
+          <w:color w:val="943634" w:themeColor="accent2" w:themeShade="BF"/>
+          <w:sz w:val="20"/>
+        </w:rPr>
+        <w:t>onClicked:</w:t>
+      </w:r>
+      <w:r>
+        <w:rPr>
+          <w:sz w:val="20"/>
+        </w:rPr>
+        <w:t xml:space="preserve"> print(</w:t>
       </w:r>
       <w:r>
         <w:rPr>
           <w:color w:val="76923C" w:themeColor="accent3" w:themeShade="BF"/>
           <w:sz w:val="20"/>
         </w:rPr>
-        <w:t>“</w:t>
-      </w:r>
-      <w:proofErr w:type="spellStart"/>
-      <w:r>
-        <w:rPr>
-          <w:color w:val="76923C" w:themeColor="accent3" w:themeShade="BF"/>
-          <w:sz w:val="20"/>
-        </w:rPr>
-        <w:t>clicked</w:t>
-      </w:r>
-      <w:proofErr w:type="spellEnd"/>
-      <w:r>
-        <w:rPr>
-          <w:color w:val="76923C" w:themeColor="accent3" w:themeShade="BF"/>
-          <w:sz w:val="20"/>
-        </w:rPr>
-        <w:t>”</w:t>
+        <w:t>"clicked"</w:t>
       </w:r>
       <w:r>
         <w:rPr>
@@ -6461,19 +5981,7 @@
         <w:rPr>
           <w:sz w:val="20"/>
         </w:rPr>
-        <w:t xml:space="preserve"> </w:t>
-      </w:r>
-      <w:r>
-        <w:rPr>
-          <w:sz w:val="20"/>
-        </w:rPr>
-        <w:tab/>
-      </w:r>
-      <w:r>
-        <w:rPr>
-          <w:sz w:val="20"/>
-        </w:rPr>
-        <w:t xml:space="preserve">} </w:t>
+        <w:t xml:space="preserve">   } </w:t>
       </w:r>
     </w:p>
     <w:p>
@@ -6493,345 +6001,40 @@
     </w:p>
     <w:p>
       <w:pPr>
-        <w:spacing w:before="240" w:line="276" w:lineRule="auto"/>
-        <w:jc w:val="left"/>
-        <w:rPr>
-          <w:sz w:val="22"/>
-        </w:rPr>
-      </w:pPr>
-      <w:proofErr w:type="spellStart"/>
-      <w:r>
-        <w:rPr>
-          <w:sz w:val="22"/>
-        </w:rPr>
-        <w:t>QtQuick</w:t>
-      </w:r>
-      <w:proofErr w:type="spellEnd"/>
-      <w:r>
-        <w:rPr>
-          <w:sz w:val="22"/>
-        </w:rPr>
-        <w:t xml:space="preserve">: </w:t>
-      </w:r>
-      <w:proofErr w:type="spellStart"/>
-      <w:r>
-        <w:rPr>
-          <w:rStyle w:val="Siln"/>
-        </w:rPr>
-        <w:t>MenuButton</w:t>
-      </w:r>
-      <w:r>
-        <w:rPr>
-          <w:sz w:val="22"/>
-        </w:rPr>
-        <w:t>.qml</w:t>
-      </w:r>
-      <w:proofErr w:type="spellEnd"/>
-    </w:p>
-    <w:p>
-      <w:pPr>
         <w:pStyle w:val="Bezriadkovania"/>
-        <w:shd w:val="clear" w:color="auto" w:fill="F2F2F2" w:themeFill="background1" w:themeFillShade="F2"/>
         <w:rPr>
           <w:sz w:val="20"/>
         </w:rPr>
       </w:pPr>
-      <w:proofErr w:type="spellStart"/>
-      <w:r>
-        <w:rPr>
-          <w:color w:val="943634" w:themeColor="accent2" w:themeShade="BF"/>
-          <w:sz w:val="20"/>
-        </w:rPr>
-        <w:t>Item</w:t>
-      </w:r>
-      <w:proofErr w:type="spellEnd"/>
-      <w:r>
-        <w:rPr>
-          <w:sz w:val="20"/>
-        </w:rPr>
-        <w:t xml:space="preserve"> { </w:t>
-      </w:r>
-    </w:p>
-    <w:p>
-      <w:pPr>
-        <w:pStyle w:val="Bezriadkovania"/>
-        <w:shd w:val="clear" w:color="auto" w:fill="F2F2F2" w:themeFill="background1" w:themeFillShade="F2"/>
-        <w:rPr>
-          <w:color w:val="943634" w:themeColor="accent2" w:themeShade="BF"/>
-          <w:sz w:val="20"/>
-        </w:rPr>
-      </w:pPr>
-      <w:r>
-        <w:rPr>
-          <w:sz w:val="20"/>
-        </w:rPr>
-        <w:t xml:space="preserve">   </w:t>
-      </w:r>
-      <w:r>
-        <w:rPr>
-          <w:color w:val="943634" w:themeColor="accent2" w:themeShade="BF"/>
-          <w:sz w:val="20"/>
-        </w:rPr>
-        <w:t>x:</w:t>
-      </w:r>
-      <w:r>
-        <w:rPr>
-          <w:sz w:val="20"/>
-        </w:rPr>
-        <w:t>60</w:t>
-      </w:r>
-      <w:r>
-        <w:rPr>
-          <w:color w:val="943634" w:themeColor="accent2" w:themeShade="BF"/>
-          <w:sz w:val="20"/>
-        </w:rPr>
-        <w:t xml:space="preserve">; </w:t>
-      </w:r>
-    </w:p>
-    <w:p>
-      <w:pPr>
-        <w:pStyle w:val="Bezriadkovania"/>
-        <w:shd w:val="clear" w:color="auto" w:fill="F2F2F2" w:themeFill="background1" w:themeFillShade="F2"/>
-        <w:rPr>
-          <w:sz w:val="20"/>
-        </w:rPr>
-      </w:pPr>
-      <w:r>
-        <w:rPr>
-          <w:color w:val="943634" w:themeColor="accent2" w:themeShade="BF"/>
-          <w:sz w:val="20"/>
-        </w:rPr>
-        <w:t xml:space="preserve">   </w:t>
-      </w:r>
-      <w:proofErr w:type="spellStart"/>
-      <w:r>
-        <w:rPr>
-          <w:color w:val="943634" w:themeColor="accent2" w:themeShade="BF"/>
-          <w:sz w:val="20"/>
-        </w:rPr>
-        <w:t>MouseArea</w:t>
-      </w:r>
-      <w:proofErr w:type="spellEnd"/>
-      <w:r>
-        <w:rPr>
-          <w:color w:val="943634" w:themeColor="accent2" w:themeShade="BF"/>
-          <w:sz w:val="20"/>
-        </w:rPr>
-        <w:t>:</w:t>
-      </w:r>
-      <w:r>
-        <w:rPr>
-          <w:sz w:val="20"/>
-        </w:rPr>
-        <w:t xml:space="preserve"> { </w:t>
-      </w:r>
-    </w:p>
-    <w:p>
-      <w:pPr>
-        <w:pStyle w:val="Bezriadkovania"/>
-        <w:shd w:val="clear" w:color="auto" w:fill="F2F2F2" w:themeFill="background1" w:themeFillShade="F2"/>
-        <w:rPr>
-          <w:sz w:val="20"/>
-        </w:rPr>
-      </w:pPr>
-      <w:r>
-        <w:rPr>
-          <w:sz w:val="20"/>
-        </w:rPr>
-        <w:t xml:space="preserve">         </w:t>
-      </w:r>
-      <w:proofErr w:type="spellStart"/>
-      <w:r>
-        <w:rPr>
-          <w:color w:val="943634" w:themeColor="accent2" w:themeShade="BF"/>
-          <w:sz w:val="20"/>
-        </w:rPr>
-        <w:t>anchors.fill</w:t>
-      </w:r>
-      <w:proofErr w:type="spellEnd"/>
-      <w:r>
-        <w:rPr>
-          <w:sz w:val="20"/>
-        </w:rPr>
-        <w:t xml:space="preserve">: </w:t>
-      </w:r>
-      <w:proofErr w:type="spellStart"/>
-      <w:r>
-        <w:rPr>
-          <w:sz w:val="20"/>
-        </w:rPr>
-        <w:t>parent</w:t>
-      </w:r>
-      <w:proofErr w:type="spellEnd"/>
-      <w:r>
-        <w:rPr>
-          <w:sz w:val="20"/>
-        </w:rPr>
-        <w:t xml:space="preserve">; </w:t>
-      </w:r>
-    </w:p>
-    <w:p>
-      <w:pPr>
-        <w:pStyle w:val="Bezriadkovania"/>
-        <w:shd w:val="clear" w:color="auto" w:fill="F2F2F2" w:themeFill="background1" w:themeFillShade="F2"/>
-        <w:rPr>
-          <w:sz w:val="20"/>
-        </w:rPr>
-      </w:pPr>
-      <w:r>
-        <w:rPr>
-          <w:sz w:val="20"/>
-        </w:rPr>
-        <w:t xml:space="preserve">         </w:t>
-      </w:r>
-      <w:proofErr w:type="spellStart"/>
-      <w:r>
-        <w:rPr>
-          <w:color w:val="943634" w:themeColor="accent2" w:themeShade="BF"/>
-          <w:sz w:val="20"/>
-        </w:rPr>
-        <w:t>onClicked</w:t>
-      </w:r>
-      <w:proofErr w:type="spellEnd"/>
-      <w:r>
-        <w:rPr>
-          <w:color w:val="943634" w:themeColor="accent2" w:themeShade="BF"/>
-          <w:sz w:val="20"/>
-        </w:rPr>
-        <w:t>:</w:t>
-      </w:r>
-      <w:r>
-        <w:rPr>
-          <w:sz w:val="20"/>
-        </w:rPr>
+    </w:p>
+    <w:p>
+      <w:r>
+        <w:t xml:space="preserve">Použitie technológie Qt Quick </w:t>
+      </w:r>
+      <w:r>
+        <w:t>by mal</w:t>
+      </w:r>
+      <w:r>
+        <w:t xml:space="preserve"> pre nás veľký význam keďže nám umožňuje navrhnúť UI pre TrollEdit podľa </w:t>
+      </w:r>
+      <w:r>
+        <w:t>našej potreby</w:t>
+      </w:r>
+      <w:r>
+        <w:t>, kto</w:t>
+      </w:r>
+      <w:r>
+        <w:t>rý by bol zaujímavejší ako súčasné</w:t>
+      </w:r>
+      <w:r>
         <w:t xml:space="preserve"> </w:t>
       </w:r>
-      <w:proofErr w:type="spellStart"/>
-      <w:r>
-        <w:rPr>
-          <w:sz w:val="20"/>
-        </w:rPr>
-        <w:t>print</w:t>
-      </w:r>
-      <w:proofErr w:type="spellEnd"/>
-      <w:r>
-        <w:rPr>
-          <w:sz w:val="20"/>
-        </w:rPr>
-        <w:t>(</w:t>
-      </w:r>
-      <w:r>
-        <w:rPr>
-          <w:color w:val="76923C" w:themeColor="accent3" w:themeShade="BF"/>
-          <w:sz w:val="20"/>
-        </w:rPr>
-        <w:t>"</w:t>
-      </w:r>
-      <w:proofErr w:type="spellStart"/>
-      <w:r>
-        <w:rPr>
-          <w:color w:val="76923C" w:themeColor="accent3" w:themeShade="BF"/>
-          <w:sz w:val="20"/>
-        </w:rPr>
-        <w:t>clicked</w:t>
-      </w:r>
-      <w:proofErr w:type="spellEnd"/>
-      <w:r>
-        <w:rPr>
-          <w:color w:val="76923C" w:themeColor="accent3" w:themeShade="BF"/>
-          <w:sz w:val="20"/>
-        </w:rPr>
-        <w:t>"</w:t>
-      </w:r>
-      <w:r>
-        <w:rPr>
-          <w:sz w:val="20"/>
-        </w:rPr>
-        <w:t xml:space="preserve">); </w:t>
-      </w:r>
-    </w:p>
-    <w:p>
-      <w:pPr>
-        <w:pStyle w:val="Bezriadkovania"/>
-        <w:shd w:val="clear" w:color="auto" w:fill="F2F2F2" w:themeFill="background1" w:themeFillShade="F2"/>
-        <w:rPr>
-          <w:sz w:val="20"/>
-        </w:rPr>
-      </w:pPr>
-      <w:r>
-        <w:rPr>
-          <w:sz w:val="20"/>
-        </w:rPr>
-        <w:t xml:space="preserve">   } </w:t>
-      </w:r>
-    </w:p>
-    <w:p>
-      <w:pPr>
-        <w:pStyle w:val="Bezriadkovania"/>
-        <w:shd w:val="clear" w:color="auto" w:fill="F2F2F2" w:themeFill="background1" w:themeFillShade="F2"/>
-        <w:rPr>
-          <w:sz w:val="20"/>
-        </w:rPr>
-      </w:pPr>
-      <w:r>
-        <w:rPr>
-          <w:sz w:val="20"/>
-        </w:rPr>
-        <w:t>}</w:t>
-      </w:r>
-    </w:p>
-    <w:p>
-      <w:pPr>
-        <w:pStyle w:val="Bezriadkovania"/>
-        <w:rPr>
-          <w:sz w:val="20"/>
-        </w:rPr>
-      </w:pPr>
-    </w:p>
-    <w:p>
-      <w:r>
-        <w:t xml:space="preserve">Použitie technológie </w:t>
-      </w:r>
-      <w:proofErr w:type="spellStart"/>
-      <w:r>
-        <w:t>Qt</w:t>
-      </w:r>
-      <w:proofErr w:type="spellEnd"/>
+      <w:r>
+        <w:t>UI</w:t>
+      </w:r>
       <w:r>
         <w:t xml:space="preserve"> </w:t>
       </w:r>
-      <w:proofErr w:type="spellStart"/>
-      <w:r>
-        <w:t>Quick</w:t>
-      </w:r>
-      <w:proofErr w:type="spellEnd"/>
-      <w:r>
-        <w:t xml:space="preserve"> </w:t>
-      </w:r>
-      <w:r>
-        <w:t>by mal</w:t>
-      </w:r>
-      <w:r>
-        <w:t xml:space="preserve"> pre nás veľký význam keďže nám umožňuje navrhnúť UI pre TrollEdit podľa </w:t>
-      </w:r>
-      <w:r>
-        <w:t>našej potreby</w:t>
-      </w:r>
-      <w:r>
-        <w:t>, kto</w:t>
-      </w:r>
-      <w:r>
-        <w:t>rý by bol zaujímavejší ako súčasné</w:t>
-      </w:r>
-      <w:r>
-        <w:t xml:space="preserve"> </w:t>
-      </w:r>
-      <w:r>
-        <w:t>UI</w:t>
-      </w:r>
-      <w:r>
-        <w:t xml:space="preserve"> </w:t>
-      </w:r>
       <w:r>
         <w:t>riešenia editorov</w:t>
       </w:r>
@@ -6853,50 +6056,10 @@
         <w:t>tého s použití</w:t>
       </w:r>
       <w:r>
-        <w:t xml:space="preserve">m technológie </w:t>
-      </w:r>
-      <w:proofErr w:type="spellStart"/>
-      <w:r>
-        <w:t>Qt</w:t>
-      </w:r>
-      <w:proofErr w:type="spellEnd"/>
-      <w:r>
-        <w:t xml:space="preserve"> </w:t>
-      </w:r>
-      <w:proofErr w:type="spellStart"/>
-      <w:r>
-        <w:t>Quick</w:t>
-      </w:r>
-      <w:proofErr w:type="spellEnd"/>
-      <w:r>
-        <w:t xml:space="preserve"> je možno vidieť v takých aplikáciách </w:t>
-      </w:r>
-      <w:r>
-        <w:t xml:space="preserve">ako </w:t>
-      </w:r>
-      <w:proofErr w:type="spellStart"/>
-      <w:r>
-        <w:t>Skype</w:t>
-      </w:r>
-      <w:proofErr w:type="spellEnd"/>
-      <w:r>
-        <w:t xml:space="preserve">, VLC </w:t>
-      </w:r>
-      <w:proofErr w:type="spellStart"/>
-      <w:r>
-        <w:t>Media</w:t>
-      </w:r>
-      <w:proofErr w:type="spellEnd"/>
-      <w:r>
-        <w:t xml:space="preserve"> </w:t>
-      </w:r>
-      <w:proofErr w:type="spellStart"/>
-      <w:r>
-        <w:t>Player</w:t>
-      </w:r>
-      <w:proofErr w:type="spellEnd"/>
-      <w:r>
-        <w:t xml:space="preserve"> atď.</w:t>
+        <w:t xml:space="preserve">m technológie Qt Quick je možno vidieť v takých aplikáciách </w:t>
+      </w:r>
+      <w:r>
+        <w:t>ako Skype, VLC Media Player atď.</w:t>
       </w:r>
     </w:p>
     <w:p>
@@ -6910,18 +6073,12 @@
         <w:t>J</w:t>
       </w:r>
       <w:r>
-        <w:t xml:space="preserve">azyk </w:t>
-      </w:r>
-      <w:proofErr w:type="spellStart"/>
-      <w:r>
-        <w:t>Lua</w:t>
+        <w:t>azyk Lua</w:t>
       </w:r>
       <w:bookmarkEnd w:id="32"/>
       <w:bookmarkEnd w:id="33"/>
-      <w:proofErr w:type="spellEnd"/>
-    </w:p>
-    <w:p>
-      <w:proofErr w:type="spellStart"/>
+    </w:p>
+    <w:p>
       <w:r>
         <w:rPr>
           <w:bCs/>
@@ -6929,7 +6086,6 @@
         </w:rPr>
         <w:t>Lua</w:t>
       </w:r>
-      <w:proofErr w:type="spellEnd"/>
       <w:r>
         <w:rPr>
           <w:b/>
@@ -6952,23 +6108,7 @@
         <w:t>gra</w:t>
       </w:r>
       <w:r>
-        <w:t xml:space="preserve">mami napísanými v iných jazykoch (C, C++, </w:t>
-      </w:r>
-      <w:proofErr w:type="spellStart"/>
-      <w:r>
-        <w:t>Java</w:t>
-      </w:r>
-      <w:proofErr w:type="spellEnd"/>
-      <w:r>
-        <w:t>, C#, . . . ) vrátane skriptovacích (</w:t>
-      </w:r>
-      <w:proofErr w:type="spellStart"/>
-      <w:r>
-        <w:t>Perl</w:t>
-      </w:r>
-      <w:proofErr w:type="spellEnd"/>
-      <w:r>
-        <w:t>,</w:t>
+        <w:t>mami napísanými v iných jazykoch (C, C++, Java, C#, . . . ) vrátane skriptovacích (Perl,</w:t>
       </w:r>
       <w:r>
         <w:t xml:space="preserve"> </w:t>
@@ -6982,15 +6122,7 @@
         <w:t>Filozofi</w:t>
       </w:r>
       <w:r>
-        <w:t xml:space="preserve">ou jazyka </w:t>
-      </w:r>
-      <w:proofErr w:type="spellStart"/>
-      <w:r>
-        <w:t>Lua</w:t>
-      </w:r>
-      <w:proofErr w:type="spellEnd"/>
-      <w:r>
-        <w:t xml:space="preserve"> j</w:t>
+        <w:t>ou jazyka Lua j</w:t>
       </w:r>
       <w:r>
         <w:t>e jednoduchosť a rozšíriteľnosť.</w:t>
@@ -7023,42 +6155,10 @@
         <w:t>orientovaných</w:t>
       </w:r>
       <w:r>
-        <w:t xml:space="preserve"> (rozhrania, dedenie) alebo </w:t>
-      </w:r>
-      <w:proofErr w:type="spellStart"/>
-      <w:r>
-        <w:t>fun</w:t>
-      </w:r>
-      <w:r>
-        <w:t>kcionálnych</w:t>
-      </w:r>
-      <w:proofErr w:type="spellEnd"/>
-      <w:r>
-        <w:t xml:space="preserve"> jazykov. </w:t>
-      </w:r>
-      <w:proofErr w:type="spellStart"/>
-      <w:r>
-        <w:t>Lua</w:t>
-      </w:r>
-      <w:proofErr w:type="spellEnd"/>
-      <w:r>
-        <w:t xml:space="preserve"> je dynamicky </w:t>
-      </w:r>
-      <w:proofErr w:type="spellStart"/>
-      <w:r>
-        <w:t>typovaná</w:t>
-      </w:r>
-      <w:proofErr w:type="spellEnd"/>
-      <w:r>
-        <w:t xml:space="preserve"> a obsahuje niekoľko </w:t>
-      </w:r>
-      <w:proofErr w:type="spellStart"/>
-      <w:r>
-        <w:t>atomických</w:t>
-      </w:r>
-      <w:proofErr w:type="spellEnd"/>
-      <w:r>
-        <w:t xml:space="preserve"> dátových</w:t>
+        <w:t xml:space="preserve"> (rozhrania, dedenie) alebo fun</w:t>
+      </w:r>
+      <w:r>
+        <w:t>kcionálnych jazykov. Lua je dynamicky typovaná a obsahuje niekoľko atomických dátových</w:t>
       </w:r>
       <w:r>
         <w:t xml:space="preserve"> </w:t>
@@ -7070,15 +6170,7 @@
         <w:t xml:space="preserve"> </w:t>
       </w:r>
       <w:r>
-        <w:t xml:space="preserve">pole a jej pomocou je možné simulovať iné štruktúry (pole, množina, </w:t>
-      </w:r>
-      <w:proofErr w:type="spellStart"/>
-      <w:r>
-        <w:t>hash</w:t>
-      </w:r>
-      <w:proofErr w:type="spellEnd"/>
-      <w:r>
-        <w:t xml:space="preserve"> tabuľka, strom,</w:t>
+        <w:t>pole a jej pomocou je možné simulovať iné štruktúry (pole, množina, hash tabuľka, strom,</w:t>
       </w:r>
       <w:r>
         <w:t xml:space="preserve"> </w:t>
@@ -7088,13 +6180,8 @@
       </w:r>
     </w:p>
     <w:p>
-      <w:proofErr w:type="spellStart"/>
-      <w:r>
-        <w:t>Lua</w:t>
-      </w:r>
-      <w:proofErr w:type="spellEnd"/>
-      <w:r>
-        <w:t xml:space="preserve"> patrí medzi najrý</w:t>
+      <w:r>
+        <w:t>Lua patrí medzi najrý</w:t>
       </w:r>
       <w:r>
         <w:t>chlejšie skriptovacie jazyky. Je implementovaná v štandard</w:t>
@@ -7121,23 +6208,7 @@
         <w:t xml:space="preserve"> </w:t>
       </w:r>
       <w:r>
-        <w:t xml:space="preserve">známymi platformami. Výhodou </w:t>
-      </w:r>
-      <w:proofErr w:type="spellStart"/>
-      <w:r>
-        <w:t>Lua</w:t>
-      </w:r>
-      <w:proofErr w:type="spellEnd"/>
-      <w:r>
-        <w:t xml:space="preserve"> je jej veľkosť (aktuálna verzia </w:t>
-      </w:r>
-      <w:proofErr w:type="spellStart"/>
-      <w:r>
-        <w:t>Lua</w:t>
-      </w:r>
-      <w:proofErr w:type="spellEnd"/>
-      <w:r>
-        <w:t xml:space="preserve"> 5.1.4 má 860K</w:t>
+        <w:t>známymi platformami. Výhodou Lua je jej veľkosť (aktuálna verzia Lua 5.1.4 má 860K</w:t>
       </w:r>
       <w:r>
         <w:t xml:space="preserve">B </w:t>
@@ -7153,13 +6224,8 @@
       </w:r>
     </w:p>
     <w:p>
-      <w:proofErr w:type="spellStart"/>
-      <w:r>
-        <w:t>Lua</w:t>
-      </w:r>
-      <w:proofErr w:type="spellEnd"/>
-      <w:r>
-        <w:t xml:space="preserve"> je vyvíjaná pod voľnou licenciou (MIT) a môže</w:t>
+      <w:r>
+        <w:t>Lua je vyvíjaná pod voľnou licenciou (MIT) a môže</w:t>
       </w:r>
       <w:r>
         <w:rPr>
@@ -7169,15 +6235,7 @@
         <w:t xml:space="preserve"> byť používaná zdarma na akékoľ</w:t>
       </w:r>
       <w:r>
-        <w:t xml:space="preserve">vek (aj komerčné) účely. </w:t>
-      </w:r>
-      <w:proofErr w:type="spellStart"/>
-      <w:r>
-        <w:t>Lua</w:t>
-      </w:r>
-      <w:proofErr w:type="spellEnd"/>
-      <w:r>
-        <w:t xml:space="preserve"> sa dnes často používa pri skr</w:t>
+        <w:t>vek (aj komerčné) účely. Lua sa dnes často používa pri skr</w:t>
       </w:r>
       <w:r>
         <w:rPr>
@@ -7189,237 +6247,80 @@
       <w:r>
         <w:t xml:space="preserve">využívajú ju aj iné programy ako napríklad </w:t>
       </w:r>
-      <w:proofErr w:type="spellStart"/>
       <w:r>
         <w:rPr>
           <w:bCs/>
           <w:iCs/>
         </w:rPr>
-        <w:t>Skype</w:t>
-      </w:r>
-      <w:proofErr w:type="spellEnd"/>
+        <w:t xml:space="preserve">Skype, Wireshark, </w:t>
+      </w:r>
+      <w:r>
+        <w:t>VLC media player</w:t>
+      </w:r>
       <w:r>
         <w:rPr>
           <w:bCs/>
           <w:iCs/>
         </w:rPr>
-        <w:t xml:space="preserve">, </w:t>
-      </w:r>
-      <w:proofErr w:type="spellStart"/>
+        <w:t xml:space="preserve"> a</w:t>
+      </w:r>
       <w:r>
         <w:rPr>
           <w:bCs/>
           <w:iCs/>
         </w:rPr>
-        <w:t>Wireshark</w:t>
-      </w:r>
-      <w:proofErr w:type="spellEnd"/>
-      <w:r>
-        <w:rPr>
-          <w:bCs/>
-          <w:iCs/>
-        </w:rPr>
-        <w:t xml:space="preserve">, </w:t>
-      </w:r>
-      <w:r>
-        <w:t xml:space="preserve">VLC </w:t>
-      </w:r>
-      <w:proofErr w:type="spellStart"/>
-      <w:r>
-        <w:t>media</w:t>
-      </w:r>
-      <w:proofErr w:type="spellEnd"/>
+        <w:t>tď</w:t>
+      </w:r>
+      <w:r>
+        <w:t>.</w:t>
+      </w:r>
+    </w:p>
+    <w:p>
+      <w:pPr>
+        <w:pStyle w:val="Nadpis3"/>
+      </w:pPr>
+      <w:bookmarkStart w:id="34" w:name="_Toc308465445"/>
+      <w:r>
+        <w:t>Knižnica LP</w:t>
+      </w:r>
+      <w:r>
+        <w:t>eg</w:t>
+      </w:r>
+      <w:bookmarkEnd w:id="34"/>
       <w:r>
         <w:t xml:space="preserve"> </w:t>
       </w:r>
-      <w:proofErr w:type="spellStart"/>
-      <w:r>
-        <w:t>player</w:t>
-      </w:r>
-      <w:proofErr w:type="spellEnd"/>
-      <w:r>
-        <w:rPr>
-          <w:bCs/>
-          <w:iCs/>
-        </w:rPr>
+    </w:p>
+    <w:p>
+      <w:r>
+        <w:t>LPeg je knižnica jazyka Lua určená na hľadanie vzoriek v texte (pattern matching). Snaží sa odstrániť problémy spojené s používaním regulárnych výrazov, ktoré môžu byť pri komplikovanejších úlohách neprehľadné. Je postavená na gramatikách typu PEG (Parsing Expression Grammar)</w:t>
+      </w:r>
+      <w:r>
         <w:t xml:space="preserve"> a</w:t>
       </w:r>
       <w:r>
-        <w:rPr>
-          <w:bCs/>
-          <w:iCs/>
-        </w:rPr>
-        <w:t>tď</w:t>
-      </w:r>
-      <w:r>
-        <w:t>.</w:t>
-      </w:r>
-    </w:p>
-    <w:p>
-      <w:pPr>
-        <w:pStyle w:val="Nadpis3"/>
-      </w:pPr>
-      <w:bookmarkStart w:id="34" w:name="_Toc308465445"/>
-      <w:r>
-        <w:t xml:space="preserve">Knižnica </w:t>
-      </w:r>
-      <w:proofErr w:type="spellStart"/>
-      <w:r>
-        <w:t>LP</w:t>
-      </w:r>
-      <w:r>
-        <w:t>eg</w:t>
-      </w:r>
-      <w:bookmarkEnd w:id="34"/>
-      <w:proofErr w:type="spellEnd"/>
+        <w:t xml:space="preserve"> formalizme podobnom bezkontextovým gramatikám. Na rozdiel od bežných gramatík, PEG nedeﬁnuje jazyk, ale algoritmus na jeho rozpoznanie. LPeg poskytuje dva moduly s rozličným spôsobom práce. </w:t>
+      </w:r>
+      <w:r>
+        <w:t>V prvom module re</w:t>
+      </w:r>
+      <w:r>
+        <w:t xml:space="preserve"> (skratka z regex) sú vzory popisova</w:t>
+      </w:r>
+      <w:r>
+        <w:t>né reťazcami so syntaxou odvode</w:t>
+      </w:r>
+      <w:r>
+        <w:t xml:space="preserve">nou z regulárnych výrazov. </w:t>
+      </w:r>
+      <w:r>
+        <w:t>Druhý modul lpeg pracuje so vzormi ako s premennými vlastného dátového typu a obsahuje viac spôsobov na ich vytváranie a spájanie.</w:t>
+      </w:r>
       <w:r>
         <w:t xml:space="preserve"> </w:t>
       </w:r>
-    </w:p>
-    <w:p>
-      <w:proofErr w:type="spellStart"/>
-      <w:r>
-        <w:t>LPeg</w:t>
-      </w:r>
-      <w:proofErr w:type="spellEnd"/>
-      <w:r>
-        <w:t xml:space="preserve"> je knižnica jazyka </w:t>
-      </w:r>
-      <w:proofErr w:type="spellStart"/>
-      <w:r>
-        <w:t>Lua</w:t>
-      </w:r>
-      <w:proofErr w:type="spellEnd"/>
-      <w:r>
-        <w:t xml:space="preserve"> určená na hľadanie vzoriek v texte (</w:t>
-      </w:r>
-      <w:proofErr w:type="spellStart"/>
-      <w:r>
-        <w:t>pattern</w:t>
-      </w:r>
-      <w:proofErr w:type="spellEnd"/>
-      <w:r>
-        <w:t xml:space="preserve"> </w:t>
-      </w:r>
-      <w:proofErr w:type="spellStart"/>
-      <w:r>
-        <w:t>matching</w:t>
-      </w:r>
-      <w:proofErr w:type="spellEnd"/>
-      <w:r>
-        <w:t>). Snaží sa odstrániť problémy spojené s používaním regulárnych výrazov, ktoré môžu byť pri komplikovanejších úlohách neprehľadné. Je postavená na gramatikách typu PEG (</w:t>
-      </w:r>
-      <w:proofErr w:type="spellStart"/>
-      <w:r>
-        <w:t>Parsing</w:t>
-      </w:r>
-      <w:proofErr w:type="spellEnd"/>
-      <w:r>
-        <w:t xml:space="preserve"> </w:t>
-      </w:r>
-      <w:proofErr w:type="spellStart"/>
-      <w:r>
-        <w:t>Expression</w:t>
-      </w:r>
-      <w:proofErr w:type="spellEnd"/>
-      <w:r>
-        <w:t xml:space="preserve"> </w:t>
-      </w:r>
-      <w:proofErr w:type="spellStart"/>
-      <w:r>
-        <w:t>Grammar</w:t>
-      </w:r>
-      <w:proofErr w:type="spellEnd"/>
-      <w:r>
-        <w:t>)</w:t>
-      </w:r>
-      <w:r>
-        <w:t xml:space="preserve"> a</w:t>
-      </w:r>
-      <w:r>
-        <w:t xml:space="preserve"> formalizme podobnom </w:t>
-      </w:r>
-      <w:proofErr w:type="spellStart"/>
-      <w:r>
-        <w:t>bezkontextovým</w:t>
-      </w:r>
-      <w:proofErr w:type="spellEnd"/>
-      <w:r>
-        <w:t xml:space="preserve"> gramatikám. Na rozdiel od bežných gramatík, PEG </w:t>
-      </w:r>
-      <w:proofErr w:type="spellStart"/>
-      <w:r>
-        <w:t>nedeﬁnuje</w:t>
-      </w:r>
-      <w:proofErr w:type="spellEnd"/>
-      <w:r>
-        <w:t xml:space="preserve"> jazyk, ale algoritmus na jeho rozpoznanie. </w:t>
-      </w:r>
-      <w:proofErr w:type="spellStart"/>
-      <w:r>
-        <w:t>LPeg</w:t>
-      </w:r>
-      <w:proofErr w:type="spellEnd"/>
-      <w:r>
-        <w:t xml:space="preserve"> poskytuje dva moduly s rozličným spôsobom práce. </w:t>
-      </w:r>
-      <w:r>
-        <w:t xml:space="preserve">V prvom module </w:t>
-      </w:r>
-      <w:proofErr w:type="spellStart"/>
-      <w:r>
-        <w:t>re</w:t>
-      </w:r>
-      <w:proofErr w:type="spellEnd"/>
-      <w:r>
-        <w:t xml:space="preserve"> (skratka z </w:t>
-      </w:r>
-      <w:proofErr w:type="spellStart"/>
-      <w:r>
-        <w:t>regex</w:t>
-      </w:r>
-      <w:proofErr w:type="spellEnd"/>
-      <w:r>
-        <w:t>) sú vzory popisova</w:t>
-      </w:r>
-      <w:r>
-        <w:t>né reťazcami so syntaxou odvode</w:t>
-      </w:r>
-      <w:r>
-        <w:t xml:space="preserve">nou z regulárnych výrazov. </w:t>
-      </w:r>
-      <w:r>
-        <w:t xml:space="preserve">Druhý modul </w:t>
-      </w:r>
-      <w:proofErr w:type="spellStart"/>
-      <w:r>
-        <w:t>lpeg</w:t>
-      </w:r>
-      <w:proofErr w:type="spellEnd"/>
-      <w:r>
-        <w:t xml:space="preserve"> pracuje so vzormi ako s premennými vlastného dátového typu a obsahuje viac spôsobov na ich vytváranie a spájanie.</w:t>
-      </w:r>
-      <w:r>
-        <w:t xml:space="preserve"> </w:t>
-      </w:r>
-      <w:r>
-        <w:t xml:space="preserve">Obidva moduly podporujú vyhľadávanie (vyjadrené priamo vzorom) rovnako ako zachytávanie reťazcov na pokročilej úrovni. Vybraný text je možné ukladať do tabuliek, ľubovoľne zamieňať a inak transformovať. </w:t>
-      </w:r>
-      <w:proofErr w:type="spellStart"/>
-      <w:r>
-        <w:t>LPeg</w:t>
-      </w:r>
-      <w:proofErr w:type="spellEnd"/>
-      <w:r>
-        <w:t xml:space="preserve"> používa tzv. limitovaný </w:t>
-      </w:r>
-      <w:proofErr w:type="spellStart"/>
-      <w:r>
-        <w:t>backtracking</w:t>
-      </w:r>
-      <w:proofErr w:type="spellEnd"/>
-      <w:r>
-        <w:t>, vďaka ktorému je veľmi rýchly a efektívny.</w:t>
+      <w:r>
+        <w:t>Obidva moduly podporujú vyhľadávanie (vyjadrené priamo vzorom) rovnako ako zachytávanie reťazcov na pokročilej úrovni. Vybraný text je možné ukladať do tabuliek, ľubovoľne zamieňať a inak transformovať. LPeg používa tzv. limitovaný backtracking, vďaka ktorému je veľmi rýchly a efektívny.</w:t>
       </w:r>
     </w:p>
     <w:p>
@@ -7436,21 +6337,8 @@
       <w:bookmarkEnd w:id="36"/>
     </w:p>
     <w:p>
-      <w:proofErr w:type="spellStart"/>
-      <w:r>
-        <w:t>Rich</w:t>
-      </w:r>
-      <w:proofErr w:type="spellEnd"/>
-      <w:r>
-        <w:t xml:space="preserve"> Text </w:t>
-      </w:r>
-      <w:proofErr w:type="spellStart"/>
-      <w:r>
-        <w:t>Format</w:t>
-      </w:r>
-      <w:proofErr w:type="spellEnd"/>
-      <w:r>
-        <w:t>(RTF) je metóda slúžiaca na zakódovanie formátovaného textu a obrázkov v textovom dokumente. RTF bolo vyvinuté pre prenášanie dokumentov medzi rôznymi platformami bez straty formátovania.</w:t>
+      <w:r>
+        <w:t>Rich Text Format(RTF) je metóda slúžiaca na zakódovanie formátovaného textu a obrázkov v textovom dokumente. RTF bolo vyvinuté pre prenášanie dokumentov medzi rôznymi platformami bez straty formátovania.</w:t>
       </w:r>
     </w:p>
     <w:p>
@@ -7466,60 +6354,12 @@
     </w:p>
     <w:p>
       <w:r>
-        <w:t>\</w:t>
-      </w:r>
-      <w:proofErr w:type="spellStart"/>
-      <w:r>
-        <w:t>LetterSequence</w:t>
-      </w:r>
-      <w:proofErr w:type="spellEnd"/>
-      <w:r>
-        <w:t>&lt;</w:t>
-      </w:r>
-      <w:proofErr w:type="spellStart"/>
-      <w:r>
-        <w:t>Delimiter</w:t>
-      </w:r>
-      <w:proofErr w:type="spellEnd"/>
-      <w:r>
-        <w:t>&gt;</w:t>
-      </w:r>
-    </w:p>
-    <w:p>
-      <w:r>
-        <w:t xml:space="preserve">Každé riadiace slovo začína spätným </w:t>
-      </w:r>
-      <w:proofErr w:type="spellStart"/>
-      <w:r>
-        <w:t>lomítkom</w:t>
-      </w:r>
-      <w:proofErr w:type="spellEnd"/>
-      <w:r>
-        <w:t xml:space="preserve"> (</w:t>
-      </w:r>
-      <w:proofErr w:type="spellStart"/>
-      <w:r>
-        <w:t>backslash</w:t>
-      </w:r>
-      <w:proofErr w:type="spellEnd"/>
-      <w:r>
-        <w:t>). Nasleduje postupnosť písmen (</w:t>
-      </w:r>
-      <w:proofErr w:type="spellStart"/>
-      <w:r>
-        <w:t>LetterSequence</w:t>
-      </w:r>
-      <w:proofErr w:type="spellEnd"/>
-      <w:r>
-        <w:t>) tvorených malými písmenami v rozsahu „a“ až „z“ vrátane. RTF je citlivý na veľkosť písmen a každé riadiace slovo musí byť tvorené malými písmenami. Nakoniec nasleduje oddeľovač (</w:t>
-      </w:r>
-      <w:proofErr w:type="spellStart"/>
-      <w:r>
-        <w:t>Delimiter</w:t>
-      </w:r>
-      <w:proofErr w:type="spellEnd"/>
-      <w:r>
-        <w:t>), ktorý označuje koniec riadiaceho slova.</w:t>
+        <w:t>\LetterSequence&lt;Delimiter&gt;</w:t>
+      </w:r>
+    </w:p>
+    <w:p>
+      <w:r>
+        <w:t>Každé riadiace slovo začína spätným lomítkom (backslash). Nasleduje postupnosť písmen (LetterSequence) tvorených malými písmenami v rozsahu „a“ až „z“ vrátane. RTF je citlivý na veľkosť písmen a každé riadiace slovo musí byť tvorené malými písmenami. Nakoniec nasleduje oddeľovač (Delimiter), ktorý označuje koniec riadiaceho slova.</w:t>
       </w:r>
     </w:p>
     <w:p/>
@@ -7687,13 +6527,8 @@
       </w:pPr>
       <w:bookmarkStart w:id="39" w:name="_Toc308464238"/>
       <w:bookmarkStart w:id="40" w:name="_Toc308465448"/>
-      <w:proofErr w:type="spellStart"/>
-      <w:r>
-        <w:t>Funkcionálne</w:t>
-      </w:r>
-      <w:proofErr w:type="spellEnd"/>
-      <w:r>
-        <w:t xml:space="preserve"> požiadavky</w:t>
+      <w:r>
+        <w:t>Funkcionálne požiadavky</w:t>
       </w:r>
       <w:bookmarkEnd w:id="39"/>
       <w:bookmarkEnd w:id="40"/>
@@ -7706,15 +6541,7 @@
         <w:pStyle w:val="NormalnyJeden"/>
       </w:pPr>
       <w:r>
-        <w:t xml:space="preserve">Pre TrollEdit boli identifikovane </w:t>
-      </w:r>
-      <w:proofErr w:type="spellStart"/>
-      <w:r>
-        <w:t>funkcionálne</w:t>
-      </w:r>
-      <w:proofErr w:type="spellEnd"/>
-      <w:r>
-        <w:t xml:space="preserve"> pož</w:t>
+        <w:t>Pre TrollEdit boli identifikovane funkcionálne pož</w:t>
       </w:r>
       <w:r>
         <w:t xml:space="preserve">iadavky na základe </w:t>
@@ -7760,15 +6587,7 @@
         </w:r>
       </w:fldSimple>
       <w:r>
-        <w:t xml:space="preserve"> </w:t>
-      </w:r>
-      <w:proofErr w:type="spellStart"/>
-      <w:r>
-        <w:t>Funkcionálne</w:t>
-      </w:r>
-      <w:proofErr w:type="spellEnd"/>
-      <w:r>
-        <w:t xml:space="preserve"> požiadavky</w:t>
+        <w:t xml:space="preserve"> Funkcionálne požiadavky</w:t>
       </w:r>
     </w:p>
     <w:tbl>
@@ -7893,21 +6712,8 @@
               <w:jc w:val="left"/>
             </w:pPr>
             <w:r>
-              <w:t xml:space="preserve">Možnosť </w:t>
-            </w:r>
-            <w:proofErr w:type="spellStart"/>
-            <w:r>
-              <w:t>Undo</w:t>
-            </w:r>
-            <w:proofErr w:type="spellEnd"/>
-            <w:r>
-              <w:t>/</w:t>
-            </w:r>
-            <w:proofErr w:type="spellStart"/>
-            <w:r>
-              <w:t>Redo</w:t>
-            </w:r>
-            <w:proofErr w:type="spellEnd"/>
+              <w:t>Možnosť Undo/Redo</w:t>
+            </w:r>
           </w:p>
         </w:tc>
         <w:tc>
@@ -7964,15 +6770,7 @@
               <w:jc w:val="left"/>
             </w:pPr>
             <w:r>
-              <w:t>Podpora skratiek v editore (</w:t>
-            </w:r>
-            <w:proofErr w:type="spellStart"/>
-            <w:r>
-              <w:t>Shortcuts</w:t>
-            </w:r>
-            <w:proofErr w:type="spellEnd"/>
-            <w:r>
-              <w:t>)</w:t>
+              <w:t>Podpora skratiek v editore (Shortcuts)</w:t>
             </w:r>
           </w:p>
         </w:tc>
@@ -8036,13 +6834,8 @@
               <w:jc w:val="left"/>
             </w:pPr>
             <w:r>
-              <w:t xml:space="preserve">Dopytovanie sa do </w:t>
-            </w:r>
-            <w:proofErr w:type="spellStart"/>
-            <w:r>
-              <w:t>Lua</w:t>
-            </w:r>
-            <w:proofErr w:type="spellEnd"/>
+              <w:t>Dopytovanie sa do Lua</w:t>
+            </w:r>
           </w:p>
         </w:tc>
         <w:tc>
@@ -8294,15 +7087,7 @@
               <w:jc w:val="left"/>
             </w:pPr>
             <w:r>
-              <w:t xml:space="preserve">Podpora </w:t>
-            </w:r>
-            <w:proofErr w:type="spellStart"/>
-            <w:r>
-              <w:t>intellisense</w:t>
-            </w:r>
-            <w:proofErr w:type="spellEnd"/>
-            <w:r>
-              <w:t xml:space="preserve">  </w:t>
+              <w:t xml:space="preserve">Podpora intellisense  </w:t>
             </w:r>
           </w:p>
         </w:tc>
@@ -8520,36 +7305,20 @@
               <w:rPr>
                 <w:lang w:eastAsia="sk-SK"/>
               </w:rPr>
-              <w:t>.</w:t>
-            </w:r>
-            <w:proofErr w:type="spellStart"/>
+              <w:t>.csv</w:t>
+            </w:r>
             <w:r>
               <w:rPr>
                 <w:lang w:eastAsia="sk-SK"/>
               </w:rPr>
-              <w:t>csv</w:t>
-            </w:r>
-            <w:proofErr w:type="spellEnd"/>
+              <w:t>,</w:t>
+            </w:r>
             <w:r>
               <w:rPr>
                 <w:lang w:eastAsia="sk-SK"/>
               </w:rPr>
-              <w:t>,</w:t>
-            </w:r>
-            <w:r>
-              <w:rPr>
-                <w:lang w:eastAsia="sk-SK"/>
-              </w:rPr>
-              <w:t xml:space="preserve"> .</w:t>
-            </w:r>
-            <w:proofErr w:type="spellStart"/>
-            <w:r>
-              <w:rPr>
-                <w:lang w:eastAsia="sk-SK"/>
-              </w:rPr>
-              <w:t>doc</w:t>
-            </w:r>
-            <w:proofErr w:type="spellEnd"/>
+              <w:t xml:space="preserve"> .doc</w:t>
+            </w:r>
             <w:r>
               <w:rPr>
                 <w:lang w:eastAsia="sk-SK"/>
@@ -8596,15 +7365,7 @@
               <w:jc w:val="left"/>
             </w:pPr>
             <w:r>
-              <w:t xml:space="preserve">Podpora </w:t>
-            </w:r>
-            <w:proofErr w:type="spellStart"/>
-            <w:r>
-              <w:t>sw</w:t>
-            </w:r>
-            <w:proofErr w:type="spellEnd"/>
-            <w:r>
-              <w:t xml:space="preserve"> metrík</w:t>
+              <w:t>Podpora sw metrík</w:t>
             </w:r>
           </w:p>
         </w:tc>
@@ -8638,48 +7399,25 @@
               <w:t>m</w:t>
             </w:r>
             <w:r>
-              <w:t xml:space="preserve"> kóde ako  index udržateľnosti, </w:t>
-            </w:r>
-            <w:proofErr w:type="spellStart"/>
-            <w:r>
-              <w:t>cyklomatická</w:t>
-            </w:r>
-            <w:proofErr w:type="spellEnd"/>
-            <w:r>
-              <w:t xml:space="preserve"> zložitosť, hodnoty </w:t>
-            </w:r>
-            <w:proofErr w:type="spellStart"/>
+              <w:t xml:space="preserve"> kóde ako  index udržateľnosti, cyklomatická zložitosť, hodnoty </w:t>
+            </w:r>
             <w:r>
               <w:t>F</w:t>
             </w:r>
             <w:r>
-              <w:t>an</w:t>
-            </w:r>
-            <w:proofErr w:type="spellEnd"/>
-            <w:r>
-              <w:t xml:space="preserve"> in a </w:t>
-            </w:r>
-            <w:proofErr w:type="spellStart"/>
+              <w:t>an in a </w:t>
+            </w:r>
             <w:r>
               <w:t>F</w:t>
             </w:r>
             <w:r>
-              <w:t>an</w:t>
-            </w:r>
-            <w:proofErr w:type="spellEnd"/>
-            <w:r>
-              <w:t xml:space="preserve"> </w:t>
-            </w:r>
-            <w:proofErr w:type="spellStart"/>
+              <w:t xml:space="preserve">an </w:t>
+            </w:r>
             <w:r>
               <w:t>o</w:t>
             </w:r>
             <w:r>
-              <w:t>ut</w:t>
-            </w:r>
-            <w:proofErr w:type="spellEnd"/>
-            <w:r>
-              <w:t>, ktoré by boli zobrazené</w:t>
+              <w:t>ut, ktoré by boli zobrazené</w:t>
             </w:r>
             <w:r>
               <w:t xml:space="preserve"> v tabuľke</w:t>
@@ -8816,13 +7554,8 @@
       </w:pPr>
       <w:bookmarkStart w:id="41" w:name="_Toc308464239"/>
       <w:bookmarkStart w:id="42" w:name="_Toc308465449"/>
-      <w:proofErr w:type="spellStart"/>
-      <w:r>
-        <w:t>Nefunkcionálne</w:t>
-      </w:r>
-      <w:proofErr w:type="spellEnd"/>
-      <w:r>
-        <w:t xml:space="preserve"> požiadavky</w:t>
+      <w:r>
+        <w:t>Nefunkcionálne požiadavky</w:t>
       </w:r>
       <w:bookmarkEnd w:id="41"/>
       <w:bookmarkEnd w:id="42"/>
@@ -8835,15 +7568,7 @@
         <w:pStyle w:val="NormalnyJeden"/>
       </w:pPr>
       <w:r>
-        <w:t xml:space="preserve">Pre TrollEdit boli identifikovane nasledujúce </w:t>
-      </w:r>
-      <w:proofErr w:type="spellStart"/>
-      <w:r>
-        <w:t>nefunkcionálne</w:t>
-      </w:r>
-      <w:proofErr w:type="spellEnd"/>
-      <w:r>
-        <w:t xml:space="preserve"> požiadavky pre správne zabezpečenie fungovania programu.</w:t>
+        <w:t>Pre TrollEdit boli identifikovane nasledujúce nefunkcionálne požiadavky pre správne zabezpečenie fungovania programu.</w:t>
       </w:r>
     </w:p>
     <w:p>
@@ -8863,15 +7588,7 @@
         </w:r>
       </w:fldSimple>
       <w:r>
-        <w:t xml:space="preserve"> </w:t>
-      </w:r>
-      <w:proofErr w:type="spellStart"/>
-      <w:r>
-        <w:t>Nefunkcionálne</w:t>
-      </w:r>
-      <w:proofErr w:type="spellEnd"/>
-      <w:r>
-        <w:t xml:space="preserve"> požiadavky</w:t>
+        <w:t xml:space="preserve"> Nefunkcionálne požiadavky</w:t>
       </w:r>
     </w:p>
     <w:tbl>
@@ -9002,13 +7719,8 @@
               <w:t>Z</w:t>
             </w:r>
             <w:r>
-              <w:t xml:space="preserve">rýchlenie programu hlavne čo sa týka </w:t>
-            </w:r>
-            <w:proofErr w:type="spellStart"/>
-            <w:r>
-              <w:t>parsovania</w:t>
-            </w:r>
-            <w:proofErr w:type="spellEnd"/>
+              <w:t>rýchlenie programu hlavne čo sa týka parsovania</w:t>
+            </w:r>
             <w:r>
               <w:t>.</w:t>
             </w:r>
@@ -9108,19 +7820,11 @@
                 <w:rFonts w:cs="Times New Roman"/>
               </w:rPr>
             </w:pPr>
-            <w:proofErr w:type="spellStart"/>
             <w:r>
               <w:rPr>
                 <w:rFonts w:cs="Times New Roman"/>
               </w:rPr>
-              <w:t>Redesign</w:t>
-            </w:r>
-            <w:proofErr w:type="spellEnd"/>
-            <w:r>
-              <w:rPr>
-                <w:rFonts w:cs="Times New Roman"/>
-              </w:rPr>
-              <w:t xml:space="preserve"> používateľského rozhrania GUI</w:t>
+              <w:t>Redesign používateľského rozhrania GUI</w:t>
             </w:r>
           </w:p>
         </w:tc>
@@ -9269,33 +7973,17 @@
         </w:rPr>
         <w:t xml:space="preserve">. </w:t>
       </w:r>
-      <w:proofErr w:type="spellStart"/>
       <w:r>
         <w:rPr>
           <w:rFonts w:cs="Times New Roman"/>
         </w:rPr>
-        <w:t>Funkcionálne</w:t>
-      </w:r>
-      <w:proofErr w:type="spellEnd"/>
+        <w:t xml:space="preserve">Funkcionálne  požiadavky sa premietnu do diagramu prípadov  použitia a </w:t>
+      </w:r>
       <w:r>
         <w:rPr>
           <w:rFonts w:cs="Times New Roman"/>
         </w:rPr>
-        <w:t xml:space="preserve">  požiadavky sa premietnu do diagramu prípadov  použitia a </w:t>
-      </w:r>
-      <w:proofErr w:type="spellStart"/>
-      <w:r>
-        <w:rPr>
-          <w:rFonts w:cs="Times New Roman"/>
-        </w:rPr>
-        <w:t>nefunkcionálne</w:t>
-      </w:r>
-      <w:proofErr w:type="spellEnd"/>
-      <w:r>
-        <w:rPr>
-          <w:rFonts w:cs="Times New Roman"/>
-        </w:rPr>
-        <w:t xml:space="preserve"> </w:t>
+        <w:t xml:space="preserve">nefunkcionálne </w:t>
       </w:r>
       <w:r>
         <w:rPr>
@@ -9465,21 +8153,8 @@
         </w:r>
       </w:fldSimple>
       <w:r>
-        <w:t xml:space="preserve"> Prípad použitia UC13 </w:t>
-      </w:r>
-      <w:proofErr w:type="spellStart"/>
-      <w:r>
-        <w:t>Undo</w:t>
-      </w:r>
-      <w:proofErr w:type="spellEnd"/>
-      <w:r>
-        <w:t>/</w:t>
-      </w:r>
-      <w:proofErr w:type="spellStart"/>
-      <w:r>
-        <w:t>redo</w:t>
-      </w:r>
-      <w:proofErr w:type="spellEnd"/>
+        <w:t xml:space="preserve"> Prípad použitia UC13 Undo/redo</w:t>
+      </w:r>
     </w:p>
     <w:tbl>
       <w:tblPr>
@@ -9548,37 +8223,12 @@
                 <w:color w:val="FFFFFF" w:themeColor="background1"/>
               </w:rPr>
             </w:pPr>
-            <w:proofErr w:type="spellStart"/>
             <w:r>
               <w:rPr>
                 <w:b/>
                 <w:color w:val="FFFFFF" w:themeColor="background1"/>
               </w:rPr>
-              <w:t>Undo</w:t>
-            </w:r>
-            <w:proofErr w:type="spellEnd"/>
-            <w:r>
-              <w:rPr>
-                <w:b/>
-                <w:color w:val="FFFFFF" w:themeColor="background1"/>
-              </w:rPr>
-              <w:t xml:space="preserve">/ </w:t>
-            </w:r>
-            <w:proofErr w:type="spellStart"/>
-            <w:r>
-              <w:rPr>
-                <w:b/>
-                <w:color w:val="FFFFFF" w:themeColor="background1"/>
-              </w:rPr>
-              <w:t>redo</w:t>
-            </w:r>
-            <w:proofErr w:type="spellEnd"/>
-            <w:r>
-              <w:rPr>
-                <w:b/>
-                <w:color w:val="FFFFFF" w:themeColor="background1"/>
-              </w:rPr>
-              <w:t xml:space="preserve"> </w:t>
+              <w:t xml:space="preserve">Undo/ redo </w:t>
             </w:r>
           </w:p>
         </w:tc>
@@ -9682,35 +8332,7 @@
               <w:rPr>
                 <w:sz w:val="20"/>
               </w:rPr>
-              <w:t xml:space="preserve">ožnosť voľby </w:t>
-            </w:r>
-            <w:proofErr w:type="spellStart"/>
-            <w:r>
-              <w:rPr>
-                <w:sz w:val="20"/>
-              </w:rPr>
-              <w:t>undo</w:t>
-            </w:r>
-            <w:proofErr w:type="spellEnd"/>
-            <w:r>
-              <w:rPr>
-                <w:sz w:val="20"/>
-              </w:rPr>
-              <w:t xml:space="preserve">/ </w:t>
-            </w:r>
-            <w:proofErr w:type="spellStart"/>
-            <w:r>
-              <w:rPr>
-                <w:sz w:val="20"/>
-              </w:rPr>
-              <w:t>redo</w:t>
-            </w:r>
-            <w:proofErr w:type="spellEnd"/>
-            <w:r>
-              <w:rPr>
-                <w:sz w:val="20"/>
-              </w:rPr>
-              <w:t xml:space="preserve"> nad vykonanými zmenami v zdrojovom kóde</w:t>
+              <w:t>ožnosť voľby undo/ redo nad vykonanými zmenami v zdrojovom kóde</w:t>
             </w:r>
           </w:p>
         </w:tc>
@@ -9922,21 +8544,7 @@
               <w:rPr>
                 <w:sz w:val="20"/>
               </w:rPr>
-              <w:t>oužívateľ (</w:t>
-            </w:r>
-            <w:proofErr w:type="spellStart"/>
-            <w:r>
-              <w:rPr>
-                <w:sz w:val="20"/>
-              </w:rPr>
-              <w:t>použ</w:t>
-            </w:r>
-            <w:proofErr w:type="spellEnd"/>
-            <w:r>
-              <w:rPr>
-                <w:sz w:val="20"/>
-              </w:rPr>
-              <w:t>.)</w:t>
+              <w:t>oužívateľ (použ.)</w:t>
             </w:r>
           </w:p>
         </w:tc>
@@ -10097,19 +8705,11 @@
                 <w:sz w:val="20"/>
               </w:rPr>
             </w:pPr>
-            <w:proofErr w:type="spellStart"/>
-            <w:r>
-              <w:rPr>
-                <w:sz w:val="20"/>
-              </w:rPr>
-              <w:t>Použ</w:t>
-            </w:r>
-            <w:proofErr w:type="spellEnd"/>
-            <w:r>
-              <w:rPr>
-                <w:sz w:val="20"/>
-              </w:rPr>
-              <w:t>.</w:t>
+            <w:r>
+              <w:rPr>
+                <w:sz w:val="20"/>
+              </w:rPr>
+              <w:t>Použ.</w:t>
             </w:r>
           </w:p>
         </w:tc>
@@ -10130,35 +8730,7 @@
               <w:rPr>
                 <w:sz w:val="20"/>
               </w:rPr>
-              <w:t xml:space="preserve">vyberie možnosť </w:t>
-            </w:r>
-            <w:proofErr w:type="spellStart"/>
-            <w:r>
-              <w:rPr>
-                <w:sz w:val="20"/>
-              </w:rPr>
-              <w:t>undo</w:t>
-            </w:r>
-            <w:proofErr w:type="spellEnd"/>
-            <w:r>
-              <w:rPr>
-                <w:sz w:val="20"/>
-              </w:rPr>
-              <w:t xml:space="preserve">/ </w:t>
-            </w:r>
-            <w:proofErr w:type="spellStart"/>
-            <w:r>
-              <w:rPr>
-                <w:sz w:val="20"/>
-              </w:rPr>
-              <w:t>redo</w:t>
-            </w:r>
-            <w:proofErr w:type="spellEnd"/>
-            <w:r>
-              <w:rPr>
-                <w:sz w:val="20"/>
-              </w:rPr>
-              <w:t xml:space="preserve"> v pop menu na zdrojovým kódom </w:t>
+              <w:t xml:space="preserve">vyberie možnosť undo/ redo v pop menu na zdrojovým kódom </w:t>
             </w:r>
           </w:p>
         </w:tc>
@@ -10944,21 +9516,7 @@
               <w:rPr>
                 <w:sz w:val="20"/>
               </w:rPr>
-              <w:t>používateľ (</w:t>
-            </w:r>
-            <w:proofErr w:type="spellStart"/>
-            <w:r>
-              <w:rPr>
-                <w:sz w:val="20"/>
-              </w:rPr>
-              <w:t>použ</w:t>
-            </w:r>
-            <w:proofErr w:type="spellEnd"/>
-            <w:r>
-              <w:rPr>
-                <w:sz w:val="20"/>
-              </w:rPr>
-              <w:t>.)</w:t>
+              <w:t>používateľ (použ.)</w:t>
             </w:r>
           </w:p>
         </w:tc>
@@ -11119,19 +9677,11 @@
                 <w:sz w:val="20"/>
               </w:rPr>
             </w:pPr>
-            <w:proofErr w:type="spellStart"/>
-            <w:r>
-              <w:rPr>
-                <w:sz w:val="20"/>
-              </w:rPr>
-              <w:t>Použ</w:t>
-            </w:r>
-            <w:proofErr w:type="spellEnd"/>
-            <w:r>
-              <w:rPr>
-                <w:sz w:val="20"/>
-              </w:rPr>
-              <w:t>.</w:t>
+            <w:r>
+              <w:rPr>
+                <w:sz w:val="20"/>
+              </w:rPr>
+              <w:t>Použ.</w:t>
             </w:r>
           </w:p>
         </w:tc>
@@ -11656,13 +10206,8 @@
         </w:r>
       </w:fldSimple>
       <w:r>
-        <w:t xml:space="preserve"> Prípad použitia UC14 Použitie </w:t>
-      </w:r>
-      <w:proofErr w:type="spellStart"/>
-      <w:r>
-        <w:t>shortcuts</w:t>
-      </w:r>
-      <w:proofErr w:type="spellEnd"/>
+        <w:t xml:space="preserve"> Prípad použitia UC14 Použitie shortcuts</w:t>
+      </w:r>
     </w:p>
     <w:tbl>
       <w:tblPr>
@@ -11736,23 +10281,7 @@
                 <w:b/>
                 <w:color w:val="FFFFFF" w:themeColor="background1"/>
               </w:rPr>
-              <w:t xml:space="preserve">Použitie </w:t>
-            </w:r>
-            <w:proofErr w:type="spellStart"/>
-            <w:r>
-              <w:rPr>
-                <w:b/>
-                <w:color w:val="FFFFFF" w:themeColor="background1"/>
-              </w:rPr>
-              <w:t>shortcuts</w:t>
-            </w:r>
-            <w:proofErr w:type="spellEnd"/>
-            <w:r>
-              <w:rPr>
-                <w:b/>
-                <w:color w:val="FFFFFF" w:themeColor="background1"/>
-              </w:rPr>
-              <w:t xml:space="preserve"> </w:t>
+              <w:t xml:space="preserve">Použitie shortcuts </w:t>
             </w:r>
           </w:p>
         </w:tc>
@@ -12044,21 +10573,7 @@
               <w:rPr>
                 <w:sz w:val="20"/>
               </w:rPr>
-              <w:t>používateľ (</w:t>
-            </w:r>
-            <w:proofErr w:type="spellStart"/>
-            <w:r>
-              <w:rPr>
-                <w:sz w:val="20"/>
-              </w:rPr>
-              <w:t>použ</w:t>
-            </w:r>
-            <w:proofErr w:type="spellEnd"/>
-            <w:r>
-              <w:rPr>
-                <w:sz w:val="20"/>
-              </w:rPr>
-              <w:t>.)</w:t>
+              <w:t>používateľ (použ.)</w:t>
             </w:r>
           </w:p>
         </w:tc>
@@ -13129,21 +11644,7 @@
               <w:rPr>
                 <w:sz w:val="20"/>
               </w:rPr>
-              <w:t>užívateľ (</w:t>
-            </w:r>
-            <w:proofErr w:type="spellStart"/>
-            <w:r>
-              <w:rPr>
-                <w:sz w:val="20"/>
-              </w:rPr>
-              <w:t>použ</w:t>
-            </w:r>
-            <w:proofErr w:type="spellEnd"/>
-            <w:r>
-              <w:rPr>
-                <w:sz w:val="20"/>
-              </w:rPr>
-              <w:t>.)</w:t>
+              <w:t>užívateľ (použ.)</w:t>
             </w:r>
           </w:p>
         </w:tc>
@@ -13304,19 +11805,11 @@
                 <w:sz w:val="20"/>
               </w:rPr>
             </w:pPr>
-            <w:proofErr w:type="spellStart"/>
-            <w:r>
-              <w:rPr>
-                <w:sz w:val="20"/>
-              </w:rPr>
-              <w:t>Použ</w:t>
-            </w:r>
-            <w:proofErr w:type="spellEnd"/>
-            <w:r>
-              <w:rPr>
-                <w:sz w:val="20"/>
-              </w:rPr>
-              <w:t>.</w:t>
+            <w:r>
+              <w:rPr>
+                <w:sz w:val="20"/>
+              </w:rPr>
+              <w:t>Použ.</w:t>
             </w:r>
           </w:p>
         </w:tc>
@@ -13337,21 +11830,7 @@
               <w:rPr>
                 <w:sz w:val="20"/>
               </w:rPr>
-              <w:t xml:space="preserve">zadá hladný výraz do </w:t>
-            </w:r>
-            <w:proofErr w:type="spellStart"/>
-            <w:r>
-              <w:rPr>
-                <w:sz w:val="20"/>
-              </w:rPr>
-              <w:t>textboxu</w:t>
-            </w:r>
-            <w:proofErr w:type="spellEnd"/>
-            <w:r>
-              <w:rPr>
-                <w:sz w:val="20"/>
-              </w:rPr>
-              <w:t xml:space="preserve"> pre vyhľadávanie a potvrdí tlačidlom hľadať   </w:t>
+              <w:t xml:space="preserve">zadá hladný výraz do textboxu pre vyhľadávanie a potvrdí tlačidlom hľadať   </w:t>
             </w:r>
           </w:p>
         </w:tc>
@@ -14083,14 +12562,12 @@
                 <w:sz w:val="20"/>
               </w:rPr>
             </w:pPr>
-            <w:proofErr w:type="spellStart"/>
             <w:r>
               <w:rPr>
                 <w:sz w:val="20"/>
               </w:rPr>
               <w:t>Parsovaný</w:t>
             </w:r>
-            <w:proofErr w:type="spellEnd"/>
             <w:r>
               <w:rPr>
                 <w:sz w:val="20"/>
@@ -14216,21 +12693,7 @@
               <w:rPr>
                 <w:sz w:val="20"/>
               </w:rPr>
-              <w:t>oužívateľ (</w:t>
-            </w:r>
-            <w:proofErr w:type="spellStart"/>
-            <w:r>
-              <w:rPr>
-                <w:sz w:val="20"/>
-              </w:rPr>
-              <w:t>použ</w:t>
-            </w:r>
-            <w:proofErr w:type="spellEnd"/>
-            <w:r>
-              <w:rPr>
-                <w:sz w:val="20"/>
-              </w:rPr>
-              <w:t>.)</w:t>
+              <w:t>oužívateľ (použ.)</w:t>
             </w:r>
           </w:p>
         </w:tc>
@@ -14391,19 +12854,11 @@
                 <w:sz w:val="20"/>
               </w:rPr>
             </w:pPr>
-            <w:proofErr w:type="spellStart"/>
-            <w:r>
-              <w:rPr>
-                <w:sz w:val="20"/>
-              </w:rPr>
-              <w:t>Použ</w:t>
-            </w:r>
-            <w:proofErr w:type="spellEnd"/>
-            <w:r>
-              <w:rPr>
-                <w:sz w:val="20"/>
-              </w:rPr>
-              <w:t>.</w:t>
+            <w:r>
+              <w:rPr>
+                <w:sz w:val="20"/>
+              </w:rPr>
+              <w:t>Použ.</w:t>
             </w:r>
           </w:p>
         </w:tc>
@@ -14575,19 +13030,11 @@
                 <w:sz w:val="20"/>
               </w:rPr>
             </w:pPr>
-            <w:proofErr w:type="spellStart"/>
-            <w:r>
-              <w:rPr>
-                <w:sz w:val="20"/>
-              </w:rPr>
-              <w:t>Použ</w:t>
-            </w:r>
-            <w:proofErr w:type="spellEnd"/>
-            <w:r>
-              <w:rPr>
-                <w:sz w:val="20"/>
-              </w:rPr>
-              <w:t xml:space="preserve">. </w:t>
+            <w:r>
+              <w:rPr>
+                <w:sz w:val="20"/>
+              </w:rPr>
+              <w:t xml:space="preserve">Použ. </w:t>
             </w:r>
           </w:p>
         </w:tc>
@@ -14918,16 +13365,8 @@
               <w:rPr>
                 <w:sz w:val="20"/>
               </w:rPr>
-              <w:t xml:space="preserve">formát </w:t>
-            </w:r>
-            <w:proofErr w:type="spellStart"/>
-            <w:r>
-              <w:rPr>
-                <w:sz w:val="20"/>
-              </w:rPr>
-              <w:t>pdf</w:t>
-            </w:r>
-            <w:proofErr w:type="spellEnd"/>
+              <w:t>formát pdf</w:t>
+            </w:r>
             <w:r>
               <w:rPr>
                 <w:sz w:val="20"/>
@@ -15367,21 +13806,7 @@
               <w:rPr>
                 <w:sz w:val="20"/>
               </w:rPr>
-              <w:t>oužívateľ (</w:t>
-            </w:r>
-            <w:proofErr w:type="spellStart"/>
-            <w:r>
-              <w:rPr>
-                <w:sz w:val="20"/>
-              </w:rPr>
-              <w:t>použ</w:t>
-            </w:r>
-            <w:proofErr w:type="spellEnd"/>
-            <w:r>
-              <w:rPr>
-                <w:sz w:val="20"/>
-              </w:rPr>
-              <w:t>.)</w:t>
+              <w:t>oužívateľ (použ.)</w:t>
             </w:r>
           </w:p>
         </w:tc>
@@ -15542,19 +13967,11 @@
                 <w:sz w:val="20"/>
               </w:rPr>
             </w:pPr>
-            <w:proofErr w:type="spellStart"/>
-            <w:r>
-              <w:rPr>
-                <w:sz w:val="20"/>
-              </w:rPr>
-              <w:t>Použ</w:t>
-            </w:r>
-            <w:proofErr w:type="spellEnd"/>
-            <w:r>
-              <w:rPr>
-                <w:sz w:val="20"/>
-              </w:rPr>
-              <w:t xml:space="preserve">. </w:t>
+            <w:r>
+              <w:rPr>
+                <w:sz w:val="20"/>
+              </w:rPr>
+              <w:t xml:space="preserve">Použ. </w:t>
             </w:r>
           </w:p>
         </w:tc>
@@ -15726,19 +14143,11 @@
                 <w:sz w:val="20"/>
               </w:rPr>
             </w:pPr>
-            <w:proofErr w:type="spellStart"/>
-            <w:r>
-              <w:rPr>
-                <w:sz w:val="20"/>
-              </w:rPr>
-              <w:t>Použ</w:t>
-            </w:r>
-            <w:proofErr w:type="spellEnd"/>
-            <w:r>
-              <w:rPr>
-                <w:sz w:val="20"/>
-              </w:rPr>
-              <w:t>.</w:t>
+            <w:r>
+              <w:rPr>
+                <w:sz w:val="20"/>
+              </w:rPr>
+              <w:t>Použ.</w:t>
             </w:r>
           </w:p>
         </w:tc>
@@ -16133,15 +14542,7 @@
         </w:r>
       </w:fldSimple>
       <w:r>
-        <w:t xml:space="preserve"> Prípad použitia UC19 Zobrazenie </w:t>
-      </w:r>
-      <w:proofErr w:type="spellStart"/>
-      <w:r>
-        <w:t>sw</w:t>
-      </w:r>
-      <w:proofErr w:type="spellEnd"/>
-      <w:r>
-        <w:t xml:space="preserve"> metrík</w:t>
+        <w:t xml:space="preserve"> Prípad použitia UC19 Zobrazenie sw metrík</w:t>
       </w:r>
     </w:p>
     <w:tbl>
@@ -16216,23 +14617,7 @@
                 <w:b/>
                 <w:color w:val="FFFFFF" w:themeColor="background1"/>
               </w:rPr>
-              <w:t xml:space="preserve">Zobrazenie </w:t>
-            </w:r>
-            <w:proofErr w:type="spellStart"/>
-            <w:r>
-              <w:rPr>
-                <w:b/>
-                <w:color w:val="FFFFFF" w:themeColor="background1"/>
-              </w:rPr>
-              <w:t>sw</w:t>
-            </w:r>
-            <w:proofErr w:type="spellEnd"/>
-            <w:r>
-              <w:rPr>
-                <w:b/>
-                <w:color w:val="FFFFFF" w:themeColor="background1"/>
-              </w:rPr>
-              <w:t xml:space="preserve"> </w:t>
+              <w:t xml:space="preserve">Zobrazenie sw </w:t>
             </w:r>
             <w:r>
               <w:rPr>
@@ -16350,21 +14735,7 @@
               <w:rPr>
                 <w:sz w:val="20"/>
               </w:rPr>
-              <w:t xml:space="preserve">obrazenie </w:t>
-            </w:r>
-            <w:proofErr w:type="spellStart"/>
-            <w:r>
-              <w:rPr>
-                <w:sz w:val="20"/>
-              </w:rPr>
-              <w:t>sw</w:t>
-            </w:r>
-            <w:proofErr w:type="spellEnd"/>
-            <w:r>
-              <w:rPr>
-                <w:sz w:val="20"/>
-              </w:rPr>
-              <w:t xml:space="preserve"> metrík zdrojového kódu  </w:t>
+              <w:t xml:space="preserve">obrazenie sw metrík zdrojového kódu  </w:t>
             </w:r>
           </w:p>
         </w:tc>
@@ -16582,21 +14953,7 @@
               <w:rPr>
                 <w:sz w:val="20"/>
               </w:rPr>
-              <w:t>oužívateľ (</w:t>
-            </w:r>
-            <w:proofErr w:type="spellStart"/>
-            <w:r>
-              <w:rPr>
-                <w:sz w:val="20"/>
-              </w:rPr>
-              <w:t>použ</w:t>
-            </w:r>
-            <w:proofErr w:type="spellEnd"/>
-            <w:r>
-              <w:rPr>
-                <w:sz w:val="20"/>
-              </w:rPr>
-              <w:t>.)</w:t>
+              <w:t>oužívateľ (použ.)</w:t>
             </w:r>
           </w:p>
         </w:tc>
@@ -16757,19 +15114,11 @@
                 <w:sz w:val="20"/>
               </w:rPr>
             </w:pPr>
-            <w:proofErr w:type="spellStart"/>
-            <w:r>
-              <w:rPr>
-                <w:sz w:val="20"/>
-              </w:rPr>
-              <w:t>Použ</w:t>
-            </w:r>
-            <w:proofErr w:type="spellEnd"/>
-            <w:r>
-              <w:rPr>
-                <w:sz w:val="20"/>
-              </w:rPr>
-              <w:t xml:space="preserve">. </w:t>
+            <w:r>
+              <w:rPr>
+                <w:sz w:val="20"/>
+              </w:rPr>
+              <w:t xml:space="preserve">Použ. </w:t>
             </w:r>
           </w:p>
         </w:tc>
@@ -16790,21 +15139,7 @@
               <w:rPr>
                 <w:sz w:val="20"/>
               </w:rPr>
-              <w:t xml:space="preserve">si zvolí možnosť zobraziť </w:t>
-            </w:r>
-            <w:proofErr w:type="spellStart"/>
-            <w:r>
-              <w:rPr>
-                <w:sz w:val="20"/>
-              </w:rPr>
-              <w:t>sw</w:t>
-            </w:r>
-            <w:proofErr w:type="spellEnd"/>
-            <w:r>
-              <w:rPr>
-                <w:sz w:val="20"/>
-              </w:rPr>
-              <w:t xml:space="preserve"> metriky  z menu </w:t>
+              <w:t xml:space="preserve">si zvolí možnosť zobraziť sw metriky  z menu </w:t>
             </w:r>
           </w:p>
         </w:tc>
@@ -17151,137 +15486,121 @@
         <w:t>om</w:t>
       </w:r>
       <w:r>
+        <w:t xml:space="preserve"> trojvrstvom princípe</w:t>
+      </w:r>
+      <w:r>
+        <w:t>,</w:t>
+      </w:r>
+      <w:r>
+        <w:t xml:space="preserve"> t.j. rozdelená na prezen</w:t>
+      </w:r>
+      <w:r>
+        <w:t>ta</w:t>
+      </w:r>
+      <w:r>
+        <w:t xml:space="preserve">čnú, </w:t>
+      </w:r>
+      <w:r>
+        <w:t>biznis</w:t>
+      </w:r>
+      <w:r>
+        <w:t xml:space="preserve"> a </w:t>
+      </w:r>
+      <w:r>
+        <w:t>dátovú</w:t>
+      </w:r>
+      <w:r>
+        <w:t xml:space="preserve"> vrstvu vid.</w:t>
+      </w:r>
+      <w:r>
         <w:t xml:space="preserve"> </w:t>
       </w:r>
-      <w:proofErr w:type="spellStart"/>
-      <w:r>
-        <w:t>trojvrstvom</w:t>
-      </w:r>
-      <w:proofErr w:type="spellEnd"/>
-      <w:r>
-        <w:t xml:space="preserve"> princípe</w:t>
+      <w:fldSimple w:instr=" REF _Ref307735463 \h  \* MERGEFORMAT ">
+        <w:r>
+          <w:rPr>
+            <w:szCs w:val="24"/>
+          </w:rPr>
+          <w:t xml:space="preserve">Obr. </w:t>
+        </w:r>
+        <w:r>
+          <w:rPr>
+            <w:noProof/>
+            <w:szCs w:val="24"/>
+          </w:rPr>
+          <w:t>2</w:t>
+        </w:r>
+      </w:fldSimple>
+      <w:r>
+        <w:rPr>
+          <w:szCs w:val="24"/>
+        </w:rPr>
+        <w:t>.</w:t>
+      </w:r>
+      <w:r>
+        <w:rPr>
+          <w:szCs w:val="24"/>
+        </w:rPr>
+        <w:t xml:space="preserve">  </w:t>
+      </w:r>
+    </w:p>
+    <w:p>
+      <w:r>
+        <w:t>V prezen</w:t>
+      </w:r>
+      <w:r>
+        <w:t>ta</w:t>
+      </w:r>
+      <w:r>
+        <w:t>čnej vrstve budú implementované triedy pre grafické rozhranie editora od hlavného menu až po nápovedu. Prezen</w:t>
+      </w:r>
+      <w:r>
+        <w:t>ta</w:t>
+      </w:r>
+      <w:r>
+        <w:t>čná vrstva bude komunikovať s biznis vrstvou</w:t>
       </w:r>
       <w:r>
         <w:t>,</w:t>
       </w:r>
       <w:r>
-        <w:t xml:space="preserve"> t.j. rozdelená na prezen</w:t>
-      </w:r>
-      <w:r>
-        <w:t>ta</w:t>
-      </w:r>
-      <w:r>
-        <w:t xml:space="preserve">čnú, </w:t>
-      </w:r>
-      <w:r>
-        <w:t>biznis</w:t>
-      </w:r>
-      <w:r>
-        <w:t xml:space="preserve"> a </w:t>
-      </w:r>
-      <w:r>
-        <w:t>dátovú</w:t>
-      </w:r>
-      <w:r>
-        <w:t xml:space="preserve"> vrstvu vid.</w:t>
+        <w:t xml:space="preserve"> v ktorej bude spraco</w:t>
+      </w:r>
+      <w:r>
+        <w:t>vá</w:t>
+      </w:r>
+      <w:r>
+        <w:t xml:space="preserve">vaná </w:t>
+      </w:r>
+      <w:r>
+        <w:t xml:space="preserve">aplikačná </w:t>
+      </w:r>
+      <w:r>
+        <w:t>logika programu.</w:t>
+      </w:r>
+    </w:p>
+    <w:p>
+      <w:r>
+        <w:t>Biznis vrstva sa bude skladať z troch komponentov</w:t>
+      </w:r>
+      <w:r>
+        <w:t>.</w:t>
       </w:r>
       <w:r>
         <w:t xml:space="preserve"> </w:t>
       </w:r>
-      <w:fldSimple w:instr=" REF _Ref307735463 \h  \* MERGEFORMAT ">
-        <w:r>
-          <w:rPr>
-            <w:szCs w:val="24"/>
-          </w:rPr>
-          <w:t xml:space="preserve">Obr. </w:t>
-        </w:r>
-        <w:r>
-          <w:rPr>
-            <w:noProof/>
-            <w:szCs w:val="24"/>
-          </w:rPr>
-          <w:t>2</w:t>
-        </w:r>
-      </w:fldSimple>
-      <w:r>
-        <w:rPr>
-          <w:szCs w:val="24"/>
-        </w:rPr>
-        <w:t>.</w:t>
-      </w:r>
-      <w:r>
-        <w:rPr>
-          <w:szCs w:val="24"/>
-        </w:rPr>
-        <w:t xml:space="preserve">  </w:t>
-      </w:r>
-    </w:p>
-    <w:p>
-      <w:r>
-        <w:t>V prezen</w:t>
-      </w:r>
-      <w:r>
-        <w:t>ta</w:t>
-      </w:r>
-      <w:r>
-        <w:t xml:space="preserve">čnej vrstve budú implementované triedy pre grafické rozhranie editora od hlavného menu až po </w:t>
-      </w:r>
-      <w:proofErr w:type="spellStart"/>
-      <w:r>
-        <w:t>nápovedu</w:t>
-      </w:r>
-      <w:proofErr w:type="spellEnd"/>
-      <w:r>
-        <w:t>. Prezen</w:t>
-      </w:r>
-      <w:r>
-        <w:t>ta</w:t>
-      </w:r>
-      <w:r>
-        <w:t>čná vrstva bude komunikovať s biznis vrstvou</w:t>
-      </w:r>
-      <w:r>
-        <w:t>,</w:t>
-      </w:r>
-      <w:r>
-        <w:t xml:space="preserve"> v ktorej bude spraco</w:t>
-      </w:r>
-      <w:r>
-        <w:t>vá</w:t>
-      </w:r>
-      <w:r>
-        <w:t xml:space="preserve">vaná </w:t>
-      </w:r>
-      <w:r>
-        <w:t xml:space="preserve">aplikačná </w:t>
-      </w:r>
-      <w:r>
-        <w:t>logika programu.</w:t>
-      </w:r>
-    </w:p>
-    <w:p>
-      <w:r>
-        <w:t>Biznis vrstva sa bude skladať z troch komponentov</w:t>
-      </w:r>
-      <w:r>
-        <w:t>.</w:t>
+      <w:r>
+        <w:t>J</w:t>
+      </w:r>
+      <w:r>
+        <w:t xml:space="preserve">eden pre jadro systému kde bude implementovaná </w:t>
+      </w:r>
+      <w:r>
+        <w:t>základná funkcionalita programu.</w:t>
       </w:r>
       <w:r>
         <w:t xml:space="preserve"> </w:t>
       </w:r>
       <w:r>
-        <w:t>J</w:t>
-      </w:r>
-      <w:r>
-        <w:t xml:space="preserve">eden pre jadro systému kde bude implementovaná </w:t>
-      </w:r>
-      <w:r>
-        <w:t>základná funkcionalita programu.</w:t>
-      </w:r>
-      <w:r>
-        <w:t xml:space="preserve"> </w:t>
-      </w:r>
-      <w:r>
         <w:t>D</w:t>
       </w:r>
       <w:r>
@@ -17291,15 +15610,7 @@
         <w:t>ý</w:t>
       </w:r>
       <w:r>
-        <w:t xml:space="preserve"> pre </w:t>
-      </w:r>
-      <w:proofErr w:type="spellStart"/>
-      <w:r>
-        <w:t>parsovanie</w:t>
-      </w:r>
-      <w:proofErr w:type="spellEnd"/>
-      <w:r>
-        <w:t xml:space="preserve"> zdrojového kódu</w:t>
+        <w:t xml:space="preserve"> pre parsovanie zdrojového kódu</w:t>
       </w:r>
       <w:r>
         <w:t>,</w:t>
@@ -17315,13 +15626,8 @@
         <w:t xml:space="preserve">strom </w:t>
       </w:r>
       <w:r>
-        <w:t xml:space="preserve">v skriptovacom jazyku </w:t>
-      </w:r>
-      <w:proofErr w:type="spellStart"/>
-      <w:r>
-        <w:t>Lua</w:t>
-      </w:r>
-      <w:proofErr w:type="spellEnd"/>
+        <w:t>v skriptovacom jazyku Lua</w:t>
+      </w:r>
       <w:r>
         <w:t>. A t</w:t>
       </w:r>
@@ -17435,7 +15741,6 @@
         </w:rPr>
         <w:t>//</w:t>
       </w:r>
-      <w:proofErr w:type="spellStart"/>
       <w:r>
         <w:rPr>
           <w:rFonts w:ascii="Calibri" w:hAnsi="Calibri" w:cs="Calibri"/>
@@ -17443,9 +15748,8 @@
           <w:sz w:val="22"/>
           <w:szCs w:val="22"/>
         </w:rPr>
-        <w:t>Refactoring</w:t>
-      </w:r>
-      <w:proofErr w:type="spellEnd"/>
+        <w:t>Refactoring  použiť</w:t>
+      </w:r>
       <w:r>
         <w:rPr>
           <w:rFonts w:ascii="Calibri" w:hAnsi="Calibri" w:cs="Calibri"/>
@@ -17453,7 +15757,7 @@
           <w:sz w:val="22"/>
           <w:szCs w:val="22"/>
         </w:rPr>
-        <w:t xml:space="preserve">  použiť</w:t>
+        <w:t xml:space="preserve"> nejake v</w:t>
       </w:r>
       <w:r>
         <w:rPr>
@@ -17462,19 +15766,20 @@
           <w:sz w:val="22"/>
           <w:szCs w:val="22"/>
         </w:rPr>
-        <w:t xml:space="preserve"> </w:t>
-      </w:r>
-      <w:proofErr w:type="spellStart"/>
-      <w:r>
+        <w:t xml:space="preserve">zory ktore by sa nam tam hodily </w:t>
+      </w:r>
+    </w:p>
+    <w:p>
+      <w:pPr>
+        <w:pStyle w:val="Normlnywebov"/>
+        <w:spacing w:before="0" w:beforeAutospacing="0" w:after="0" w:afterAutospacing="0"/>
         <w:rPr>
           <w:rFonts w:ascii="Calibri" w:hAnsi="Calibri" w:cs="Calibri"/>
           <w:color w:val="4F6228" w:themeColor="accent3" w:themeShade="80"/>
           <w:sz w:val="22"/>
           <w:szCs w:val="22"/>
         </w:rPr>
-        <w:t>nejake</w:t>
-      </w:r>
-      <w:proofErr w:type="spellEnd"/>
+      </w:pPr>
       <w:r>
         <w:rPr>
           <w:rFonts w:ascii="Calibri" w:hAnsi="Calibri" w:cs="Calibri"/>
@@ -17482,7 +15787,7 @@
           <w:sz w:val="22"/>
           <w:szCs w:val="22"/>
         </w:rPr>
-        <w:t xml:space="preserve"> v</w:t>
+        <w:t>//</w:t>
       </w:r>
       <w:r>
         <w:rPr>
@@ -17491,108 +15796,7 @@
           <w:sz w:val="22"/>
           <w:szCs w:val="22"/>
         </w:rPr>
-        <w:t xml:space="preserve">zory </w:t>
-      </w:r>
-      <w:proofErr w:type="spellStart"/>
-      <w:r>
-        <w:rPr>
-          <w:rFonts w:ascii="Calibri" w:hAnsi="Calibri" w:cs="Calibri"/>
-          <w:color w:val="4F6228" w:themeColor="accent3" w:themeShade="80"/>
-          <w:sz w:val="22"/>
-          <w:szCs w:val="22"/>
-        </w:rPr>
-        <w:t>ktore</w:t>
-      </w:r>
-      <w:proofErr w:type="spellEnd"/>
-      <w:r>
-        <w:rPr>
-          <w:rFonts w:ascii="Calibri" w:hAnsi="Calibri" w:cs="Calibri"/>
-          <w:color w:val="4F6228" w:themeColor="accent3" w:themeShade="80"/>
-          <w:sz w:val="22"/>
-          <w:szCs w:val="22"/>
-        </w:rPr>
-        <w:t xml:space="preserve"> by sa </w:t>
-      </w:r>
-      <w:proofErr w:type="spellStart"/>
-      <w:r>
-        <w:rPr>
-          <w:rFonts w:ascii="Calibri" w:hAnsi="Calibri" w:cs="Calibri"/>
-          <w:color w:val="4F6228" w:themeColor="accent3" w:themeShade="80"/>
-          <w:sz w:val="22"/>
-          <w:szCs w:val="22"/>
-        </w:rPr>
-        <w:t>nam</w:t>
-      </w:r>
-      <w:proofErr w:type="spellEnd"/>
-      <w:r>
-        <w:rPr>
-          <w:rFonts w:ascii="Calibri" w:hAnsi="Calibri" w:cs="Calibri"/>
-          <w:color w:val="4F6228" w:themeColor="accent3" w:themeShade="80"/>
-          <w:sz w:val="22"/>
-          <w:szCs w:val="22"/>
-        </w:rPr>
-        <w:t xml:space="preserve"> tam </w:t>
-      </w:r>
-      <w:proofErr w:type="spellStart"/>
-      <w:r>
-        <w:rPr>
-          <w:rFonts w:ascii="Calibri" w:hAnsi="Calibri" w:cs="Calibri"/>
-          <w:color w:val="4F6228" w:themeColor="accent3" w:themeShade="80"/>
-          <w:sz w:val="22"/>
-          <w:szCs w:val="22"/>
-        </w:rPr>
-        <w:t>hodily</w:t>
-      </w:r>
-      <w:proofErr w:type="spellEnd"/>
-      <w:r>
-        <w:rPr>
-          <w:rFonts w:ascii="Calibri" w:hAnsi="Calibri" w:cs="Calibri"/>
-          <w:color w:val="4F6228" w:themeColor="accent3" w:themeShade="80"/>
-          <w:sz w:val="22"/>
-          <w:szCs w:val="22"/>
-        </w:rPr>
-        <w:t xml:space="preserve"> </w:t>
-      </w:r>
-    </w:p>
-    <w:p>
-      <w:pPr>
-        <w:pStyle w:val="Normlnywebov"/>
-        <w:spacing w:before="0" w:beforeAutospacing="0" w:after="0" w:afterAutospacing="0"/>
-        <w:rPr>
-          <w:rFonts w:ascii="Calibri" w:hAnsi="Calibri" w:cs="Calibri"/>
-          <w:color w:val="4F6228" w:themeColor="accent3" w:themeShade="80"/>
-          <w:sz w:val="22"/>
-          <w:szCs w:val="22"/>
-        </w:rPr>
-      </w:pPr>
-      <w:r>
-        <w:rPr>
-          <w:rFonts w:ascii="Calibri" w:hAnsi="Calibri" w:cs="Calibri"/>
-          <w:color w:val="4F6228" w:themeColor="accent3" w:themeShade="80"/>
-          <w:sz w:val="22"/>
-          <w:szCs w:val="22"/>
-        </w:rPr>
-        <w:t>//</w:t>
-      </w:r>
-      <w:proofErr w:type="spellStart"/>
-      <w:r>
-        <w:rPr>
-          <w:rFonts w:ascii="Calibri" w:hAnsi="Calibri" w:cs="Calibri"/>
-          <w:color w:val="4F6228" w:themeColor="accent3" w:themeShade="80"/>
-          <w:sz w:val="22"/>
-          <w:szCs w:val="22"/>
-        </w:rPr>
-        <w:t>Nejaky</w:t>
-      </w:r>
-      <w:proofErr w:type="spellEnd"/>
-      <w:r>
-        <w:rPr>
-          <w:rFonts w:ascii="Calibri" w:hAnsi="Calibri" w:cs="Calibri"/>
-          <w:color w:val="4F6228" w:themeColor="accent3" w:themeShade="80"/>
-          <w:sz w:val="22"/>
-          <w:szCs w:val="22"/>
-        </w:rPr>
-        <w:t xml:space="preserve"> diagram tried </w:t>
+        <w:t xml:space="preserve">Nejaky diagram tried </w:t>
       </w:r>
       <w:r>
         <w:rPr>
@@ -17761,22 +15965,15 @@
       <w:pPr>
         <w:pStyle w:val="ZoznamBold"/>
       </w:pPr>
-      <w:proofErr w:type="spellStart"/>
       <w:r>
         <w:t>Splash</w:t>
       </w:r>
-      <w:proofErr w:type="spellEnd"/>
-      <w:r>
-        <w:t xml:space="preserve"> </w:t>
-      </w:r>
-      <w:proofErr w:type="spellStart"/>
-      <w:r>
-        <w:t>s</w:t>
+      <w:r>
+        <w:t xml:space="preserve"> s</w:t>
       </w:r>
       <w:r>
         <w:t>creen</w:t>
       </w:r>
-      <w:proofErr w:type="spellEnd"/>
       <w:r>
         <w:t xml:space="preserve">  </w:t>
       </w:r>
@@ -17793,13 +15990,8 @@
         <w:t>ú</w:t>
       </w:r>
       <w:r>
-        <w:t xml:space="preserve">vodné modálne okno, ktoré sa zobrazí vždy pri spustení </w:t>
-      </w:r>
-      <w:proofErr w:type="spellStart"/>
-      <w:r>
-        <w:t>TrollEditu</w:t>
-      </w:r>
-      <w:proofErr w:type="spellEnd"/>
+        <w:t>vodné modálne okno, ktoré sa zobrazí vždy pri spustení TrollEditu</w:t>
+      </w:r>
       <w:r>
         <w:t xml:space="preserve"> </w:t>
       </w:r>
@@ -17943,7 +16135,6 @@
       <w:pPr>
         <w:pStyle w:val="ZoznamBold"/>
       </w:pPr>
-      <w:proofErr w:type="spellStart"/>
       <w:r>
         <w:t>N</w:t>
       </w:r>
@@ -17956,7 +16147,6 @@
       <w:r>
         <w:t>a</w:t>
       </w:r>
-      <w:proofErr w:type="spellEnd"/>
       <w:r>
         <w:t xml:space="preserve">  </w:t>
       </w:r>
@@ -17976,13 +16166,8 @@
         <w:t>emodá</w:t>
       </w:r>
       <w:r>
-        <w:t xml:space="preserve">lne okno pre zobrazenie </w:t>
-      </w:r>
-      <w:proofErr w:type="spellStart"/>
-      <w:r>
-        <w:t>nápovedy</w:t>
-      </w:r>
-      <w:proofErr w:type="spellEnd"/>
+        <w:t>lne okno pre zobrazenie nápovedy</w:t>
+      </w:r>
       <w:r>
         <w:t xml:space="preserve"> programu</w:t>
       </w:r>
@@ -18056,23 +16241,7 @@
         </w:r>
       </w:fldSimple>
       <w:r>
-        <w:t xml:space="preserve"> </w:t>
-      </w:r>
-      <w:proofErr w:type="spellStart"/>
-      <w:r>
-        <w:t>Splash</w:t>
-      </w:r>
-      <w:proofErr w:type="spellEnd"/>
-      <w:r>
-        <w:t xml:space="preserve"> </w:t>
-      </w:r>
-      <w:proofErr w:type="spellStart"/>
-      <w:r>
-        <w:t>screen</w:t>
-      </w:r>
-      <w:proofErr w:type="spellEnd"/>
-      <w:r>
-        <w:t xml:space="preserve"> programu</w:t>
+        <w:t xml:space="preserve"> Splash screen programu</w:t>
       </w:r>
     </w:p>
     <w:p>
@@ -18339,39 +16508,8 @@
                 <w:color w:val="FFFFFF" w:themeColor="background1"/>
                 <w:szCs w:val="24"/>
               </w:rPr>
-              <w:t xml:space="preserve">Použitie </w:t>
-            </w:r>
-            <w:proofErr w:type="spellStart"/>
-            <w:r>
-              <w:rPr>
-                <w:rFonts w:cs="Times New Roman"/>
-                <w:b/>
-                <w:color w:val="FFFFFF" w:themeColor="background1"/>
-                <w:szCs w:val="24"/>
-              </w:rPr>
-              <w:t>Undo</w:t>
-            </w:r>
-            <w:proofErr w:type="spellEnd"/>
-            <w:r>
-              <w:rPr>
-                <w:rFonts w:cs="Times New Roman"/>
-                <w:b/>
-                <w:color w:val="FFFFFF" w:themeColor="background1"/>
-                <w:szCs w:val="24"/>
-              </w:rPr>
-              <w:t xml:space="preserve">/ </w:t>
-            </w:r>
-            <w:proofErr w:type="spellStart"/>
-            <w:r>
-              <w:rPr>
-                <w:rFonts w:cs="Times New Roman"/>
-                <w:b/>
-                <w:color w:val="FFFFFF" w:themeColor="background1"/>
-                <w:szCs w:val="24"/>
-              </w:rPr>
-              <w:t>redo</w:t>
-            </w:r>
-            <w:proofErr w:type="spellEnd"/>
+              <w:t>Použitie Undo/ redo</w:t>
+            </w:r>
           </w:p>
         </w:tc>
       </w:tr>
@@ -19300,25 +17438,7 @@
           <w:sz w:val="22"/>
           <w:lang w:eastAsia="sk-SK"/>
         </w:rPr>
-        <w:t xml:space="preserve">Cieľ </w:t>
-      </w:r>
-      <w:proofErr w:type="spellStart"/>
-      <w:r>
-        <w:rPr>
-          <w:rFonts w:ascii="Calibri" w:eastAsia="Times New Roman" w:hAnsi="Calibri" w:cs="Calibri"/>
-          <w:sz w:val="22"/>
-          <w:lang w:eastAsia="sk-SK"/>
-        </w:rPr>
-        <w:t>prototypovania</w:t>
-      </w:r>
-      <w:proofErr w:type="spellEnd"/>
-      <w:r>
-        <w:rPr>
-          <w:rFonts w:ascii="Calibri" w:eastAsia="Times New Roman" w:hAnsi="Calibri" w:cs="Calibri"/>
-          <w:sz w:val="22"/>
-          <w:lang w:eastAsia="sk-SK"/>
-        </w:rPr>
-        <w:t>, dosiahnuté výsledky</w:t>
+        <w:t>Cieľ prototypovania, dosiahnuté výsledky</w:t>
       </w:r>
     </w:p>
     <w:p>
@@ -19779,7 +17899,7 @@
 
 <file path=word/endnotes.xml><?xml version="1.0" encoding="utf-8"?>
 <w:endnotes xmlns:ve="http://schemas.openxmlformats.org/markup-compatibility/2006" xmlns:o="urn:schemas-microsoft-com:office:office" xmlns:r="http://schemas.openxmlformats.org/officeDocument/2006/relationships" xmlns:m="http://schemas.openxmlformats.org/officeDocument/2006/math" xmlns:v="urn:schemas-microsoft-com:vml" xmlns:wp="http://schemas.openxmlformats.org/drawingml/2006/wordprocessingDrawing" xmlns:w10="urn:schemas-microsoft-com:office:word" xmlns:w="http://schemas.openxmlformats.org/wordprocessingml/2006/main" xmlns:wne="http://schemas.microsoft.com/office/word/2006/wordml">
-  <w:endnote w:type="separator" w:id="-1">
+  <w:endnote w:type="separator" w:id="0">
     <w:p>
       <w:pPr>
         <w:spacing w:after="0" w:line="240" w:lineRule="auto"/>
@@ -19789,7 +17909,7 @@
       </w:r>
     </w:p>
   </w:endnote>
-  <w:endnote w:type="continuationSeparator" w:id="0">
+  <w:endnote w:type="continuationSeparator" w:id="1">
     <w:p>
       <w:pPr>
         <w:spacing w:after="0" w:line="240" w:lineRule="auto"/>
@@ -19950,7 +18070,7 @@
         <w:rPr>
           <w:noProof/>
         </w:rPr>
-        <w:t>15</w:t>
+        <w:t>5</w:t>
       </w:r>
     </w:fldSimple>
     <w:r>
@@ -19974,7 +18094,7 @@
 
 <file path=word/footnotes.xml><?xml version="1.0" encoding="utf-8"?>
 <w:footnotes xmlns:ve="http://schemas.openxmlformats.org/markup-compatibility/2006" xmlns:o="urn:schemas-microsoft-com:office:office" xmlns:r="http://schemas.openxmlformats.org/officeDocument/2006/relationships" xmlns:m="http://schemas.openxmlformats.org/officeDocument/2006/math" xmlns:v="urn:schemas-microsoft-com:vml" xmlns:wp="http://schemas.openxmlformats.org/drawingml/2006/wordprocessingDrawing" xmlns:w10="urn:schemas-microsoft-com:office:word" xmlns:w="http://schemas.openxmlformats.org/wordprocessingml/2006/main" xmlns:wne="http://schemas.microsoft.com/office/word/2006/wordml">
-  <w:footnote w:type="separator" w:id="-1">
+  <w:footnote w:type="separator" w:id="0">
     <w:p>
       <w:pPr>
         <w:spacing w:after="0" w:line="240" w:lineRule="auto"/>
@@ -19984,7 +18104,7 @@
       </w:r>
     </w:p>
   </w:footnote>
-  <w:footnote w:type="continuationSeparator" w:id="0">
+  <w:footnote w:type="continuationSeparator" w:id="1">
     <w:p>
       <w:pPr>
         <w:spacing w:after="0" w:line="240" w:lineRule="auto"/>
@@ -21056,7 +19176,7 @@
   <w:abstractNum w:abstractNumId="7">
     <w:nsid w:val="2C476A49"/>
     <w:multiLevelType w:val="multilevel"/>
-    <w:tmpl w:val="CED2E674"/>
+    <w:tmpl w:val="01604290"/>
     <w:lvl w:ilvl="0">
       <w:start w:val="1"/>
       <w:numFmt w:val="decimal"/>
@@ -21094,7 +19214,7 @@
       </w:pPr>
       <w:rPr>
         <w:rFonts w:ascii="Times New Roman" w:hAnsi="Times New Roman" w:cs="Times New Roman"/>
-        <w:b w:val="0"/>
+        <w:b/>
         <w:bCs w:val="0"/>
         <w:i w:val="0"/>
         <w:iCs w:val="0"/>

</xml_diff>